<commit_message>
Write scan observations, get matrix output
Scp slurm-10850.out from the Epyc cluster, which clearly shows some sort of issue with the matrix scripts.
Wrote page on interesting observations taken from the new amino-acid-indexed V2 change graphs in ScanReport.docx.
Changed x-axis label for aforementioned graphs to Amino Acid Starting Point.
</commit_message>
<xml_diff>
--- a/ScanReport.docx
+++ b/ScanReport.docx
@@ -1,6 +1,6 @@
 
 <file path=word/document.xml><?xml version="1.0" encoding="utf-8"?>
-<w:document xmlns:wpc="http://schemas.microsoft.com/office/word/2010/wordprocessingCanvas" xmlns:cx="http://schemas.microsoft.com/office/drawing/2014/chartex" xmlns:cx1="http://schemas.microsoft.com/office/drawing/2015/9/8/chartex" xmlns:cx2="http://schemas.microsoft.com/office/drawing/2015/10/21/chartex" xmlns:cx3="http://schemas.microsoft.com/office/drawing/2016/5/9/chartex" xmlns:cx4="http://schemas.microsoft.com/office/drawing/2016/5/10/chartex" xmlns:cx5="http://schemas.microsoft.com/office/drawing/2016/5/11/chartex" xmlns:cx6="http://schemas.microsoft.com/office/drawing/2016/5/12/chartex" xmlns:cx7="http://schemas.microsoft.com/office/drawing/2016/5/13/chartex" xmlns:cx8="http://schemas.microsoft.com/office/drawing/2016/5/14/chartex" xmlns:mc="http://schemas.openxmlformats.org/markup-compatibility/2006" xmlns:aink="http://schemas.microsoft.com/office/drawing/2016/ink" xmlns:am3d="http://schemas.microsoft.com/office/drawing/2017/model3d" xmlns:o="urn:schemas-microsoft-com:office:office" xmlns:r="http://schemas.openxmlformats.org/officeDocument/2006/relationships" xmlns:m="http://schemas.openxmlformats.org/officeDocument/2006/math" xmlns:v="urn:schemas-microsoft-com:vml" xmlns:wp14="http://schemas.microsoft.com/office/word/2010/wordprocessingDrawing" xmlns:wp="http://schemas.openxmlformats.org/drawingml/2006/wordprocessingDrawing" xmlns:w10="urn:schemas-microsoft-com:office:word" xmlns:w="http://schemas.openxmlformats.org/wordprocessingml/2006/main" xmlns:w14="http://schemas.microsoft.com/office/word/2010/wordml" xmlns:w15="http://schemas.microsoft.com/office/word/2012/wordml" xmlns:w16cex="http://schemas.microsoft.com/office/word/2018/wordml/cex" xmlns:w16cid="http://schemas.microsoft.com/office/word/2016/wordml/cid" xmlns:w16="http://schemas.microsoft.com/office/word/2018/wordml" xmlns:w16sdtdh="http://schemas.microsoft.com/office/word/2020/wordml/sdtdatahash" xmlns:w16se="http://schemas.microsoft.com/office/word/2015/wordml/symex" xmlns:wpg="http://schemas.microsoft.com/office/word/2010/wordprocessingGroup" xmlns:wpi="http://schemas.microsoft.com/office/word/2010/wordprocessingInk" xmlns:wne="http://schemas.microsoft.com/office/word/2006/wordml" xmlns:wps="http://schemas.microsoft.com/office/word/2010/wordprocessingShape" mc:Ignorable="w14 w15 w16se w16cid w16 w16cex w16sdtdh wp14">
+<w:document xmlns:wpc="http://schemas.microsoft.com/office/word/2010/wordprocessingCanvas" xmlns:cx="http://schemas.microsoft.com/office/drawing/2014/chartex" xmlns:cx1="http://schemas.microsoft.com/office/drawing/2015/9/8/chartex" xmlns:cx2="http://schemas.microsoft.com/office/drawing/2015/10/21/chartex" xmlns:cx3="http://schemas.microsoft.com/office/drawing/2016/5/9/chartex" xmlns:cx4="http://schemas.microsoft.com/office/drawing/2016/5/10/chartex" xmlns:cx5="http://schemas.microsoft.com/office/drawing/2016/5/11/chartex" xmlns:cx6="http://schemas.microsoft.com/office/drawing/2016/5/12/chartex" xmlns:cx7="http://schemas.microsoft.com/office/drawing/2016/5/13/chartex" xmlns:cx8="http://schemas.microsoft.com/office/drawing/2016/5/14/chartex" xmlns:mc="http://schemas.openxmlformats.org/markup-compatibility/2006" xmlns:aink="http://schemas.microsoft.com/office/drawing/2016/ink" xmlns:am3d="http://schemas.microsoft.com/office/drawing/2017/model3d" xmlns:o="urn:schemas-microsoft-com:office:office" xmlns:r="http://schemas.openxmlformats.org/officeDocument/2006/relationships" xmlns:m="http://schemas.openxmlformats.org/officeDocument/2006/math" xmlns:v="urn:schemas-microsoft-com:vml" xmlns:wp14="http://schemas.microsoft.com/office/word/2010/wordprocessingDrawing" xmlns:wp="http://schemas.openxmlformats.org/drawingml/2006/wordprocessingDrawing" xmlns:w10="urn:schemas-microsoft-com:office:word" xmlns:w="http://schemas.openxmlformats.org/wordprocessingml/2006/main" xmlns:w14="http://schemas.microsoft.com/office/word/2010/wordml" xmlns:w15="http://schemas.microsoft.com/office/word/2012/wordml" xmlns:w16cex="http://schemas.microsoft.com/office/word/2018/wordml/cex" xmlns:w16cid="http://schemas.microsoft.com/office/word/2016/wordml/cid" xmlns:w16="http://schemas.microsoft.com/office/word/2018/wordml" xmlns:w16se="http://schemas.microsoft.com/office/word/2015/wordml/symex" xmlns:wpg="http://schemas.microsoft.com/office/word/2010/wordprocessingGroup" xmlns:wpi="http://schemas.microsoft.com/office/word/2010/wordprocessingInk" xmlns:wne="http://schemas.microsoft.com/office/word/2006/wordml" xmlns:wps="http://schemas.microsoft.com/office/word/2010/wordprocessingShape" mc:Ignorable="w14 w15 w16se w16cid w16 w16cex wp14">
   <w:body>
     <w:p>
       <w:pPr>
@@ -49,7 +49,15 @@
     </w:p>
     <w:p>
       <w:r>
-        <w:t>The sections following are an analysis comparing different versions of the spike proteins (S proteins) of SARS-CoV-2, its variants, and SARS-CoV from 2003. These proteins are analyzed with regards to a topological calculation called the second Vassiliev measure (V2).</w:t>
+        <w:t>The sections following are an analysis comparing different versions of the spike proteins (S proteins) of SARS-CoV-2, its variants, and SARS-</w:t>
+      </w:r>
+      <w:proofErr w:type="spellStart"/>
+      <w:r>
+        <w:t>CoV</w:t>
+      </w:r>
+      <w:proofErr w:type="spellEnd"/>
+      <w:r>
+        <w:t xml:space="preserve"> from 2003. These proteins are analyzed with regards to a topological calculation called the second Vassiliev measure (V2).</w:t>
       </w:r>
     </w:p>
     <w:p>
@@ -627,8 +635,17 @@
           <w:sz w:val="32"/>
           <w:szCs w:val="32"/>
         </w:rPr>
-        <w:t>SARS-CoV-2 and 2003 SARS-CoV</w:t>
-      </w:r>
+        <w:t>SARS-CoV-2 and 2003 SARS-</w:t>
+      </w:r>
+      <w:proofErr w:type="spellStart"/>
+      <w:r>
+        <w:rPr>
+          <w:sz w:val="32"/>
+          <w:szCs w:val="32"/>
+        </w:rPr>
+        <w:t>CoV</w:t>
+      </w:r>
+      <w:proofErr w:type="spellEnd"/>
     </w:p>
     <w:p>
       <w:pPr>
@@ -658,8 +675,17 @@
           <w:sz w:val="22"/>
           <w:szCs w:val="22"/>
         </w:rPr>
-        <w:t>up S protein for SARS-CoV</w:t>
-      </w:r>
+        <w:t>up S protein for SARS-</w:t>
+      </w:r>
+      <w:proofErr w:type="spellStart"/>
+      <w:r>
+        <w:rPr>
+          <w:sz w:val="22"/>
+          <w:szCs w:val="22"/>
+        </w:rPr>
+        <w:t>CoV</w:t>
+      </w:r>
+      <w:proofErr w:type="spellEnd"/>
       <w:r>
         <w:rPr>
           <w:sz w:val="22"/>
@@ -729,10 +755,6 @@
     <w:p>
       <w:pPr>
         <w:spacing w:line="269" w:lineRule="auto"/>
-        <w:rPr>
-          <w:sz w:val="22"/>
-          <w:szCs w:val="22"/>
-        </w:rPr>
       </w:pPr>
       <w:r>
         <w:rPr>
@@ -899,6 +921,387 @@
         </w:drawing>
       </w:r>
     </w:p>
+    <w:p>
+      <w:r>
+        <w:br w:type="page"/>
+      </w:r>
+    </w:p>
+    <w:p>
+      <w:pPr>
+        <w:spacing w:line="269" w:lineRule="auto"/>
+        <w:rPr>
+          <w:sz w:val="22"/>
+          <w:szCs w:val="22"/>
+        </w:rPr>
+      </w:pPr>
+      <w:r>
+        <w:rPr>
+          <w:sz w:val="22"/>
+          <w:szCs w:val="22"/>
+        </w:rPr>
+        <w:lastRenderedPageBreak/>
+        <w:t>7/7/2021</w:t>
+      </w:r>
+    </w:p>
+    <w:p>
+      <w:pPr>
+        <w:spacing w:line="269" w:lineRule="auto"/>
+        <w:rPr>
+          <w:b/>
+          <w:bCs/>
+          <w:sz w:val="22"/>
+          <w:szCs w:val="22"/>
+          <w:u w:val="single"/>
+        </w:rPr>
+      </w:pPr>
+      <w:r>
+        <w:rPr>
+          <w:b/>
+          <w:bCs/>
+          <w:sz w:val="22"/>
+          <w:szCs w:val="22"/>
+          <w:u w:val="single"/>
+        </w:rPr>
+        <w:t>Variant Spike Protein Graphs</w:t>
+      </w:r>
+    </w:p>
+    <w:p>
+      <w:pPr>
+        <w:spacing w:line="269" w:lineRule="auto"/>
+        <w:rPr>
+          <w:sz w:val="22"/>
+          <w:szCs w:val="22"/>
+        </w:rPr>
+      </w:pPr>
+      <w:r>
+        <w:rPr>
+          <w:sz w:val="22"/>
+          <w:szCs w:val="22"/>
+        </w:rPr>
+        <w:t>The 600 RBD-Down graph suggests that perhaps the RBD and a little beyond the RBD domain has a different starting point for the different RBD-Down proteins</w:t>
+      </w:r>
+      <w:r>
+        <w:rPr>
+          <w:sz w:val="22"/>
+          <w:szCs w:val="22"/>
+        </w:rPr>
+        <w:t>. This is</w:t>
+      </w:r>
+      <w:r>
+        <w:rPr>
+          <w:sz w:val="22"/>
+          <w:szCs w:val="22"/>
+        </w:rPr>
+        <w:t xml:space="preserve"> because the peak is at different amino acid </w:t>
+      </w:r>
+      <w:r>
+        <w:rPr>
+          <w:sz w:val="22"/>
+          <w:szCs w:val="22"/>
+        </w:rPr>
+        <w:t>residues,</w:t>
+      </w:r>
+      <w:r>
+        <w:rPr>
+          <w:sz w:val="22"/>
+          <w:szCs w:val="22"/>
+        </w:rPr>
+        <w:t xml:space="preserve"> and </w:t>
+      </w:r>
+      <w:r>
+        <w:rPr>
+          <w:sz w:val="22"/>
+          <w:szCs w:val="22"/>
+        </w:rPr>
+        <w:t xml:space="preserve">because </w:t>
+      </w:r>
+      <w:r>
+        <w:rPr>
+          <w:sz w:val="22"/>
+          <w:szCs w:val="22"/>
+        </w:rPr>
+        <w:t xml:space="preserve">they start around 350 (where RBD begins). However, when we look at the 400 scan-length graph, </w:t>
+      </w:r>
+      <w:r>
+        <w:rPr>
+          <w:sz w:val="22"/>
+          <w:szCs w:val="22"/>
+        </w:rPr>
+        <w:t xml:space="preserve">the peak’s location around </w:t>
+      </w:r>
+      <w:r>
+        <w:rPr>
+          <w:sz w:val="22"/>
+          <w:szCs w:val="22"/>
+        </w:rPr>
+        <w:t xml:space="preserve">590 </w:t>
+      </w:r>
+      <w:r>
+        <w:rPr>
+          <w:sz w:val="22"/>
+          <w:szCs w:val="22"/>
+        </w:rPr>
+        <w:t>suggests that it is the section of the proteins that ends at amino acids around 950-1000</w:t>
+      </w:r>
+      <w:r>
+        <w:rPr>
+          <w:sz w:val="22"/>
+          <w:szCs w:val="22"/>
+        </w:rPr>
+        <w:t xml:space="preserve"> which is knotted in a way that increases V2</w:t>
+      </w:r>
+      <w:r>
+        <w:rPr>
+          <w:sz w:val="22"/>
+          <w:szCs w:val="22"/>
+        </w:rPr>
+        <w:t xml:space="preserve"> rather than </w:t>
+      </w:r>
+      <w:r>
+        <w:rPr>
+          <w:sz w:val="22"/>
+          <w:szCs w:val="22"/>
+        </w:rPr>
+        <w:t xml:space="preserve">the section </w:t>
+      </w:r>
+      <w:r>
+        <w:rPr>
+          <w:sz w:val="22"/>
+          <w:szCs w:val="22"/>
+        </w:rPr>
+        <w:t>starting around 350.</w:t>
+      </w:r>
+    </w:p>
+    <w:p>
+      <w:pPr>
+        <w:spacing w:line="269" w:lineRule="auto"/>
+        <w:rPr>
+          <w:sz w:val="22"/>
+          <w:szCs w:val="22"/>
+        </w:rPr>
+      </w:pPr>
+      <w:r>
+        <w:rPr>
+          <w:sz w:val="22"/>
+          <w:szCs w:val="22"/>
+        </w:rPr>
+        <w:t>The same pattern can be seen in the graphs for SARS-CoV-2 variants in the RBD-Up conformation.</w:t>
+      </w:r>
+      <w:r>
+        <w:rPr>
+          <w:sz w:val="22"/>
+          <w:szCs w:val="22"/>
+        </w:rPr>
+        <w:t xml:space="preserve"> 6xkl, 6zgg, and 6acd all have V2 peaks at around 560, whereas 7lyn, 7lwt, and 7lww have </w:t>
+      </w:r>
+      <w:r>
+        <w:rPr>
+          <w:sz w:val="22"/>
+          <w:szCs w:val="22"/>
+        </w:rPr>
+        <w:t xml:space="preserve">more extreme </w:t>
+      </w:r>
+      <w:r>
+        <w:rPr>
+          <w:sz w:val="22"/>
+          <w:szCs w:val="22"/>
+        </w:rPr>
+        <w:t>V2 peaks closer to 600</w:t>
+      </w:r>
+      <w:r>
+        <w:rPr>
+          <w:sz w:val="22"/>
+          <w:szCs w:val="22"/>
+        </w:rPr>
+        <w:t xml:space="preserve"> (using the 400 scan-length). For the 600 scan-length, 7lyn, 7lwt, and 7lww have extreme V2 peaks around 380. 6zgg and 6acd have smaller peaks around 360, whereas 6xkl has a V2 peak at 600 scan-length with the starting amino acid of around 320.</w:t>
+      </w:r>
+      <w:r>
+        <w:rPr>
+          <w:sz w:val="22"/>
+          <w:szCs w:val="22"/>
+        </w:rPr>
+        <w:t xml:space="preserve"> Like the aforementioned RBD-Down proteins</w:t>
+      </w:r>
+      <w:r>
+        <w:rPr>
+          <w:sz w:val="22"/>
+          <w:szCs w:val="22"/>
+        </w:rPr>
+        <w:t xml:space="preserve">, this suggests that the interesting mutations are changing the V2 of the sections ending at around 950-1000, rather than around </w:t>
+      </w:r>
+      <w:r>
+        <w:rPr>
+          <w:sz w:val="22"/>
+          <w:szCs w:val="22"/>
+        </w:rPr>
+        <w:t>the starting residues of the RBD.</w:t>
+      </w:r>
+    </w:p>
+    <w:p>
+      <w:pPr>
+        <w:spacing w:line="269" w:lineRule="auto"/>
+        <w:rPr>
+          <w:b/>
+          <w:bCs/>
+          <w:sz w:val="22"/>
+          <w:szCs w:val="22"/>
+          <w:u w:val="single"/>
+        </w:rPr>
+      </w:pPr>
+      <w:r>
+        <w:rPr>
+          <w:b/>
+          <w:bCs/>
+          <w:sz w:val="22"/>
+          <w:szCs w:val="22"/>
+          <w:u w:val="single"/>
+        </w:rPr>
+        <w:t>Wild Spike Protein Graphs</w:t>
+      </w:r>
+    </w:p>
+    <w:p>
+      <w:pPr>
+        <w:spacing w:line="269" w:lineRule="auto"/>
+        <w:rPr>
+          <w:sz w:val="22"/>
+          <w:szCs w:val="22"/>
+        </w:rPr>
+      </w:pPr>
+      <w:r>
+        <w:rPr>
+          <w:sz w:val="22"/>
+          <w:szCs w:val="22"/>
+        </w:rPr>
+        <w:t>In the graphs containing 6zgh, the slopes of the graphs at points which include amino acids from 328 to 530 are misleading due to a skip in the data where there are no amino acids from indices 328 to 530. This is mainly visible in the 400 scan-length graph for the wild SARS-CoV-2 spike proteins</w:t>
+      </w:r>
+      <w:r>
+        <w:rPr>
+          <w:sz w:val="22"/>
+          <w:szCs w:val="22"/>
+        </w:rPr>
+        <w:t xml:space="preserve"> in various conformations</w:t>
+      </w:r>
+      <w:r>
+        <w:rPr>
+          <w:sz w:val="22"/>
+          <w:szCs w:val="22"/>
+        </w:rPr>
+        <w:t>, where the V2 appears to increase around that skip when in reality it is because the line averages from the ordinary V2 around 300 to the V2 peak at around 560, which it shares with 6zgg.</w:t>
+      </w:r>
+      <w:r>
+        <w:rPr>
+          <w:sz w:val="22"/>
+          <w:szCs w:val="22"/>
+        </w:rPr>
+        <w:t xml:space="preserve"> This skip is also evident in the 200 scan-length graph, where a stark dip in V2 around amino acid 415 is clearly not included in the 6zgh data due to a lack of </w:t>
+      </w:r>
+      <w:r>
+        <w:rPr>
+          <w:sz w:val="22"/>
+          <w:szCs w:val="22"/>
+        </w:rPr>
+        <w:t xml:space="preserve">amino acid data </w:t>
+      </w:r>
+      <w:r>
+        <w:rPr>
+          <w:sz w:val="22"/>
+          <w:szCs w:val="22"/>
+        </w:rPr>
+        <w:t>there.</w:t>
+      </w:r>
+    </w:p>
+    <w:p>
+      <w:pPr>
+        <w:spacing w:line="269" w:lineRule="auto"/>
+        <w:ind w:firstLine="720"/>
+        <w:rPr>
+          <w:sz w:val="22"/>
+          <w:szCs w:val="22"/>
+        </w:rPr>
+      </w:pPr>
+      <w:r>
+        <w:rPr>
+          <w:sz w:val="22"/>
+          <w:szCs w:val="22"/>
+        </w:rPr>
+        <w:t>In the same plot, it is interesting to see that there are actually two peaks for 6zgh and 6zgg, with the second, smaller peak at around amino acid 700</w:t>
+      </w:r>
+      <w:r>
+        <w:rPr>
+          <w:sz w:val="22"/>
+          <w:szCs w:val="22"/>
+        </w:rPr>
+        <w:t xml:space="preserve"> (around 470 for 6zgg on the 600 scan-length graph). The other two conformations, 6zge and 6zgi, do not share this secondary peak, and in the 400 scan-length graph their peaks sit around the 650</w:t>
+      </w:r>
+      <w:r>
+        <w:rPr>
+          <w:sz w:val="22"/>
+          <w:szCs w:val="22"/>
+          <w:vertAlign w:val="superscript"/>
+        </w:rPr>
+        <w:t>th</w:t>
+      </w:r>
+      <w:r>
+        <w:rPr>
+          <w:sz w:val="22"/>
+          <w:szCs w:val="22"/>
+        </w:rPr>
+        <w:t xml:space="preserve"> amino acid.</w:t>
+      </w:r>
+    </w:p>
+    <w:p>
+      <w:pPr>
+        <w:spacing w:line="269" w:lineRule="auto"/>
+        <w:rPr>
+          <w:sz w:val="22"/>
+          <w:szCs w:val="22"/>
+        </w:rPr>
+      </w:pPr>
+      <w:r>
+        <w:rPr>
+          <w:sz w:val="22"/>
+          <w:szCs w:val="22"/>
+        </w:rPr>
+        <w:t>An earlier peak is also quite interesting in each of the wild spike proteins’ V2 because it acts the same for every scan-length</w:t>
+      </w:r>
+      <w:r>
+        <w:rPr>
+          <w:sz w:val="22"/>
+          <w:szCs w:val="22"/>
+        </w:rPr>
+        <w:t xml:space="preserve"> – particularly with regard to 6zge, 6zgi, and 6zgg. It is around amino acid 220 for the 200 scan-length graph, 170 for 400, and 110 for 600 scan-length. The interesting part of this peak is that for 200 and 400 scan-lengths, there is a specific order for the magnitude of the peak. 6zgi has the biggest V2, then 6zg</w:t>
+      </w:r>
+      <w:r>
+        <w:rPr>
+          <w:sz w:val="22"/>
+          <w:szCs w:val="22"/>
+        </w:rPr>
+        <w:t>g</w:t>
+      </w:r>
+      <w:r>
+        <w:rPr>
+          <w:sz w:val="22"/>
+          <w:szCs w:val="22"/>
+        </w:rPr>
+        <w:t>, then 6zg</w:t>
+      </w:r>
+      <w:r>
+        <w:rPr>
+          <w:sz w:val="22"/>
+          <w:szCs w:val="22"/>
+        </w:rPr>
+        <w:t>e – although 6zgg and 6zge are flipped for the 600 scan-length plot. This suggests a particular change in the domain including amino acids in that area from one conformation to the other, in a way that specifically increases V2 for 6zgi and appears to act differently for 6zgh. There is also an extreme dip in V2 right before this small peak, visible in the 400 and 600 scan-length plots.</w:t>
+      </w:r>
+    </w:p>
+    <w:p>
+      <w:pPr>
+        <w:spacing w:line="269" w:lineRule="auto"/>
+        <w:rPr>
+          <w:sz w:val="22"/>
+          <w:szCs w:val="22"/>
+        </w:rPr>
+      </w:pPr>
+    </w:p>
     <w:sectPr>
       <w:pgSz w:w="12240" w:h="15840"/>
       <w:pgMar w:top="1440" w:right="1440" w:bottom="1440" w:left="1440" w:header="720" w:footer="720" w:gutter="0"/>
@@ -910,7 +1313,7 @@
 </file>
 
 <file path=word/numbering.xml><?xml version="1.0" encoding="utf-8"?>
-<w:numbering xmlns:wpc="http://schemas.microsoft.com/office/word/2010/wordprocessingCanvas" xmlns:cx="http://schemas.microsoft.com/office/drawing/2014/chartex" xmlns:cx1="http://schemas.microsoft.com/office/drawing/2015/9/8/chartex" xmlns:cx2="http://schemas.microsoft.com/office/drawing/2015/10/21/chartex" xmlns:cx3="http://schemas.microsoft.com/office/drawing/2016/5/9/chartex" xmlns:cx4="http://schemas.microsoft.com/office/drawing/2016/5/10/chartex" xmlns:cx5="http://schemas.microsoft.com/office/drawing/2016/5/11/chartex" xmlns:cx6="http://schemas.microsoft.com/office/drawing/2016/5/12/chartex" xmlns:cx7="http://schemas.microsoft.com/office/drawing/2016/5/13/chartex" xmlns:cx8="http://schemas.microsoft.com/office/drawing/2016/5/14/chartex" xmlns:mc="http://schemas.openxmlformats.org/markup-compatibility/2006" xmlns:aink="http://schemas.microsoft.com/office/drawing/2016/ink" xmlns:am3d="http://schemas.microsoft.com/office/drawing/2017/model3d" xmlns:o="urn:schemas-microsoft-com:office:office" xmlns:r="http://schemas.openxmlformats.org/officeDocument/2006/relationships" xmlns:m="http://schemas.openxmlformats.org/officeDocument/2006/math" xmlns:v="urn:schemas-microsoft-com:vml" xmlns:wp14="http://schemas.microsoft.com/office/word/2010/wordprocessingDrawing" xmlns:wp="http://schemas.openxmlformats.org/drawingml/2006/wordprocessingDrawing" xmlns:w10="urn:schemas-microsoft-com:office:word" xmlns:w="http://schemas.openxmlformats.org/wordprocessingml/2006/main" xmlns:w14="http://schemas.microsoft.com/office/word/2010/wordml" xmlns:w15="http://schemas.microsoft.com/office/word/2012/wordml" xmlns:w16cex="http://schemas.microsoft.com/office/word/2018/wordml/cex" xmlns:w16cid="http://schemas.microsoft.com/office/word/2016/wordml/cid" xmlns:w16="http://schemas.microsoft.com/office/word/2018/wordml" xmlns:w16sdtdh="http://schemas.microsoft.com/office/word/2020/wordml/sdtdatahash" xmlns:w16se="http://schemas.microsoft.com/office/word/2015/wordml/symex" xmlns:wpg="http://schemas.microsoft.com/office/word/2010/wordprocessingGroup" xmlns:wpi="http://schemas.microsoft.com/office/word/2010/wordprocessingInk" xmlns:wne="http://schemas.microsoft.com/office/word/2006/wordml" xmlns:wps="http://schemas.microsoft.com/office/word/2010/wordprocessingShape" mc:Ignorable="w14 w15 w16se w16cid w16 w16cex w16sdtdh wp14">
+<w:numbering xmlns:wpc="http://schemas.microsoft.com/office/word/2010/wordprocessingCanvas" xmlns:cx="http://schemas.microsoft.com/office/drawing/2014/chartex" xmlns:cx1="http://schemas.microsoft.com/office/drawing/2015/9/8/chartex" xmlns:cx2="http://schemas.microsoft.com/office/drawing/2015/10/21/chartex" xmlns:cx3="http://schemas.microsoft.com/office/drawing/2016/5/9/chartex" xmlns:cx4="http://schemas.microsoft.com/office/drawing/2016/5/10/chartex" xmlns:cx5="http://schemas.microsoft.com/office/drawing/2016/5/11/chartex" xmlns:cx6="http://schemas.microsoft.com/office/drawing/2016/5/12/chartex" xmlns:cx7="http://schemas.microsoft.com/office/drawing/2016/5/13/chartex" xmlns:cx8="http://schemas.microsoft.com/office/drawing/2016/5/14/chartex" xmlns:mc="http://schemas.openxmlformats.org/markup-compatibility/2006" xmlns:aink="http://schemas.microsoft.com/office/drawing/2016/ink" xmlns:am3d="http://schemas.microsoft.com/office/drawing/2017/model3d" xmlns:o="urn:schemas-microsoft-com:office:office" xmlns:r="http://schemas.openxmlformats.org/officeDocument/2006/relationships" xmlns:m="http://schemas.openxmlformats.org/officeDocument/2006/math" xmlns:v="urn:schemas-microsoft-com:vml" xmlns:wp14="http://schemas.microsoft.com/office/word/2010/wordprocessingDrawing" xmlns:wp="http://schemas.openxmlformats.org/drawingml/2006/wordprocessingDrawing" xmlns:w10="urn:schemas-microsoft-com:office:word" xmlns:w="http://schemas.openxmlformats.org/wordprocessingml/2006/main" xmlns:w14="http://schemas.microsoft.com/office/word/2010/wordml" xmlns:w15="http://schemas.microsoft.com/office/word/2012/wordml" xmlns:w16cex="http://schemas.microsoft.com/office/word/2018/wordml/cex" xmlns:w16cid="http://schemas.microsoft.com/office/word/2016/wordml/cid" xmlns:w16="http://schemas.microsoft.com/office/word/2018/wordml" xmlns:w16se="http://schemas.microsoft.com/office/word/2015/wordml/symex" xmlns:wpg="http://schemas.microsoft.com/office/word/2010/wordprocessingGroup" xmlns:wpi="http://schemas.microsoft.com/office/word/2010/wordprocessingInk" xmlns:wne="http://schemas.microsoft.com/office/word/2006/wordml" xmlns:wps="http://schemas.microsoft.com/office/word/2010/wordprocessingShape" mc:Ignorable="w14 w15 w16se w16cid w16 w16cex wp14">
   <w:abstractNum w:abstractNumId="0" w15:restartNumberingAfterBreak="0">
     <w:nsid w:val="FFFFFF89"/>
     <w:multiLevelType w:val="singleLevel"/>
@@ -939,7 +1342,7 @@
 </file>
 
 <file path=word/styles.xml><?xml version="1.0" encoding="utf-8"?>
-<w:styles xmlns:mc="http://schemas.openxmlformats.org/markup-compatibility/2006" xmlns:r="http://schemas.openxmlformats.org/officeDocument/2006/relationships" xmlns:w="http://schemas.openxmlformats.org/wordprocessingml/2006/main" xmlns:w14="http://schemas.microsoft.com/office/word/2010/wordml" xmlns:w15="http://schemas.microsoft.com/office/word/2012/wordml" xmlns:w16cex="http://schemas.microsoft.com/office/word/2018/wordml/cex" xmlns:w16cid="http://schemas.microsoft.com/office/word/2016/wordml/cid" xmlns:w16="http://schemas.microsoft.com/office/word/2018/wordml" xmlns:w16sdtdh="http://schemas.microsoft.com/office/word/2020/wordml/sdtdatahash" xmlns:w16se="http://schemas.microsoft.com/office/word/2015/wordml/symex" mc:Ignorable="w14 w15 w16se w16cid w16 w16cex w16sdtdh">
+<w:styles xmlns:mc="http://schemas.openxmlformats.org/markup-compatibility/2006" xmlns:r="http://schemas.openxmlformats.org/officeDocument/2006/relationships" xmlns:w="http://schemas.openxmlformats.org/wordprocessingml/2006/main" xmlns:w14="http://schemas.microsoft.com/office/word/2010/wordml" xmlns:w15="http://schemas.microsoft.com/office/word/2012/wordml" xmlns:w16cex="http://schemas.microsoft.com/office/word/2018/wordml/cex" xmlns:w16cid="http://schemas.microsoft.com/office/word/2016/wordml/cid" xmlns:w16="http://schemas.microsoft.com/office/word/2018/wordml" xmlns:w16se="http://schemas.microsoft.com/office/word/2015/wordml/symex" mc:Ignorable="w14 w15 w16se w16cid w16 w16cex">
   <w:docDefaults>
     <w:rPrDefault>
       <w:rPr>

</xml_diff>

<commit_message>
Updates for Cluster Files and ScanReport
</commit_message>
<xml_diff>
--- a/ScanReport.docx
+++ b/ScanReport.docx
@@ -930,8 +930,11 @@
       <w:pPr>
         <w:spacing w:line="269" w:lineRule="auto"/>
         <w:rPr>
-          <w:sz w:val="22"/>
-          <w:szCs w:val="22"/>
+          <w:b/>
+          <w:bCs/>
+          <w:sz w:val="22"/>
+          <w:szCs w:val="22"/>
+          <w:u w:val="single"/>
         </w:rPr>
       </w:pPr>
       <w:r>
@@ -947,14 +950,225 @@
       <w:pPr>
         <w:spacing w:line="269" w:lineRule="auto"/>
         <w:rPr>
+          <w:sz w:val="22"/>
+          <w:szCs w:val="22"/>
+        </w:rPr>
+      </w:pPr>
+      <w:r>
+        <w:rPr>
+          <w:sz w:val="22"/>
+          <w:szCs w:val="22"/>
+        </w:rPr>
+        <w:t>The 600 RBD-Down graph suggests that perhaps the RBD and a little beyond the RBD domain has a different starting point for the different RBD-Down proteins. This is because the peak is at different amino acid residues, and because they start around the RBD starting point of 330 (Gobeil).</w:t>
+      </w:r>
+      <w:r>
+        <w:rPr>
+          <w:sz w:val="22"/>
+          <w:szCs w:val="22"/>
+        </w:rPr>
+        <w:t xml:space="preserve"> </w:t>
+      </w:r>
+      <w:r>
+        <w:rPr>
+          <w:sz w:val="22"/>
+          <w:szCs w:val="22"/>
+        </w:rPr>
+        <w:t xml:space="preserve">However, when we look at the 400 scan-length graph, </w:t>
+      </w:r>
+      <w:r>
+        <w:rPr>
+          <w:sz w:val="22"/>
+          <w:szCs w:val="22"/>
+        </w:rPr>
+        <w:t xml:space="preserve">the peak’s location around </w:t>
+      </w:r>
+      <w:r>
+        <w:rPr>
+          <w:sz w:val="22"/>
+          <w:szCs w:val="22"/>
+        </w:rPr>
+        <w:t xml:space="preserve">590 </w:t>
+      </w:r>
+      <w:r>
+        <w:rPr>
+          <w:sz w:val="22"/>
+          <w:szCs w:val="22"/>
+        </w:rPr>
+        <w:t>suggests that it is the section of the proteins that ends at amino acids around 950-1000</w:t>
+      </w:r>
+      <w:r>
+        <w:rPr>
+          <w:sz w:val="22"/>
+          <w:szCs w:val="22"/>
+        </w:rPr>
+        <w:t xml:space="preserve"> which is knotted in a way that increases V2</w:t>
+      </w:r>
+      <w:r>
+        <w:rPr>
+          <w:sz w:val="22"/>
+          <w:szCs w:val="22"/>
+        </w:rPr>
+        <w:t xml:space="preserve"> rather than </w:t>
+      </w:r>
+      <w:r>
+        <w:rPr>
+          <w:sz w:val="22"/>
+          <w:szCs w:val="22"/>
+        </w:rPr>
+        <w:t xml:space="preserve">the section </w:t>
+      </w:r>
+      <w:r>
+        <w:rPr>
+          <w:sz w:val="22"/>
+          <w:szCs w:val="22"/>
+        </w:rPr>
+        <w:t>starting around 350.</w:t>
+      </w:r>
+    </w:p>
+    <w:p>
+      <w:pPr>
+        <w:spacing w:line="269" w:lineRule="auto"/>
+        <w:rPr>
           <w:b/>
           <w:bCs/>
           <w:sz w:val="22"/>
           <w:szCs w:val="22"/>
-          <w:u w:val="single"/>
-        </w:rPr>
-      </w:pPr>
-      <w:r>
+        </w:rPr>
+      </w:pPr>
+      <w:r>
+        <w:rPr>
+          <w:sz w:val="22"/>
+          <w:szCs w:val="22"/>
+        </w:rPr>
+        <w:t>Another point of interest is the fact that there is a</w:t>
+      </w:r>
+      <w:r>
+        <w:rPr>
+          <w:sz w:val="22"/>
+          <w:szCs w:val="22"/>
+        </w:rPr>
+        <w:t>n o</w:t>
+      </w:r>
+      <w:r>
+        <w:rPr>
+          <w:sz w:val="22"/>
+          <w:szCs w:val="22"/>
+        </w:rPr>
+        <w:t>rder of magnitude with respect to the value of V2 for each protein at the peak. For both the 400 and 600 scan-length graphs, 7lyl has a smaller value than 7lws, which has a much smaller value than 7kdk. 6zge hovers around where 7lws and 7lyl are for both graphs.</w:t>
+      </w:r>
+    </w:p>
+    <w:p>
+      <w:pPr>
+        <w:spacing w:line="269" w:lineRule="auto"/>
+        <w:rPr>
+          <w:sz w:val="22"/>
+          <w:szCs w:val="22"/>
+        </w:rPr>
+      </w:pPr>
+      <w:r>
+        <w:rPr>
+          <w:sz w:val="22"/>
+          <w:szCs w:val="22"/>
+        </w:rPr>
+        <w:t>The same pattern</w:t>
+      </w:r>
+      <w:r>
+        <w:rPr>
+          <w:sz w:val="22"/>
+          <w:szCs w:val="22"/>
+        </w:rPr>
+        <w:t>s</w:t>
+      </w:r>
+      <w:r>
+        <w:rPr>
+          <w:sz w:val="22"/>
+          <w:szCs w:val="22"/>
+        </w:rPr>
+        <w:t xml:space="preserve"> can be seen in the graphs for SARS-CoV-2 variants in the RBD-Up conformation.</w:t>
+      </w:r>
+      <w:r>
+        <w:rPr>
+          <w:sz w:val="22"/>
+          <w:szCs w:val="22"/>
+        </w:rPr>
+        <w:t xml:space="preserve"> 6xkl, 6zgg, and 6acd all have V2 peaks at around 560, whereas 7lyn, 7lwt, and 7lww have </w:t>
+      </w:r>
+      <w:r>
+        <w:rPr>
+          <w:sz w:val="22"/>
+          <w:szCs w:val="22"/>
+        </w:rPr>
+        <w:t xml:space="preserve">more extreme </w:t>
+      </w:r>
+      <w:r>
+        <w:rPr>
+          <w:sz w:val="22"/>
+          <w:szCs w:val="22"/>
+        </w:rPr>
+        <w:t>V2 peaks closer to 600</w:t>
+      </w:r>
+      <w:r>
+        <w:rPr>
+          <w:sz w:val="22"/>
+          <w:szCs w:val="22"/>
+        </w:rPr>
+        <w:t xml:space="preserve"> (using the 400 scan-length). For the 600 scan-length, 7lyn, 7lwt, and 7lww have extreme V2 peaks around 380. 6zgg and 6acd have smaller peaks around 360, whereas 6xkl has a V2 peak at 600 scan-length with the starting amino acid of around 320.</w:t>
+      </w:r>
+      <w:r>
+        <w:rPr>
+          <w:sz w:val="22"/>
+          <w:szCs w:val="22"/>
+        </w:rPr>
+        <w:t xml:space="preserve"> Like the aforementioned RBD-Down proteins</w:t>
+      </w:r>
+      <w:r>
+        <w:rPr>
+          <w:sz w:val="22"/>
+          <w:szCs w:val="22"/>
+        </w:rPr>
+        <w:t xml:space="preserve">, this suggests that the interesting mutations are changing the V2 of the sections ending at around 950-1000, rather than around </w:t>
+      </w:r>
+      <w:r>
+        <w:rPr>
+          <w:sz w:val="22"/>
+          <w:szCs w:val="22"/>
+        </w:rPr>
+        <w:t>the starting residues of the RBD.</w:t>
+      </w:r>
+    </w:p>
+    <w:p>
+      <w:pPr>
+        <w:spacing w:line="269" w:lineRule="auto"/>
+        <w:rPr>
+          <w:sz w:val="22"/>
+          <w:szCs w:val="22"/>
+        </w:rPr>
+      </w:pPr>
+      <w:r>
+        <w:rPr>
+          <w:sz w:val="22"/>
+          <w:szCs w:val="22"/>
+        </w:rPr>
+        <w:t xml:space="preserve">Additionally, there is a clear order of magnitude for the V2 values as follows, from least to greatest: </w:t>
+      </w:r>
+      <w:r>
+        <w:rPr>
+          <w:sz w:val="22"/>
+          <w:szCs w:val="22"/>
+        </w:rPr>
+        <w:t>6zgg, 6acd, 6xkl, 7lyn, 7lww, 7lwt. This is visible for both the 400 and 600 scan-length graphs, and suggests that, especially given the fact that the wild proteins 6zge and 6zgg were the shortest peaks for both groups, there is some importance to the magnitude of the V2 values at these peaks</w:t>
+      </w:r>
+      <w:r>
+        <w:rPr>
+          <w:sz w:val="22"/>
+          <w:szCs w:val="22"/>
+        </w:rPr>
+        <w:t xml:space="preserve"> – given the fact that the graph with the wild SARS-CoV-2 proteins only has V2 from -0.1 to 0.2, it would appear that the variants have more extreme knotting in the peak sections.</w:t>
+      </w:r>
+    </w:p>
+    <w:p>
+      <w:pPr>
+        <w:spacing w:line="269" w:lineRule="auto"/>
         <w:rPr>
           <w:b/>
           <w:bCs/>
@@ -962,7 +1176,20 @@
           <w:szCs w:val="22"/>
           <w:u w:val="single"/>
         </w:rPr>
-        <w:t>Variant Spike Protein Graphs</w:t>
+      </w:pPr>
+      <w:r>
+        <w:rPr>
+          <w:sz w:val="22"/>
+          <w:szCs w:val="22"/>
+        </w:rPr>
+        <w:t>A third point of interest is the fact that for these larger scan-length graphs, there is a visible difference in magnitude between the two groups mentioned thus far. The RBD-down peaks hover around 0.15, which 7kdk closer to 0.4. For the RBD-up proteins, however, the peaks were more diverse and averaged around 0.4. The shortest was around 0.2 (6zgg), while the tallest was close to 0.8 (7lwt).</w:t>
+      </w:r>
+      <w:r>
+        <w:rPr>
+          <w:sz w:val="22"/>
+          <w:szCs w:val="22"/>
+        </w:rPr>
+        <w:t xml:space="preserve"> This strongly suggests that there is a topological difference between the two conformations of the RBD which increases V2 as the domains change into the ‘up’ position.</w:t>
       </w:r>
     </w:p>
     <w:p>
@@ -978,98 +1205,42 @@
           <w:sz w:val="22"/>
           <w:szCs w:val="22"/>
         </w:rPr>
-        <w:t>The 600 RBD-Down graph suggests that perhaps the RBD and a little beyond the RBD domain has a different starting point for the different RBD-Down proteins</w:t>
-      </w:r>
-      <w:r>
-        <w:rPr>
-          <w:sz w:val="22"/>
-          <w:szCs w:val="22"/>
-        </w:rPr>
-        <w:t>. This is</w:t>
-      </w:r>
-      <w:r>
-        <w:rPr>
-          <w:sz w:val="22"/>
-          <w:szCs w:val="22"/>
-        </w:rPr>
-        <w:t xml:space="preserve"> because the peak is at different amino acid </w:t>
-      </w:r>
-      <w:r>
-        <w:rPr>
-          <w:sz w:val="22"/>
-          <w:szCs w:val="22"/>
-        </w:rPr>
-        <w:t>residues,</w:t>
-      </w:r>
-      <w:r>
-        <w:rPr>
-          <w:sz w:val="22"/>
-          <w:szCs w:val="22"/>
-        </w:rPr>
-        <w:t xml:space="preserve"> and </w:t>
-      </w:r>
-      <w:r>
-        <w:rPr>
-          <w:sz w:val="22"/>
-          <w:szCs w:val="22"/>
-        </w:rPr>
-        <w:t xml:space="preserve">because </w:t>
-      </w:r>
-      <w:r>
-        <w:rPr>
-          <w:sz w:val="22"/>
-          <w:szCs w:val="22"/>
-        </w:rPr>
-        <w:t xml:space="preserve">they start around 350 (where RBD begins). However, when we look at the 400 scan-length graph, </w:t>
-      </w:r>
-      <w:r>
-        <w:rPr>
-          <w:sz w:val="22"/>
-          <w:szCs w:val="22"/>
-        </w:rPr>
-        <w:t xml:space="preserve">the peak’s location around </w:t>
-      </w:r>
-      <w:r>
-        <w:rPr>
-          <w:sz w:val="22"/>
-          <w:szCs w:val="22"/>
-        </w:rPr>
-        <w:t xml:space="preserve">590 </w:t>
-      </w:r>
-      <w:r>
-        <w:rPr>
-          <w:sz w:val="22"/>
-          <w:szCs w:val="22"/>
-        </w:rPr>
-        <w:t>suggests that it is the section of the proteins that ends at amino acids around 950-1000</w:t>
-      </w:r>
-      <w:r>
-        <w:rPr>
-          <w:sz w:val="22"/>
-          <w:szCs w:val="22"/>
-        </w:rPr>
-        <w:t xml:space="preserve"> which is knotted in a way that increases V2</w:t>
-      </w:r>
-      <w:r>
-        <w:rPr>
-          <w:sz w:val="22"/>
-          <w:szCs w:val="22"/>
-        </w:rPr>
-        <w:t xml:space="preserve"> rather than </w:t>
-      </w:r>
-      <w:r>
-        <w:rPr>
-          <w:sz w:val="22"/>
-          <w:szCs w:val="22"/>
-        </w:rPr>
-        <w:t xml:space="preserve">the section </w:t>
-      </w:r>
-      <w:r>
-        <w:rPr>
-          <w:sz w:val="22"/>
-          <w:szCs w:val="22"/>
-        </w:rPr>
-        <w:t>starting around 350.</w:t>
+        <w:t>In the graphs containing 6zgh, the slopes of the graphs at points which include amino acids from 328 to 530 are misleading due to a skip in the data where there are no amino acids from indices 328 to 530. This is mainly visible in the 400 scan-length graph for the wild SARS-CoV-2 spike proteins</w:t>
+      </w:r>
+      <w:r>
+        <w:rPr>
+          <w:sz w:val="22"/>
+          <w:szCs w:val="22"/>
+        </w:rPr>
+        <w:t xml:space="preserve"> in various conformations</w:t>
+      </w:r>
+      <w:r>
+        <w:rPr>
+          <w:sz w:val="22"/>
+          <w:szCs w:val="22"/>
+        </w:rPr>
+        <w:t>, where the V2 appears to increase around that skip when in reality it is because the line averages from the ordinary V2 around 300 to the V2 peak at around 560, which it shares with 6zgg.</w:t>
+      </w:r>
+      <w:r>
+        <w:rPr>
+          <w:sz w:val="22"/>
+          <w:szCs w:val="22"/>
+        </w:rPr>
+        <w:t xml:space="preserve"> This skip is also evident in the 200 scan-length graph, where a stark dip in V2 around amino acid 415 is clearly not included in the 6zgh data due to a lack of </w:t>
+      </w:r>
+      <w:r>
+        <w:rPr>
+          <w:sz w:val="22"/>
+          <w:szCs w:val="22"/>
+        </w:rPr>
+        <w:t xml:space="preserve">amino acid data </w:t>
+      </w:r>
+      <w:r>
+        <w:rPr>
+          <w:sz w:val="22"/>
+          <w:szCs w:val="22"/>
+        </w:rPr>
+        <w:t>there.</w:t>
       </w:r>
     </w:p>
     <w:p>
@@ -1085,145 +1256,23 @@
           <w:sz w:val="22"/>
           <w:szCs w:val="22"/>
         </w:rPr>
-        <w:t>The same pattern can be seen in the graphs for SARS-CoV-2 variants in the RBD-Up conformation.</w:t>
-      </w:r>
-      <w:r>
-        <w:rPr>
-          <w:sz w:val="22"/>
-          <w:szCs w:val="22"/>
-        </w:rPr>
-        <w:t xml:space="preserve"> 6xkl, 6zgg, and 6acd all have V2 peaks at around 560, whereas 7lyn, 7lwt, and 7lww have </w:t>
-      </w:r>
-      <w:r>
-        <w:rPr>
-          <w:sz w:val="22"/>
-          <w:szCs w:val="22"/>
-        </w:rPr>
-        <w:t xml:space="preserve">more extreme </w:t>
-      </w:r>
-      <w:r>
-        <w:rPr>
-          <w:sz w:val="22"/>
-          <w:szCs w:val="22"/>
-        </w:rPr>
-        <w:t>V2 peaks closer to 600</w:t>
-      </w:r>
-      <w:r>
-        <w:rPr>
-          <w:sz w:val="22"/>
-          <w:szCs w:val="22"/>
-        </w:rPr>
-        <w:t xml:space="preserve"> (using the 400 scan-length). For the 600 scan-length, 7lyn, 7lwt, and 7lww have extreme V2 peaks around 380. 6zgg and 6acd have smaller peaks around 360, whereas 6xkl has a V2 peak at 600 scan-length with the starting amino acid of around 320.</w:t>
-      </w:r>
-      <w:r>
-        <w:rPr>
-          <w:sz w:val="22"/>
-          <w:szCs w:val="22"/>
-        </w:rPr>
-        <w:t xml:space="preserve"> Like the aforementioned RBD-Down proteins</w:t>
-      </w:r>
-      <w:r>
-        <w:rPr>
-          <w:sz w:val="22"/>
-          <w:szCs w:val="22"/>
-        </w:rPr>
-        <w:t xml:space="preserve">, this suggests that the interesting mutations are changing the V2 of the sections ending at around 950-1000, rather than around </w:t>
-      </w:r>
-      <w:r>
-        <w:rPr>
-          <w:sz w:val="22"/>
-          <w:szCs w:val="22"/>
-        </w:rPr>
-        <w:t>the starting residues of the RBD.</w:t>
+        <w:t xml:space="preserve">However, it is interesting to note that regarding the same dip going down to </w:t>
       </w:r>
     </w:p>
     <w:p>
       <w:pPr>
         <w:spacing w:line="269" w:lineRule="auto"/>
         <w:rPr>
-          <w:b/>
-          <w:bCs/>
-          <w:sz w:val="22"/>
-          <w:szCs w:val="22"/>
-          <w:u w:val="single"/>
-        </w:rPr>
-      </w:pPr>
-      <w:r>
-        <w:rPr>
-          <w:b/>
-          <w:bCs/>
-          <w:sz w:val="22"/>
-          <w:szCs w:val="22"/>
-          <w:u w:val="single"/>
-        </w:rPr>
-        <w:t>Wild Spike Protein Graphs</w:t>
-      </w:r>
-    </w:p>
-    <w:p>
-      <w:pPr>
-        <w:spacing w:line="269" w:lineRule="auto"/>
-        <w:rPr>
-          <w:sz w:val="22"/>
-          <w:szCs w:val="22"/>
-        </w:rPr>
-      </w:pPr>
-      <w:r>
-        <w:rPr>
-          <w:sz w:val="22"/>
-          <w:szCs w:val="22"/>
-        </w:rPr>
-        <w:t>In the graphs containing 6zgh, the slopes of the graphs at points which include amino acids from 328 to 530 are misleading due to a skip in the data where there are no amino acids from indices 328 to 530. This is mainly visible in the 400 scan-length graph for the wild SARS-CoV-2 spike proteins</w:t>
-      </w:r>
-      <w:r>
-        <w:rPr>
-          <w:sz w:val="22"/>
-          <w:szCs w:val="22"/>
-        </w:rPr>
-        <w:t xml:space="preserve"> in various conformations</w:t>
-      </w:r>
-      <w:r>
-        <w:rPr>
-          <w:sz w:val="22"/>
-          <w:szCs w:val="22"/>
-        </w:rPr>
-        <w:t>, where the V2 appears to increase around that skip when in reality it is because the line averages from the ordinary V2 around 300 to the V2 peak at around 560, which it shares with 6zgg.</w:t>
-      </w:r>
-      <w:r>
-        <w:rPr>
-          <w:sz w:val="22"/>
-          <w:szCs w:val="22"/>
-        </w:rPr>
-        <w:t xml:space="preserve"> This skip is also evident in the 200 scan-length graph, where a stark dip in V2 around amino acid 415 is clearly not included in the 6zgh data due to a lack of </w:t>
-      </w:r>
-      <w:r>
-        <w:rPr>
-          <w:sz w:val="22"/>
-          <w:szCs w:val="22"/>
-        </w:rPr>
-        <w:t xml:space="preserve">amino acid data </w:t>
-      </w:r>
-      <w:r>
-        <w:rPr>
-          <w:sz w:val="22"/>
-          <w:szCs w:val="22"/>
-        </w:rPr>
-        <w:t>there.</w:t>
-      </w:r>
-    </w:p>
-    <w:p>
-      <w:pPr>
-        <w:spacing w:line="269" w:lineRule="auto"/>
-        <w:ind w:firstLine="720"/>
-        <w:rPr>
-          <w:sz w:val="22"/>
-          <w:szCs w:val="22"/>
-        </w:rPr>
-      </w:pPr>
-      <w:r>
-        <w:rPr>
-          <w:sz w:val="22"/>
-          <w:szCs w:val="22"/>
-        </w:rPr>
+          <w:sz w:val="22"/>
+          <w:szCs w:val="22"/>
+        </w:rPr>
+      </w:pPr>
+      <w:r>
+        <w:rPr>
+          <w:sz w:val="22"/>
+          <w:szCs w:val="22"/>
+        </w:rPr>
+        <w:lastRenderedPageBreak/>
         <w:t>In the same plot, it is interesting to see that there are actually two peaks for 6zgh and 6zgg, with the second, smaller peak at around amino acid 700</w:t>
       </w:r>
       <w:r>

</xml_diff>

<commit_message>
Update ScanReport, Submit Specific Scans
</commit_message>
<xml_diff>
--- a/ScanReport.docx
+++ b/ScanReport.docx
@@ -1,6 +1,6 @@
 
 <file path=word/document.xml><?xml version="1.0" encoding="utf-8"?>
-<w:document xmlns:wpc="http://schemas.microsoft.com/office/word/2010/wordprocessingCanvas" xmlns:cx="http://schemas.microsoft.com/office/drawing/2014/chartex" xmlns:cx1="http://schemas.microsoft.com/office/drawing/2015/9/8/chartex" xmlns:cx2="http://schemas.microsoft.com/office/drawing/2015/10/21/chartex" xmlns:cx3="http://schemas.microsoft.com/office/drawing/2016/5/9/chartex" xmlns:cx4="http://schemas.microsoft.com/office/drawing/2016/5/10/chartex" xmlns:cx5="http://schemas.microsoft.com/office/drawing/2016/5/11/chartex" xmlns:cx6="http://schemas.microsoft.com/office/drawing/2016/5/12/chartex" xmlns:cx7="http://schemas.microsoft.com/office/drawing/2016/5/13/chartex" xmlns:cx8="http://schemas.microsoft.com/office/drawing/2016/5/14/chartex" xmlns:mc="http://schemas.openxmlformats.org/markup-compatibility/2006" xmlns:aink="http://schemas.microsoft.com/office/drawing/2016/ink" xmlns:am3d="http://schemas.microsoft.com/office/drawing/2017/model3d" xmlns:o="urn:schemas-microsoft-com:office:office" xmlns:r="http://schemas.openxmlformats.org/officeDocument/2006/relationships" xmlns:m="http://schemas.openxmlformats.org/officeDocument/2006/math" xmlns:v="urn:schemas-microsoft-com:vml" xmlns:wp14="http://schemas.microsoft.com/office/word/2010/wordprocessingDrawing" xmlns:wp="http://schemas.openxmlformats.org/drawingml/2006/wordprocessingDrawing" xmlns:w10="urn:schemas-microsoft-com:office:word" xmlns:w="http://schemas.openxmlformats.org/wordprocessingml/2006/main" xmlns:w14="http://schemas.microsoft.com/office/word/2010/wordml" xmlns:w15="http://schemas.microsoft.com/office/word/2012/wordml" xmlns:w16cex="http://schemas.microsoft.com/office/word/2018/wordml/cex" xmlns:w16cid="http://schemas.microsoft.com/office/word/2016/wordml/cid" xmlns:w16="http://schemas.microsoft.com/office/word/2018/wordml" xmlns:w16se="http://schemas.microsoft.com/office/word/2015/wordml/symex" xmlns:wpg="http://schemas.microsoft.com/office/word/2010/wordprocessingGroup" xmlns:wpi="http://schemas.microsoft.com/office/word/2010/wordprocessingInk" xmlns:wne="http://schemas.microsoft.com/office/word/2006/wordml" xmlns:wps="http://schemas.microsoft.com/office/word/2010/wordprocessingShape" mc:Ignorable="w14 w15 w16se w16cid w16 w16cex wp14">
+<w:document xmlns:wpc="http://schemas.microsoft.com/office/word/2010/wordprocessingCanvas" xmlns:cx="http://schemas.microsoft.com/office/drawing/2014/chartex" xmlns:cx1="http://schemas.microsoft.com/office/drawing/2015/9/8/chartex" xmlns:cx2="http://schemas.microsoft.com/office/drawing/2015/10/21/chartex" xmlns:cx3="http://schemas.microsoft.com/office/drawing/2016/5/9/chartex" xmlns:cx4="http://schemas.microsoft.com/office/drawing/2016/5/10/chartex" xmlns:cx5="http://schemas.microsoft.com/office/drawing/2016/5/11/chartex" xmlns:cx6="http://schemas.microsoft.com/office/drawing/2016/5/12/chartex" xmlns:cx7="http://schemas.microsoft.com/office/drawing/2016/5/13/chartex" xmlns:cx8="http://schemas.microsoft.com/office/drawing/2016/5/14/chartex" xmlns:mc="http://schemas.openxmlformats.org/markup-compatibility/2006" xmlns:aink="http://schemas.microsoft.com/office/drawing/2016/ink" xmlns:am3d="http://schemas.microsoft.com/office/drawing/2017/model3d" xmlns:o="urn:schemas-microsoft-com:office:office" xmlns:r="http://schemas.openxmlformats.org/officeDocument/2006/relationships" xmlns:m="http://schemas.openxmlformats.org/officeDocument/2006/math" xmlns:v="urn:schemas-microsoft-com:vml" xmlns:wp14="http://schemas.microsoft.com/office/word/2010/wordprocessingDrawing" xmlns:wp="http://schemas.openxmlformats.org/drawingml/2006/wordprocessingDrawing" xmlns:w10="urn:schemas-microsoft-com:office:word" xmlns:w="http://schemas.openxmlformats.org/wordprocessingml/2006/main" xmlns:w14="http://schemas.microsoft.com/office/word/2010/wordml" xmlns:w15="http://schemas.microsoft.com/office/word/2012/wordml" xmlns:w16cex="http://schemas.microsoft.com/office/word/2018/wordml/cex" xmlns:w16cid="http://schemas.microsoft.com/office/word/2016/wordml/cid" xmlns:w16="http://schemas.microsoft.com/office/word/2018/wordml" xmlns:w16sdtdh="http://schemas.microsoft.com/office/word/2020/wordml/sdtdatahash" xmlns:w16se="http://schemas.microsoft.com/office/word/2015/wordml/symex" xmlns:wpg="http://schemas.microsoft.com/office/word/2010/wordprocessingGroup" xmlns:wpi="http://schemas.microsoft.com/office/word/2010/wordprocessingInk" xmlns:wne="http://schemas.microsoft.com/office/word/2006/wordml" xmlns:wps="http://schemas.microsoft.com/office/word/2010/wordprocessingShape" mc:Ignorable="w14 w15 w16se w16cid w16 w16cex w16sdtdh wp14">
   <w:body>
     <w:p>
       <w:pPr>
@@ -49,15 +49,7 @@
     </w:p>
     <w:p>
       <w:r>
-        <w:t>The sections following are an analysis comparing different versions of the spike proteins (S proteins) of SARS-CoV-2, its variants, and SARS-</w:t>
-      </w:r>
-      <w:proofErr w:type="spellStart"/>
-      <w:r>
-        <w:t>CoV</w:t>
-      </w:r>
-      <w:proofErr w:type="spellEnd"/>
-      <w:r>
-        <w:t xml:space="preserve"> from 2003. These proteins are analyzed with regards to a topological calculation called the second Vassiliev measure (V2).</w:t>
+        <w:t>The sections following are an analysis comparing different versions of the spike proteins (S proteins) of SARS-CoV-2, its variants, and SARS-CoV from 2003. These proteins are analyzed with regards to a topological calculation called the second Vassiliev measure (V2).</w:t>
       </w:r>
     </w:p>
     <w:p>
@@ -635,17 +627,8 @@
           <w:sz w:val="32"/>
           <w:szCs w:val="32"/>
         </w:rPr>
-        <w:t>SARS-CoV-2 and 2003 SARS-</w:t>
-      </w:r>
-      <w:proofErr w:type="spellStart"/>
-      <w:r>
-        <w:rPr>
-          <w:sz w:val="32"/>
-          <w:szCs w:val="32"/>
-        </w:rPr>
-        <w:t>CoV</w:t>
-      </w:r>
-      <w:proofErr w:type="spellEnd"/>
+        <w:t>SARS-CoV-2 and 2003 SARS-CoV</w:t>
+      </w:r>
     </w:p>
     <w:p>
       <w:pPr>
@@ -675,17 +658,8 @@
           <w:sz w:val="22"/>
           <w:szCs w:val="22"/>
         </w:rPr>
-        <w:t>up S protein for SARS-</w:t>
-      </w:r>
-      <w:proofErr w:type="spellStart"/>
-      <w:r>
-        <w:rPr>
-          <w:sz w:val="22"/>
-          <w:szCs w:val="22"/>
-        </w:rPr>
-        <w:t>CoV</w:t>
-      </w:r>
-      <w:proofErr w:type="spellEnd"/>
+        <w:t>up S protein for SARS-CoV</w:t>
+      </w:r>
       <w:r>
         <w:rPr>
           <w:sz w:val="22"/>
@@ -943,320 +917,365 @@
           <w:szCs w:val="22"/>
         </w:rPr>
         <w:lastRenderedPageBreak/>
+        <w:t xml:space="preserve">Created </w:t>
+      </w:r>
+      <w:proofErr w:type="gramStart"/>
+      <w:r>
+        <w:rPr>
+          <w:sz w:val="22"/>
+          <w:szCs w:val="22"/>
+        </w:rPr>
         <w:t>7/7/2021</w:t>
       </w:r>
-    </w:p>
-    <w:p>
-      <w:pPr>
-        <w:spacing w:line="269" w:lineRule="auto"/>
-        <w:rPr>
-          <w:sz w:val="22"/>
-          <w:szCs w:val="22"/>
-        </w:rPr>
-      </w:pPr>
-      <w:r>
-        <w:rPr>
-          <w:sz w:val="22"/>
-          <w:szCs w:val="22"/>
-        </w:rPr>
-        <w:t>The 600 RBD-Down graph suggests that perhaps the RBD and a little beyond the RBD domain has a different starting point for the different RBD-Down proteins. This is because the peak is at different amino acid residues, and because they start around the RBD starting point of 330 (Gobeil).</w:t>
-      </w:r>
-      <w:r>
-        <w:rPr>
-          <w:sz w:val="22"/>
-          <w:szCs w:val="22"/>
-        </w:rPr>
-        <w:t xml:space="preserve"> </w:t>
-      </w:r>
-      <w:r>
-        <w:rPr>
-          <w:sz w:val="22"/>
-          <w:szCs w:val="22"/>
-        </w:rPr>
-        <w:t xml:space="preserve">However, when we look at the 400 scan-length graph, </w:t>
-      </w:r>
-      <w:r>
-        <w:rPr>
-          <w:sz w:val="22"/>
-          <w:szCs w:val="22"/>
-        </w:rPr>
-        <w:t xml:space="preserve">the peak’s location around </w:t>
-      </w:r>
-      <w:r>
-        <w:rPr>
-          <w:sz w:val="22"/>
-          <w:szCs w:val="22"/>
-        </w:rPr>
-        <w:t xml:space="preserve">590 </w:t>
-      </w:r>
-      <w:r>
-        <w:rPr>
-          <w:sz w:val="22"/>
-          <w:szCs w:val="22"/>
-        </w:rPr>
-        <w:t>suggests that it is the section of the proteins that ends at amino acids around 950-1000</w:t>
-      </w:r>
-      <w:r>
-        <w:rPr>
-          <w:sz w:val="22"/>
-          <w:szCs w:val="22"/>
-        </w:rPr>
-        <w:t xml:space="preserve"> which is knotted in a way that increases V2</w:t>
-      </w:r>
-      <w:r>
-        <w:rPr>
-          <w:sz w:val="22"/>
-          <w:szCs w:val="22"/>
-        </w:rPr>
-        <w:t xml:space="preserve"> rather than </w:t>
-      </w:r>
-      <w:r>
-        <w:rPr>
-          <w:sz w:val="22"/>
-          <w:szCs w:val="22"/>
-        </w:rPr>
-        <w:t xml:space="preserve">the section </w:t>
-      </w:r>
-      <w:r>
-        <w:rPr>
-          <w:sz w:val="22"/>
-          <w:szCs w:val="22"/>
-        </w:rPr>
-        <w:t>starting around 350.</w:t>
-      </w:r>
-    </w:p>
-    <w:p>
-      <w:pPr>
-        <w:spacing w:line="269" w:lineRule="auto"/>
-        <w:rPr>
-          <w:b/>
-          <w:bCs/>
-          <w:sz w:val="22"/>
-          <w:szCs w:val="22"/>
-        </w:rPr>
-      </w:pPr>
-      <w:r>
-        <w:rPr>
-          <w:sz w:val="22"/>
-          <w:szCs w:val="22"/>
-        </w:rPr>
-        <w:t>Another point of interest is the fact that there is a</w:t>
-      </w:r>
-      <w:r>
-        <w:rPr>
-          <w:sz w:val="22"/>
-          <w:szCs w:val="22"/>
-        </w:rPr>
-        <w:t>n o</w:t>
-      </w:r>
-      <w:r>
-        <w:rPr>
-          <w:sz w:val="22"/>
-          <w:szCs w:val="22"/>
-        </w:rPr>
-        <w:t>rder of magnitude with respect to the value of V2 for each protein at the peak. For both the 400 and 600 scan-length graphs, 7lyl has a smaller value than 7lws, which has a much smaller value than 7kdk. 6zge hovers around where 7lws and 7lyl are for both graphs.</w:t>
-      </w:r>
-    </w:p>
-    <w:p>
-      <w:pPr>
-        <w:spacing w:line="269" w:lineRule="auto"/>
-        <w:rPr>
-          <w:sz w:val="22"/>
-          <w:szCs w:val="22"/>
-        </w:rPr>
-      </w:pPr>
-      <w:r>
-        <w:rPr>
-          <w:sz w:val="22"/>
-          <w:szCs w:val="22"/>
-        </w:rPr>
-        <w:t>The same pattern</w:t>
-      </w:r>
-      <w:r>
-        <w:rPr>
-          <w:sz w:val="22"/>
-          <w:szCs w:val="22"/>
-        </w:rPr>
-        <w:t>s</w:t>
-      </w:r>
-      <w:r>
-        <w:rPr>
-          <w:sz w:val="22"/>
-          <w:szCs w:val="22"/>
-        </w:rPr>
-        <w:t xml:space="preserve"> can be seen in the graphs for SARS-CoV-2 variants in the RBD-Up conformation.</w:t>
-      </w:r>
-      <w:r>
-        <w:rPr>
-          <w:sz w:val="22"/>
-          <w:szCs w:val="22"/>
-        </w:rPr>
-        <w:t xml:space="preserve"> 6xkl, 6zgg, and 6acd all have V2 peaks at around 560, whereas 7lyn, 7lwt, and 7lww have </w:t>
-      </w:r>
-      <w:r>
-        <w:rPr>
-          <w:sz w:val="22"/>
-          <w:szCs w:val="22"/>
-        </w:rPr>
-        <w:t xml:space="preserve">more extreme </w:t>
-      </w:r>
-      <w:r>
-        <w:rPr>
-          <w:sz w:val="22"/>
-          <w:szCs w:val="22"/>
-        </w:rPr>
-        <w:t>V2 peaks closer to 600</w:t>
-      </w:r>
-      <w:r>
-        <w:rPr>
-          <w:sz w:val="22"/>
-          <w:szCs w:val="22"/>
-        </w:rPr>
-        <w:t xml:space="preserve"> (using the 400 scan-length). For the 600 scan-length, 7lyn, 7lwt, and 7lww have extreme V2 peaks around 380. 6zgg and 6acd have smaller peaks around 360, whereas 6xkl has a V2 peak at 600 scan-length with the starting amino acid of around 320.</w:t>
-      </w:r>
-      <w:r>
-        <w:rPr>
-          <w:sz w:val="22"/>
-          <w:szCs w:val="22"/>
-        </w:rPr>
-        <w:t xml:space="preserve"> Like the aforementioned RBD-Down proteins</w:t>
-      </w:r>
-      <w:r>
-        <w:rPr>
-          <w:sz w:val="22"/>
-          <w:szCs w:val="22"/>
-        </w:rPr>
-        <w:t xml:space="preserve">, this suggests that the interesting mutations are changing the V2 of the sections ending at around 950-1000, rather than around </w:t>
-      </w:r>
-      <w:r>
-        <w:rPr>
-          <w:sz w:val="22"/>
-          <w:szCs w:val="22"/>
-        </w:rPr>
-        <w:t>the starting residues of the RBD.</w:t>
-      </w:r>
-    </w:p>
-    <w:p>
-      <w:pPr>
-        <w:spacing w:line="269" w:lineRule="auto"/>
-        <w:rPr>
-          <w:sz w:val="22"/>
-          <w:szCs w:val="22"/>
-        </w:rPr>
-      </w:pPr>
-      <w:r>
-        <w:rPr>
-          <w:sz w:val="22"/>
-          <w:szCs w:val="22"/>
-        </w:rPr>
-        <w:t xml:space="preserve">Additionally, there is a clear order of magnitude for the V2 values as follows, from least to greatest: </w:t>
-      </w:r>
-      <w:r>
-        <w:rPr>
-          <w:sz w:val="22"/>
-          <w:szCs w:val="22"/>
-        </w:rPr>
-        <w:t>6zgg, 6acd, 6xkl, 7lyn, 7lww, 7lwt. This is visible for both the 400 and 600 scan-length graphs, and suggests that, especially given the fact that the wild proteins 6zge and 6zgg were the shortest peaks for both groups, there is some importance to the magnitude of the V2 values at these peaks</w:t>
-      </w:r>
-      <w:r>
-        <w:rPr>
-          <w:sz w:val="22"/>
-          <w:szCs w:val="22"/>
-        </w:rPr>
-        <w:t xml:space="preserve"> – given the fact that the graph with the wild SARS-CoV-2 proteins only has V2 from -0.1 to 0.2, it would appear that the variants have more extreme knotting in the peak sections.</w:t>
-      </w:r>
-    </w:p>
-    <w:p>
-      <w:pPr>
-        <w:spacing w:line="269" w:lineRule="auto"/>
-        <w:rPr>
-          <w:b/>
-          <w:bCs/>
-          <w:sz w:val="22"/>
-          <w:szCs w:val="22"/>
-          <w:u w:val="single"/>
-        </w:rPr>
-      </w:pPr>
-      <w:r>
-        <w:rPr>
-          <w:sz w:val="22"/>
-          <w:szCs w:val="22"/>
-        </w:rPr>
-        <w:t>A third point of interest is the fact that for these larger scan-length graphs, there is a visible difference in magnitude between the two groups mentioned thus far. The RBD-down peaks hover around 0.15, which 7kdk closer to 0.4. For the RBD-up proteins, however, the peaks were more diverse and averaged around 0.4. The shortest was around 0.2 (6zgg), while the tallest was close to 0.8 (7lwt).</w:t>
-      </w:r>
-      <w:r>
-        <w:rPr>
-          <w:sz w:val="22"/>
-          <w:szCs w:val="22"/>
-        </w:rPr>
-        <w:t xml:space="preserve"> This strongly suggests that there is a topological difference between the two conformations of the RBD which increases V2 as the domains change into the ‘up’ position.</w:t>
-      </w:r>
-    </w:p>
-    <w:p>
-      <w:pPr>
-        <w:spacing w:line="269" w:lineRule="auto"/>
-        <w:rPr>
-          <w:sz w:val="22"/>
-          <w:szCs w:val="22"/>
-        </w:rPr>
-      </w:pPr>
-      <w:r>
-        <w:rPr>
-          <w:sz w:val="22"/>
-          <w:szCs w:val="22"/>
-        </w:rPr>
-        <w:t>In the graphs containing 6zgh, the slopes of the graphs at points which include amino acids from 328 to 530 are misleading due to a skip in the data where there are no amino acids from indices 328 to 530. This is mainly visible in the 400 scan-length graph for the wild SARS-CoV-2 spike proteins</w:t>
-      </w:r>
-      <w:r>
-        <w:rPr>
-          <w:sz w:val="22"/>
-          <w:szCs w:val="22"/>
-        </w:rPr>
-        <w:t xml:space="preserve"> in various conformations</w:t>
-      </w:r>
-      <w:r>
-        <w:rPr>
-          <w:sz w:val="22"/>
-          <w:szCs w:val="22"/>
-        </w:rPr>
-        <w:t>, where the V2 appears to increase around that skip when in reality it is because the line averages from the ordinary V2 around 300 to the V2 peak at around 560, which it shares with 6zgg.</w:t>
-      </w:r>
-      <w:r>
-        <w:rPr>
-          <w:sz w:val="22"/>
-          <w:szCs w:val="22"/>
-        </w:rPr>
-        <w:t xml:space="preserve"> This skip is also evident in the 200 scan-length graph, where a stark dip in V2 around amino acid 415 is clearly not included in the 6zgh data due to a lack of </w:t>
-      </w:r>
-      <w:r>
-        <w:rPr>
-          <w:sz w:val="22"/>
-          <w:szCs w:val="22"/>
-        </w:rPr>
-        <w:t xml:space="preserve">amino acid data </w:t>
-      </w:r>
-      <w:r>
-        <w:rPr>
-          <w:sz w:val="22"/>
-          <w:szCs w:val="22"/>
-        </w:rPr>
-        <w:t>there.</w:t>
-      </w:r>
-    </w:p>
-    <w:p>
-      <w:pPr>
-        <w:spacing w:line="269" w:lineRule="auto"/>
-        <w:rPr>
-          <w:sz w:val="22"/>
-          <w:szCs w:val="22"/>
-        </w:rPr>
-      </w:pPr>
-      <w:r>
-        <w:rPr>
-          <w:sz w:val="22"/>
-          <w:szCs w:val="22"/>
-        </w:rPr>
-        <w:t xml:space="preserve">However, it is interesting to note that regarding the same dip going down to </w:t>
+      <w:proofErr w:type="gramEnd"/>
+    </w:p>
+    <w:p>
+      <w:pPr>
+        <w:spacing w:line="269" w:lineRule="auto"/>
+        <w:rPr>
+          <w:sz w:val="22"/>
+          <w:szCs w:val="22"/>
+        </w:rPr>
+      </w:pPr>
+    </w:p>
+    <w:p>
+      <w:pPr>
+        <w:spacing w:line="269" w:lineRule="auto"/>
+        <w:rPr>
+          <w:sz w:val="22"/>
+          <w:szCs w:val="22"/>
+        </w:rPr>
+      </w:pPr>
+    </w:p>
+    <w:p>
+      <w:pPr>
+        <w:spacing w:line="269" w:lineRule="auto"/>
+        <w:rPr>
+          <w:sz w:val="22"/>
+          <w:szCs w:val="22"/>
+        </w:rPr>
+      </w:pPr>
+      <w:r>
+        <w:rPr>
+          <w:sz w:val="22"/>
+          <w:szCs w:val="22"/>
+        </w:rPr>
+        <w:t>We have analyzed the second Vassiliev measure (V2) of the SARS-CoV-2 spike (S) protein at different sections using various window-sliding lengths (scan-lengths) of 200, 400 and 600 CA atoms. These scans were at intervals of 50 CA atoms, for example we would scan section 0 to 200 first, then 50 to 250. After we finish through the length of the protein, we scan 0 to 400, then 50 to 450, et cetera. This is to capture the tertiary structure of these individual sections as V2 data to see if we can measure how knotted they are and determine if that relates to the importance and functionality of a given scanned section. 200, 400, and 600 scan-lengths and intervals of 50 were chosen to efficiently compute V2 at as many segments of the proteins as was feasible.</w:t>
+      </w:r>
+    </w:p>
+    <w:p>
+      <w:pPr>
+        <w:spacing w:line="269" w:lineRule="auto"/>
+        <w:rPr>
+          <w:sz w:val="22"/>
+          <w:szCs w:val="22"/>
+        </w:rPr>
+      </w:pPr>
+    </w:p>
+    <w:p>
+      <w:pPr>
+        <w:spacing w:line="269" w:lineRule="auto"/>
+        <w:rPr>
+          <w:sz w:val="22"/>
+          <w:szCs w:val="22"/>
+        </w:rPr>
+      </w:pPr>
+      <w:r>
+        <w:rPr>
+          <w:sz w:val="22"/>
+          <w:szCs w:val="22"/>
+        </w:rPr>
+        <w:t>\</w:t>
+      </w:r>
+      <w:proofErr w:type="gramStart"/>
+      <w:r>
+        <w:rPr>
+          <w:sz w:val="22"/>
+          <w:szCs w:val="22"/>
+        </w:rPr>
+        <w:t>begin</w:t>
+      </w:r>
+      <w:proofErr w:type="gramEnd"/>
+      <w:r>
+        <w:rPr>
+          <w:sz w:val="22"/>
+          <w:szCs w:val="22"/>
+        </w:rPr>
+        <w:t>{figure}</w:t>
+      </w:r>
+    </w:p>
+    <w:p>
+      <w:pPr>
+        <w:spacing w:line="269" w:lineRule="auto"/>
+        <w:rPr>
+          <w:sz w:val="22"/>
+          <w:szCs w:val="22"/>
+        </w:rPr>
+      </w:pPr>
+      <w:r>
+        <w:rPr>
+          <w:sz w:val="22"/>
+          <w:szCs w:val="22"/>
+        </w:rPr>
+        <w:t xml:space="preserve">     \includegraphics[width=0.45\</w:t>
+      </w:r>
+      <w:proofErr w:type="gramStart"/>
+      <w:r>
+        <w:rPr>
+          <w:sz w:val="22"/>
+          <w:szCs w:val="22"/>
+        </w:rPr>
+        <w:t>linewidth]{</w:t>
+      </w:r>
+      <w:proofErr w:type="gramEnd"/>
+      <w:r>
+        <w:rPr>
+          <w:sz w:val="22"/>
+          <w:szCs w:val="22"/>
+        </w:rPr>
+        <w:t>./figData/6zg200.png}\\</w:t>
+      </w:r>
+    </w:p>
+    <w:p>
+      <w:pPr>
+        <w:spacing w:line="269" w:lineRule="auto"/>
+        <w:rPr>
+          <w:sz w:val="22"/>
+          <w:szCs w:val="22"/>
+        </w:rPr>
+      </w:pPr>
+      <w:r>
+        <w:rPr>
+          <w:sz w:val="22"/>
+          <w:szCs w:val="22"/>
+        </w:rPr>
+        <w:t xml:space="preserve">     \includegraphics[width=0.45\</w:t>
+      </w:r>
+      <w:proofErr w:type="gramStart"/>
+      <w:r>
+        <w:rPr>
+          <w:sz w:val="22"/>
+          <w:szCs w:val="22"/>
+        </w:rPr>
+        <w:t>linewidth]{</w:t>
+      </w:r>
+      <w:proofErr w:type="gramEnd"/>
+      <w:r>
+        <w:rPr>
+          <w:sz w:val="22"/>
+          <w:szCs w:val="22"/>
+        </w:rPr>
+        <w:t>./figData/6zg400.png}\includegraphics[width=0.45\linewidth]{./figData/6zg600.png}</w:t>
+      </w:r>
+    </w:p>
+    <w:p>
+      <w:pPr>
+        <w:spacing w:line="269" w:lineRule="auto"/>
+        <w:rPr>
+          <w:sz w:val="22"/>
+          <w:szCs w:val="22"/>
+        </w:rPr>
+      </w:pPr>
+      <w:r>
+        <w:rPr>
+          <w:sz w:val="22"/>
+          <w:szCs w:val="22"/>
+        </w:rPr>
+        <w:t xml:space="preserve">     </w:t>
+      </w:r>
+    </w:p>
+    <w:p>
+      <w:pPr>
+        <w:spacing w:line="269" w:lineRule="auto"/>
+        <w:rPr>
+          <w:sz w:val="22"/>
+          <w:szCs w:val="22"/>
+        </w:rPr>
+      </w:pPr>
+      <w:r>
+        <w:rPr>
+          <w:sz w:val="22"/>
+          <w:szCs w:val="22"/>
+        </w:rPr>
+        <w:t xml:space="preserve">     \</w:t>
+      </w:r>
+      <w:proofErr w:type="gramStart"/>
+      <w:r>
+        <w:rPr>
+          <w:sz w:val="22"/>
+          <w:szCs w:val="22"/>
+        </w:rPr>
+        <w:t>caption{</w:t>
+      </w:r>
+      <w:proofErr w:type="gramEnd"/>
+      <w:r>
+        <w:rPr>
+          <w:sz w:val="22"/>
+          <w:szCs w:val="22"/>
+        </w:rPr>
+        <w:t>The second Vassiliev measure of parts of the SARS-CoV-2 spike protein in uncleaved closed (6zge), cleaved closed (6zgi), cleaved open (6zgg), and cleaved intermediate (6zgh)  using scanning lengths of 200, 400 and 600. }</w:t>
+      </w:r>
+    </w:p>
+    <w:p>
+      <w:pPr>
+        <w:spacing w:line="269" w:lineRule="auto"/>
+        <w:rPr>
+          <w:sz w:val="22"/>
+          <w:szCs w:val="22"/>
+        </w:rPr>
+      </w:pPr>
+      <w:r>
+        <w:rPr>
+          <w:sz w:val="22"/>
+          <w:szCs w:val="22"/>
+        </w:rPr>
+        <w:t xml:space="preserve">     \label{</w:t>
+      </w:r>
+      <w:proofErr w:type="gramStart"/>
+      <w:r>
+        <w:rPr>
+          <w:sz w:val="22"/>
+          <w:szCs w:val="22"/>
+        </w:rPr>
+        <w:t>fig:rbdupdown</w:t>
+      </w:r>
+      <w:proofErr w:type="gramEnd"/>
+      <w:r>
+        <w:rPr>
+          <w:sz w:val="22"/>
+          <w:szCs w:val="22"/>
+        </w:rPr>
+        <w:t>}</w:t>
+      </w:r>
+    </w:p>
+    <w:p>
+      <w:pPr>
+        <w:spacing w:line="269" w:lineRule="auto"/>
+        <w:rPr>
+          <w:sz w:val="22"/>
+          <w:szCs w:val="22"/>
+        </w:rPr>
+      </w:pPr>
+      <w:r>
+        <w:rPr>
+          <w:sz w:val="22"/>
+          <w:szCs w:val="22"/>
+        </w:rPr>
+        <w:t>\</w:t>
+      </w:r>
+      <w:proofErr w:type="gramStart"/>
+      <w:r>
+        <w:rPr>
+          <w:sz w:val="22"/>
+          <w:szCs w:val="22"/>
+        </w:rPr>
+        <w:t>end</w:t>
+      </w:r>
+      <w:proofErr w:type="gramEnd"/>
+      <w:r>
+        <w:rPr>
+          <w:sz w:val="22"/>
+          <w:szCs w:val="22"/>
+        </w:rPr>
+        <w:t>{figure}</w:t>
+      </w:r>
+    </w:p>
+    <w:p>
+      <w:pPr>
+        <w:spacing w:line="269" w:lineRule="auto"/>
+        <w:rPr>
+          <w:sz w:val="22"/>
+          <w:szCs w:val="22"/>
+        </w:rPr>
+      </w:pPr>
+    </w:p>
+    <w:p>
+      <w:pPr>
+        <w:spacing w:line="269" w:lineRule="auto"/>
+        <w:rPr>
+          <w:sz w:val="22"/>
+          <w:szCs w:val="22"/>
+        </w:rPr>
+      </w:pPr>
+      <w:r>
+        <w:rPr>
+          <w:sz w:val="22"/>
+          <w:szCs w:val="22"/>
+        </w:rPr>
+        <w:t>First, we analyze the tertiary structure of the SARS-CoV-2 S protein in 4 pre-fusion stages (closed uncleaved, closed cleaved, open cleaved, and intermediate cleaved). These different stages have structural changes that mostly affect the receptor-binding domain (RBD) and N-terminal domain (NTD). Notably, this means that for the closed conformation, the RBD is down, closed off and unable to bind to the ACE2 receptor. In the open conformation, 1 out of the 3 RBDs exposes itself so that it can assist in the binding process, with nearby NTDs moving as well. \</w:t>
+      </w:r>
+      <w:proofErr w:type="gramStart"/>
+      <w:r>
+        <w:rPr>
+          <w:sz w:val="22"/>
+          <w:szCs w:val="22"/>
+        </w:rPr>
+        <w:t>cite{</w:t>
+      </w:r>
+      <w:proofErr w:type="gramEnd"/>
+      <w:r>
+        <w:rPr>
+          <w:sz w:val="22"/>
+          <w:szCs w:val="22"/>
+        </w:rPr>
+        <w:t>Wrobel2020}.</w:t>
+      </w:r>
+    </w:p>
+    <w:p>
+      <w:pPr>
+        <w:spacing w:line="269" w:lineRule="auto"/>
+        <w:rPr>
+          <w:sz w:val="22"/>
+          <w:szCs w:val="22"/>
+        </w:rPr>
+      </w:pPr>
+    </w:p>
+    <w:p>
+      <w:pPr>
+        <w:spacing w:line="269" w:lineRule="auto"/>
+        <w:rPr>
+          <w:sz w:val="22"/>
+          <w:szCs w:val="22"/>
+        </w:rPr>
+      </w:pPr>
+      <w:r>
+        <w:rPr>
+          <w:sz w:val="22"/>
+          <w:szCs w:val="22"/>
+        </w:rPr>
+        <w:t>These scans can be seen in figure \ref{</w:t>
+      </w:r>
+      <w:proofErr w:type="gramStart"/>
+      <w:r>
+        <w:rPr>
+          <w:sz w:val="22"/>
+          <w:szCs w:val="22"/>
+        </w:rPr>
+        <w:t>fig:rbdupdown</w:t>
+      </w:r>
+      <w:proofErr w:type="gramEnd"/>
+      <w:r>
+        <w:rPr>
+          <w:sz w:val="22"/>
+          <w:szCs w:val="22"/>
+        </w:rPr>
+        <w:t xml:space="preserve">}. The slopes of the graphs at amino acids from indices 328 to 530 are misleading due to a skip in the data where there are no amino acids recorded for the cleaved intermediate conformation of the protein (6zgh). This is mainly visible in the 400 scan-length graph for the wild SARS-CoV-2 spike proteins in various conformations, where the V2 appears to increase around that skip when it is </w:t>
+      </w:r>
+      <w:proofErr w:type="gramStart"/>
+      <w:r>
+        <w:rPr>
+          <w:sz w:val="22"/>
+          <w:szCs w:val="22"/>
+        </w:rPr>
+        <w:t>actually because</w:t>
+      </w:r>
+      <w:proofErr w:type="gramEnd"/>
+      <w:r>
+        <w:rPr>
+          <w:sz w:val="22"/>
+          <w:szCs w:val="22"/>
+        </w:rPr>
+        <w:t xml:space="preserve"> the line averages from the ordinary V2 around 300 to the V2 peak at around 560.</w:t>
       </w:r>
     </w:p>
     <w:p>
@@ -1273,83 +1292,703 @@
           <w:szCs w:val="22"/>
         </w:rPr>
         <w:lastRenderedPageBreak/>
-        <w:t>In the same plot, it is interesting to see that there are actually two peaks for 6zgh and 6zgg, with the second, smaller peak at around amino acid 700</w:t>
-      </w:r>
-      <w:r>
-        <w:rPr>
-          <w:sz w:val="22"/>
-          <w:szCs w:val="22"/>
-        </w:rPr>
-        <w:t xml:space="preserve"> (around 470 for 6zgg on the 600 scan-length graph). The other two conformations, 6zge and 6zgi, do not share this secondary peak, and in the 400 scan-length graph their peaks sit around the 650</w:t>
-      </w:r>
-      <w:r>
-        <w:rPr>
-          <w:sz w:val="22"/>
-          <w:szCs w:val="22"/>
-          <w:vertAlign w:val="superscript"/>
-        </w:rPr>
-        <w:t>th</w:t>
-      </w:r>
-      <w:r>
-        <w:rPr>
-          <w:sz w:val="22"/>
-          <w:szCs w:val="22"/>
-        </w:rPr>
-        <w:t xml:space="preserve"> amino acid.</w:t>
-      </w:r>
-    </w:p>
-    <w:p>
-      <w:pPr>
-        <w:spacing w:line="269" w:lineRule="auto"/>
-        <w:rPr>
-          <w:sz w:val="22"/>
-          <w:szCs w:val="22"/>
-        </w:rPr>
-      </w:pPr>
-      <w:r>
-        <w:rPr>
-          <w:sz w:val="22"/>
-          <w:szCs w:val="22"/>
-        </w:rPr>
-        <w:t>An earlier peak is also quite interesting in each of the wild spike proteins’ V2 because it acts the same for every scan-length</w:t>
-      </w:r>
-      <w:r>
-        <w:rPr>
-          <w:sz w:val="22"/>
-          <w:szCs w:val="22"/>
-        </w:rPr>
-        <w:t xml:space="preserve"> – particularly with regard to 6zge, 6zgi, and 6zgg. It is around amino acid 220 for the 200 scan-length graph, 170 for 400, and 110 for 600 scan-length. The interesting part of this peak is that for 200 and 400 scan-lengths, there is a specific order for the magnitude of the peak. 6zgi has the biggest V2, then 6zg</w:t>
-      </w:r>
-      <w:r>
-        <w:rPr>
-          <w:sz w:val="22"/>
-          <w:szCs w:val="22"/>
-        </w:rPr>
-        <w:t>g</w:t>
-      </w:r>
-      <w:r>
-        <w:rPr>
-          <w:sz w:val="22"/>
-          <w:szCs w:val="22"/>
-        </w:rPr>
-        <w:t>, then 6zg</w:t>
-      </w:r>
-      <w:r>
-        <w:rPr>
-          <w:sz w:val="22"/>
-          <w:szCs w:val="22"/>
-        </w:rPr>
-        <w:t>e – although 6zgg and 6zge are flipped for the 600 scan-length plot. This suggests a particular change in the domain including amino acids in that area from one conformation to the other, in a way that specifically increases V2 for 6zgi and appears to act differently for 6zgh. There is also an extreme dip in V2 right before this small peak, visible in the 400 and 600 scan-length plots.</w:t>
-      </w:r>
-    </w:p>
-    <w:p>
-      <w:pPr>
-        <w:spacing w:line="269" w:lineRule="auto"/>
-        <w:rPr>
-          <w:sz w:val="22"/>
-          <w:szCs w:val="22"/>
-        </w:rPr>
-      </w:pPr>
+        <w:t>In the same plot, we see that there are two peaks for 6zgh and 6zgg, with the second, smaller peak at around amino acid 700 (around 470 for 6zgg on the 600 scan-length graph). The other two conformations, 6zge and 6zgi, do not share this secondary peak, and in the 400 scan-length graph their peaks sit around the 650th amino acid.</w:t>
+      </w:r>
+    </w:p>
+    <w:p>
+      <w:pPr>
+        <w:spacing w:line="269" w:lineRule="auto"/>
+        <w:rPr>
+          <w:sz w:val="22"/>
+          <w:szCs w:val="22"/>
+        </w:rPr>
+      </w:pPr>
+    </w:p>
+    <w:p>
+      <w:pPr>
+        <w:spacing w:line="269" w:lineRule="auto"/>
+        <w:rPr>
+          <w:sz w:val="22"/>
+          <w:szCs w:val="22"/>
+        </w:rPr>
+      </w:pPr>
+      <w:r>
+        <w:rPr>
+          <w:sz w:val="22"/>
+          <w:szCs w:val="22"/>
+        </w:rPr>
+        <w:t>An earlier peak is also quite interesting in each of the wild spike proteins’ V2 because it acts the same for every scan-length – particularly regarding 6zge, 6zgi, and 6zgg, which excludes the intermediate cleaved stage. It is around amino acid 220 for the 200 scan-length graph, 170 for 400, and 110 for 600 scan-length. The interesting part of this peak is that for 200 and 400 scan-lengths, there is a specific order for the magnitude of the peak. 6zgi has the biggest V2, then 6zgg, then 6zge – although 6zgg and 6zge are flipped for the 600 scan-length plot. This suggests a particular change in the domain including amino acids in that area from one conformation to the other, in a way that specifically increases V2 for 6zgi and appears to act differently for 6zgh, presumably due to its intermediate state. There is also an extreme dip in V2 right before this small peak, visible in the 400 and 600 scan-length plots.</w:t>
+      </w:r>
+    </w:p>
+    <w:p>
+      <w:pPr>
+        <w:spacing w:line="269" w:lineRule="auto"/>
+        <w:rPr>
+          <w:sz w:val="22"/>
+          <w:szCs w:val="22"/>
+        </w:rPr>
+      </w:pPr>
+    </w:p>
+    <w:p>
+      <w:pPr>
+        <w:spacing w:line="269" w:lineRule="auto"/>
+        <w:rPr>
+          <w:sz w:val="22"/>
+          <w:szCs w:val="22"/>
+        </w:rPr>
+      </w:pPr>
+      <w:r>
+        <w:rPr>
+          <w:sz w:val="22"/>
+          <w:szCs w:val="22"/>
+        </w:rPr>
+        <w:t>\</w:t>
+      </w:r>
+      <w:proofErr w:type="gramStart"/>
+      <w:r>
+        <w:rPr>
+          <w:sz w:val="22"/>
+          <w:szCs w:val="22"/>
+        </w:rPr>
+        <w:t>begin</w:t>
+      </w:r>
+      <w:proofErr w:type="gramEnd"/>
+      <w:r>
+        <w:rPr>
+          <w:sz w:val="22"/>
+          <w:szCs w:val="22"/>
+        </w:rPr>
+        <w:t>{figure}</w:t>
+      </w:r>
+    </w:p>
+    <w:p>
+      <w:pPr>
+        <w:spacing w:line="269" w:lineRule="auto"/>
+        <w:rPr>
+          <w:sz w:val="22"/>
+          <w:szCs w:val="22"/>
+        </w:rPr>
+      </w:pPr>
+      <w:r>
+        <w:rPr>
+          <w:sz w:val="22"/>
+          <w:szCs w:val="22"/>
+        </w:rPr>
+        <w:t xml:space="preserve">     \includegraphics[width=0.45\</w:t>
+      </w:r>
+      <w:proofErr w:type="gramStart"/>
+      <w:r>
+        <w:rPr>
+          <w:sz w:val="22"/>
+          <w:szCs w:val="22"/>
+        </w:rPr>
+        <w:t>linewidth]{</w:t>
+      </w:r>
+      <w:proofErr w:type="gramEnd"/>
+      <w:r>
+        <w:rPr>
+          <w:sz w:val="22"/>
+          <w:szCs w:val="22"/>
+        </w:rPr>
+        <w:t>./figData/RBD-Down200.png}\includegraphics[width=0.45\linewidth]{./figData/RBD-Down400.png}\\</w:t>
+      </w:r>
+    </w:p>
+    <w:p>
+      <w:pPr>
+        <w:spacing w:line="269" w:lineRule="auto"/>
+        <w:rPr>
+          <w:sz w:val="22"/>
+          <w:szCs w:val="22"/>
+        </w:rPr>
+      </w:pPr>
+      <w:r>
+        <w:rPr>
+          <w:sz w:val="22"/>
+          <w:szCs w:val="22"/>
+        </w:rPr>
+        <w:t xml:space="preserve">     \includegraphics[width=0.45\</w:t>
+      </w:r>
+      <w:proofErr w:type="gramStart"/>
+      <w:r>
+        <w:rPr>
+          <w:sz w:val="22"/>
+          <w:szCs w:val="22"/>
+        </w:rPr>
+        <w:t>linewidth]{</w:t>
+      </w:r>
+      <w:proofErr w:type="gramEnd"/>
+      <w:r>
+        <w:rPr>
+          <w:sz w:val="22"/>
+          <w:szCs w:val="22"/>
+        </w:rPr>
+        <w:t>./figData/RBD-Down600.png}</w:t>
+      </w:r>
+    </w:p>
+    <w:p>
+      <w:pPr>
+        <w:spacing w:line="269" w:lineRule="auto"/>
+        <w:rPr>
+          <w:sz w:val="22"/>
+          <w:szCs w:val="22"/>
+        </w:rPr>
+      </w:pPr>
+      <w:r>
+        <w:rPr>
+          <w:sz w:val="22"/>
+          <w:szCs w:val="22"/>
+        </w:rPr>
+        <w:t xml:space="preserve">     </w:t>
+      </w:r>
+    </w:p>
+    <w:p>
+      <w:pPr>
+        <w:spacing w:line="269" w:lineRule="auto"/>
+        <w:rPr>
+          <w:sz w:val="22"/>
+          <w:szCs w:val="22"/>
+        </w:rPr>
+      </w:pPr>
+      <w:r>
+        <w:rPr>
+          <w:sz w:val="22"/>
+          <w:szCs w:val="22"/>
+        </w:rPr>
+        <w:t xml:space="preserve">     \</w:t>
+      </w:r>
+      <w:proofErr w:type="gramStart"/>
+      <w:r>
+        <w:rPr>
+          <w:sz w:val="22"/>
+          <w:szCs w:val="22"/>
+        </w:rPr>
+        <w:t>caption{</w:t>
+      </w:r>
+      <w:proofErr w:type="gramEnd"/>
+      <w:r>
+        <w:rPr>
+          <w:sz w:val="22"/>
+          <w:szCs w:val="22"/>
+        </w:rPr>
+        <w:t>The second Vassiliev measure of parts of spike proteins for SARS-CoV-2 variants in the closed, RBD down conformation (6zge, wild SARS-CoV-2; 7lws, UK variant; 7lyl, South African variant; 7kdk, D614G mutated) using scanning lengths of 200, 400 and 600. }</w:t>
+      </w:r>
+    </w:p>
+    <w:p>
+      <w:pPr>
+        <w:spacing w:line="269" w:lineRule="auto"/>
+        <w:rPr>
+          <w:sz w:val="22"/>
+          <w:szCs w:val="22"/>
+        </w:rPr>
+      </w:pPr>
+      <w:r>
+        <w:rPr>
+          <w:sz w:val="22"/>
+          <w:szCs w:val="22"/>
+        </w:rPr>
+        <w:t xml:space="preserve">     \label{</w:t>
+      </w:r>
+      <w:proofErr w:type="gramStart"/>
+      <w:r>
+        <w:rPr>
+          <w:sz w:val="22"/>
+          <w:szCs w:val="22"/>
+        </w:rPr>
+        <w:t>fig:closedvariants</w:t>
+      </w:r>
+      <w:proofErr w:type="gramEnd"/>
+      <w:r>
+        <w:rPr>
+          <w:sz w:val="22"/>
+          <w:szCs w:val="22"/>
+        </w:rPr>
+        <w:t>}</w:t>
+      </w:r>
+    </w:p>
+    <w:p>
+      <w:pPr>
+        <w:spacing w:line="269" w:lineRule="auto"/>
+        <w:rPr>
+          <w:sz w:val="22"/>
+          <w:szCs w:val="22"/>
+        </w:rPr>
+      </w:pPr>
+      <w:r>
+        <w:rPr>
+          <w:sz w:val="22"/>
+          <w:szCs w:val="22"/>
+        </w:rPr>
+        <w:t>\</w:t>
+      </w:r>
+      <w:proofErr w:type="gramStart"/>
+      <w:r>
+        <w:rPr>
+          <w:sz w:val="22"/>
+          <w:szCs w:val="22"/>
+        </w:rPr>
+        <w:t>end</w:t>
+      </w:r>
+      <w:proofErr w:type="gramEnd"/>
+      <w:r>
+        <w:rPr>
+          <w:sz w:val="22"/>
+          <w:szCs w:val="22"/>
+        </w:rPr>
+        <w:t>{figure}</w:t>
+      </w:r>
+    </w:p>
+    <w:p>
+      <w:pPr>
+        <w:spacing w:line="269" w:lineRule="auto"/>
+        <w:rPr>
+          <w:sz w:val="22"/>
+          <w:szCs w:val="22"/>
+        </w:rPr>
+      </w:pPr>
+    </w:p>
+    <w:p>
+      <w:pPr>
+        <w:spacing w:line="269" w:lineRule="auto"/>
+        <w:rPr>
+          <w:sz w:val="22"/>
+          <w:szCs w:val="22"/>
+        </w:rPr>
+      </w:pPr>
+      <w:r>
+        <w:rPr>
+          <w:sz w:val="22"/>
+          <w:szCs w:val="22"/>
+        </w:rPr>
+        <w:t>Next, we compare the tertiary structure of SARS-CoV-2 variants in closed and in open conformation, including the closed cleaved and open cleaved wild SARS-CoV-2 S. Figure \ref{</w:t>
+      </w:r>
+      <w:proofErr w:type="gramStart"/>
+      <w:r>
+        <w:rPr>
+          <w:sz w:val="22"/>
+          <w:szCs w:val="22"/>
+        </w:rPr>
+        <w:t>fig:closedvariants</w:t>
+      </w:r>
+      <w:proofErr w:type="gramEnd"/>
+      <w:r>
+        <w:rPr>
+          <w:sz w:val="22"/>
+          <w:szCs w:val="22"/>
+        </w:rPr>
+        <w:t>} (600 scan-length) shows that perhaps the section containing the RBD and slightly beyond it has a different starting point for the different RBD-Down proteins. This is because the peak is at different amino acid residues, and because they start around the RBD starting point of 330 \</w:t>
+      </w:r>
+      <w:proofErr w:type="gramStart"/>
+      <w:r>
+        <w:rPr>
+          <w:sz w:val="22"/>
+          <w:szCs w:val="22"/>
+        </w:rPr>
+        <w:t>cite{</w:t>
+      </w:r>
+      <w:proofErr w:type="gramEnd"/>
+      <w:r>
+        <w:rPr>
+          <w:sz w:val="22"/>
+          <w:szCs w:val="22"/>
+        </w:rPr>
+        <w:t>Xia2021}. However, when we look at the 400 scan-length graph, the peak’s location around 590 suggests that it is the section of the proteins that ends at amino acids around 950-1000 which is knotted in a way that increases V2 rather than the section starting around 350. This suggests that this ending point creates a knot-like structure but does not line up with any one domain. Sections in between the domains could be just as important as the labelled domains and subdomains with respect to functionality, however, and there may yet be a functionality connected to the V2 peak created along this segment \</w:t>
+      </w:r>
+      <w:proofErr w:type="gramStart"/>
+      <w:r>
+        <w:rPr>
+          <w:sz w:val="22"/>
+          <w:szCs w:val="22"/>
+        </w:rPr>
+        <w:t>cite{</w:t>
+      </w:r>
+      <w:proofErr w:type="gramEnd"/>
+      <w:r>
+        <w:rPr>
+          <w:sz w:val="22"/>
+          <w:szCs w:val="22"/>
+        </w:rPr>
+        <w:t>Xia2021}.</w:t>
+      </w:r>
+    </w:p>
+    <w:p>
+      <w:pPr>
+        <w:spacing w:line="269" w:lineRule="auto"/>
+        <w:rPr>
+          <w:sz w:val="22"/>
+          <w:szCs w:val="22"/>
+        </w:rPr>
+      </w:pPr>
+    </w:p>
+    <w:p>
+      <w:pPr>
+        <w:spacing w:line="269" w:lineRule="auto"/>
+        <w:rPr>
+          <w:sz w:val="22"/>
+          <w:szCs w:val="22"/>
+        </w:rPr>
+      </w:pPr>
+      <w:r>
+        <w:rPr>
+          <w:sz w:val="22"/>
+          <w:szCs w:val="22"/>
+        </w:rPr>
+        <w:t>Another point of interest is the fact that there is an order of magnitude with respect to the value of V2 for each protein at the peak. For both the 400 and 600 scan-length graphs, 7lyl has a smaller value than 7lws, which has a much smaller value than 7kdk. 6zge hovers around where 7lws and 7lyl are for both graphs.</w:t>
+      </w:r>
+    </w:p>
+    <w:p>
+      <w:pPr>
+        <w:spacing w:line="269" w:lineRule="auto"/>
+        <w:rPr>
+          <w:sz w:val="22"/>
+          <w:szCs w:val="22"/>
+        </w:rPr>
+      </w:pPr>
+    </w:p>
+    <w:p>
+      <w:pPr>
+        <w:spacing w:line="269" w:lineRule="auto"/>
+        <w:rPr>
+          <w:sz w:val="22"/>
+          <w:szCs w:val="22"/>
+        </w:rPr>
+      </w:pPr>
+      <w:r>
+        <w:rPr>
+          <w:sz w:val="22"/>
+          <w:szCs w:val="22"/>
+        </w:rPr>
+        <w:t>\</w:t>
+      </w:r>
+      <w:proofErr w:type="gramStart"/>
+      <w:r>
+        <w:rPr>
+          <w:sz w:val="22"/>
+          <w:szCs w:val="22"/>
+        </w:rPr>
+        <w:t>begin</w:t>
+      </w:r>
+      <w:proofErr w:type="gramEnd"/>
+      <w:r>
+        <w:rPr>
+          <w:sz w:val="22"/>
+          <w:szCs w:val="22"/>
+        </w:rPr>
+        <w:t>{figure}</w:t>
+      </w:r>
+    </w:p>
+    <w:p>
+      <w:pPr>
+        <w:spacing w:line="269" w:lineRule="auto"/>
+        <w:rPr>
+          <w:sz w:val="22"/>
+          <w:szCs w:val="22"/>
+        </w:rPr>
+      </w:pPr>
+      <w:r>
+        <w:rPr>
+          <w:sz w:val="22"/>
+          <w:szCs w:val="22"/>
+        </w:rPr>
+        <w:t xml:space="preserve">     \includegraphics[width=0.45\</w:t>
+      </w:r>
+      <w:proofErr w:type="gramStart"/>
+      <w:r>
+        <w:rPr>
+          <w:sz w:val="22"/>
+          <w:szCs w:val="22"/>
+        </w:rPr>
+        <w:t>linewidth]{</w:t>
+      </w:r>
+      <w:proofErr w:type="gramEnd"/>
+      <w:r>
+        <w:rPr>
+          <w:sz w:val="22"/>
+          <w:szCs w:val="22"/>
+        </w:rPr>
+        <w:t>./figData/RBD-Up200.png}\includegraphics[width=0.45\linewidth]{./figData/RBD-Up400.png}\\</w:t>
+      </w:r>
+    </w:p>
+    <w:p>
+      <w:pPr>
+        <w:spacing w:line="269" w:lineRule="auto"/>
+        <w:rPr>
+          <w:sz w:val="22"/>
+          <w:szCs w:val="22"/>
+        </w:rPr>
+      </w:pPr>
+      <w:r>
+        <w:rPr>
+          <w:sz w:val="22"/>
+          <w:szCs w:val="22"/>
+        </w:rPr>
+        <w:t xml:space="preserve">     \includegraphics[width=0.45\</w:t>
+      </w:r>
+      <w:proofErr w:type="gramStart"/>
+      <w:r>
+        <w:rPr>
+          <w:sz w:val="22"/>
+          <w:szCs w:val="22"/>
+        </w:rPr>
+        <w:t>linewidth]{</w:t>
+      </w:r>
+      <w:proofErr w:type="gramEnd"/>
+      <w:r>
+        <w:rPr>
+          <w:sz w:val="22"/>
+          <w:szCs w:val="22"/>
+        </w:rPr>
+        <w:t>./figData/RBD-Up600.png}</w:t>
+      </w:r>
+    </w:p>
+    <w:p>
+      <w:pPr>
+        <w:spacing w:line="269" w:lineRule="auto"/>
+        <w:rPr>
+          <w:sz w:val="22"/>
+          <w:szCs w:val="22"/>
+        </w:rPr>
+      </w:pPr>
+      <w:r>
+        <w:rPr>
+          <w:sz w:val="22"/>
+          <w:szCs w:val="22"/>
+        </w:rPr>
+        <w:t xml:space="preserve">     </w:t>
+      </w:r>
+    </w:p>
+    <w:p>
+      <w:pPr>
+        <w:spacing w:line="269" w:lineRule="auto"/>
+        <w:rPr>
+          <w:sz w:val="22"/>
+          <w:szCs w:val="22"/>
+        </w:rPr>
+      </w:pPr>
+      <w:r>
+        <w:rPr>
+          <w:sz w:val="22"/>
+          <w:szCs w:val="22"/>
+        </w:rPr>
+        <w:t xml:space="preserve">     \</w:t>
+      </w:r>
+      <w:proofErr w:type="gramStart"/>
+      <w:r>
+        <w:rPr>
+          <w:sz w:val="22"/>
+          <w:szCs w:val="22"/>
+        </w:rPr>
+        <w:t>caption{</w:t>
+      </w:r>
+      <w:proofErr w:type="gramEnd"/>
+      <w:r>
+        <w:rPr>
+          <w:sz w:val="22"/>
+          <w:szCs w:val="22"/>
+        </w:rPr>
+        <w:t>The second Vassiliev measure of parts of spike proteins for SARS-CoV-2 variants (7lww, Brazilian variant; 7lyn, South African variant; 6acd, SARS-CoV; 7lwt, UK variant; 6xkl, Hexapro; 6zgg, wild SARS-CoV-2) in the open, RBD up conformation using scanning lengths of 200, 400 and 600. }</w:t>
+      </w:r>
+    </w:p>
+    <w:p>
+      <w:pPr>
+        <w:spacing w:line="269" w:lineRule="auto"/>
+        <w:rPr>
+          <w:sz w:val="22"/>
+          <w:szCs w:val="22"/>
+        </w:rPr>
+      </w:pPr>
+      <w:r>
+        <w:rPr>
+          <w:sz w:val="22"/>
+          <w:szCs w:val="22"/>
+        </w:rPr>
+        <w:t xml:space="preserve">     \label{</w:t>
+      </w:r>
+      <w:proofErr w:type="gramStart"/>
+      <w:r>
+        <w:rPr>
+          <w:sz w:val="22"/>
+          <w:szCs w:val="22"/>
+        </w:rPr>
+        <w:t>fig:openvariants</w:t>
+      </w:r>
+      <w:proofErr w:type="gramEnd"/>
+      <w:r>
+        <w:rPr>
+          <w:sz w:val="22"/>
+          <w:szCs w:val="22"/>
+        </w:rPr>
+        <w:t>}</w:t>
+      </w:r>
+    </w:p>
+    <w:p>
+      <w:pPr>
+        <w:spacing w:line="269" w:lineRule="auto"/>
+        <w:rPr>
+          <w:sz w:val="22"/>
+          <w:szCs w:val="22"/>
+        </w:rPr>
+      </w:pPr>
+      <w:r>
+        <w:rPr>
+          <w:sz w:val="22"/>
+          <w:szCs w:val="22"/>
+        </w:rPr>
+        <w:t>\</w:t>
+      </w:r>
+      <w:proofErr w:type="gramStart"/>
+      <w:r>
+        <w:rPr>
+          <w:sz w:val="22"/>
+          <w:szCs w:val="22"/>
+        </w:rPr>
+        <w:t>end</w:t>
+      </w:r>
+      <w:proofErr w:type="gramEnd"/>
+      <w:r>
+        <w:rPr>
+          <w:sz w:val="22"/>
+          <w:szCs w:val="22"/>
+        </w:rPr>
+        <w:t>{figure}</w:t>
+      </w:r>
+    </w:p>
+    <w:p>
+      <w:pPr>
+        <w:spacing w:line="269" w:lineRule="auto"/>
+        <w:rPr>
+          <w:sz w:val="22"/>
+          <w:szCs w:val="22"/>
+        </w:rPr>
+      </w:pPr>
+    </w:p>
+    <w:p>
+      <w:pPr>
+        <w:spacing w:line="269" w:lineRule="auto"/>
+        <w:rPr>
+          <w:sz w:val="22"/>
+          <w:szCs w:val="22"/>
+        </w:rPr>
+      </w:pPr>
+      <w:r>
+        <w:rPr>
+          <w:sz w:val="22"/>
+          <w:szCs w:val="22"/>
+        </w:rPr>
+        <w:t>The same patterns can be seen in Figure \ref{</w:t>
+      </w:r>
+      <w:proofErr w:type="gramStart"/>
+      <w:r>
+        <w:rPr>
+          <w:sz w:val="22"/>
+          <w:szCs w:val="22"/>
+        </w:rPr>
+        <w:t>fig:openvariants</w:t>
+      </w:r>
+      <w:proofErr w:type="gramEnd"/>
+      <w:r>
+        <w:rPr>
+          <w:sz w:val="22"/>
+          <w:szCs w:val="22"/>
+        </w:rPr>
+        <w:t>}. 6xkl, 6zgg, and 6acd all have V2 peaks at around 560, whereas 7lyn, 7lwt, and 7lww have more extreme V2 peaks closer to 600 (using the 400 scan-length). For the 600 scan-length, 7lyn, 7lwt, and 7lww have extreme V2 peaks around 380. 6zgg and 6acd have smaller peaks around 360, whereas 6xkl has a V2 peak at 600 scan-length with the starting amino acid of around 320. Like the RBD-Down proteins, this suggests that the interesting mutations are changing the V2 of the sections ending at around 950-1000, rather than around the starting residues of the RBD.</w:t>
+      </w:r>
+    </w:p>
+    <w:p>
+      <w:pPr>
+        <w:spacing w:line="269" w:lineRule="auto"/>
+        <w:rPr>
+          <w:sz w:val="22"/>
+          <w:szCs w:val="22"/>
+        </w:rPr>
+      </w:pPr>
+    </w:p>
+    <w:p>
+      <w:pPr>
+        <w:spacing w:line="269" w:lineRule="auto"/>
+        <w:rPr>
+          <w:sz w:val="22"/>
+          <w:szCs w:val="22"/>
+        </w:rPr>
+      </w:pPr>
+      <w:r>
+        <w:rPr>
+          <w:sz w:val="22"/>
+          <w:szCs w:val="22"/>
+        </w:rPr>
+        <w:t>Additionally, there is a clear order of magnitude for the V2 values as follows, from least to greatest: 6zgg, 6acd, 6xkl, 7lyn, 7lww, 7lwt. This is visible for both the 400 and 600 scan-length graphs, and suggests that, especially given the fact that the wild proteins 6zge and 6zgg were the shortest peaks for both groups, there is some importance to the magnitude of the V2 values at these peaks – given the fact that the graph with the wild SARS-CoV-2 proteins only has V2 from -0.1 to 0.2, it would appear that the variants have more extreme knotting in the peak segments.</w:t>
+      </w:r>
+    </w:p>
+    <w:p>
+      <w:pPr>
+        <w:spacing w:line="269" w:lineRule="auto"/>
+        <w:rPr>
+          <w:sz w:val="22"/>
+          <w:szCs w:val="22"/>
+        </w:rPr>
+      </w:pPr>
+    </w:p>
+    <w:p>
+      <w:pPr>
+        <w:spacing w:line="269" w:lineRule="auto"/>
+        <w:rPr>
+          <w:sz w:val="22"/>
+          <w:szCs w:val="22"/>
+        </w:rPr>
+      </w:pPr>
+      <w:r>
+        <w:rPr>
+          <w:sz w:val="22"/>
+          <w:szCs w:val="22"/>
+        </w:rPr>
+        <w:t>A third point of interest is the fact that for these larger scan-length graphs, there is a visible difference in magnitude between the two groups mentioned thus far. The Figure \ref{</w:t>
+      </w:r>
+      <w:proofErr w:type="gramStart"/>
+      <w:r>
+        <w:rPr>
+          <w:sz w:val="22"/>
+          <w:szCs w:val="22"/>
+        </w:rPr>
+        <w:t>fig:closedvariants</w:t>
+      </w:r>
+      <w:proofErr w:type="gramEnd"/>
+      <w:r>
+        <w:rPr>
+          <w:sz w:val="22"/>
+          <w:szCs w:val="22"/>
+        </w:rPr>
+        <w:t>} peaks hover around 0.15, which 7kdk closer to 0.4. For the RBD-up proteins in Figure \ref{</w:t>
+      </w:r>
+      <w:proofErr w:type="gramStart"/>
+      <w:r>
+        <w:rPr>
+          <w:sz w:val="22"/>
+          <w:szCs w:val="22"/>
+        </w:rPr>
+        <w:t>fig:openvariants</w:t>
+      </w:r>
+      <w:proofErr w:type="gramEnd"/>
+      <w:r>
+        <w:rPr>
+          <w:sz w:val="22"/>
+          <w:szCs w:val="22"/>
+        </w:rPr>
+        <w:t xml:space="preserve">}, however, the peaks were more diverse and averaged around 0.4. The shortest was around 0.2 (6zgg), while the </w:t>
+      </w:r>
+      <w:r>
+        <w:rPr>
+          <w:sz w:val="22"/>
+          <w:szCs w:val="22"/>
+        </w:rPr>
+        <w:lastRenderedPageBreak/>
+        <w:t>tallest was close to 0.8 (7lwt). This strongly suggests that there is a topological difference between the two conformations of the RBD which increases V2 as the domains change into the ‘up’ position</w:t>
+      </w:r>
+      <w:r>
+        <w:rPr>
+          <w:sz w:val="22"/>
+          <w:szCs w:val="22"/>
+        </w:rPr>
+        <w:t>.</w:t>
+      </w:r>
     </w:p>
     <w:sectPr>
       <w:pgSz w:w="12240" w:h="15840"/>
@@ -1362,7 +2001,7 @@
 </file>
 
 <file path=word/numbering.xml><?xml version="1.0" encoding="utf-8"?>
-<w:numbering xmlns:wpc="http://schemas.microsoft.com/office/word/2010/wordprocessingCanvas" xmlns:cx="http://schemas.microsoft.com/office/drawing/2014/chartex" xmlns:cx1="http://schemas.microsoft.com/office/drawing/2015/9/8/chartex" xmlns:cx2="http://schemas.microsoft.com/office/drawing/2015/10/21/chartex" xmlns:cx3="http://schemas.microsoft.com/office/drawing/2016/5/9/chartex" xmlns:cx4="http://schemas.microsoft.com/office/drawing/2016/5/10/chartex" xmlns:cx5="http://schemas.microsoft.com/office/drawing/2016/5/11/chartex" xmlns:cx6="http://schemas.microsoft.com/office/drawing/2016/5/12/chartex" xmlns:cx7="http://schemas.microsoft.com/office/drawing/2016/5/13/chartex" xmlns:cx8="http://schemas.microsoft.com/office/drawing/2016/5/14/chartex" xmlns:mc="http://schemas.openxmlformats.org/markup-compatibility/2006" xmlns:aink="http://schemas.microsoft.com/office/drawing/2016/ink" xmlns:am3d="http://schemas.microsoft.com/office/drawing/2017/model3d" xmlns:o="urn:schemas-microsoft-com:office:office" xmlns:r="http://schemas.openxmlformats.org/officeDocument/2006/relationships" xmlns:m="http://schemas.openxmlformats.org/officeDocument/2006/math" xmlns:v="urn:schemas-microsoft-com:vml" xmlns:wp14="http://schemas.microsoft.com/office/word/2010/wordprocessingDrawing" xmlns:wp="http://schemas.openxmlformats.org/drawingml/2006/wordprocessingDrawing" xmlns:w10="urn:schemas-microsoft-com:office:word" xmlns:w="http://schemas.openxmlformats.org/wordprocessingml/2006/main" xmlns:w14="http://schemas.microsoft.com/office/word/2010/wordml" xmlns:w15="http://schemas.microsoft.com/office/word/2012/wordml" xmlns:w16cex="http://schemas.microsoft.com/office/word/2018/wordml/cex" xmlns:w16cid="http://schemas.microsoft.com/office/word/2016/wordml/cid" xmlns:w16="http://schemas.microsoft.com/office/word/2018/wordml" xmlns:w16se="http://schemas.microsoft.com/office/word/2015/wordml/symex" xmlns:wpg="http://schemas.microsoft.com/office/word/2010/wordprocessingGroup" xmlns:wpi="http://schemas.microsoft.com/office/word/2010/wordprocessingInk" xmlns:wne="http://schemas.microsoft.com/office/word/2006/wordml" xmlns:wps="http://schemas.microsoft.com/office/word/2010/wordprocessingShape" mc:Ignorable="w14 w15 w16se w16cid w16 w16cex wp14">
+<w:numbering xmlns:wpc="http://schemas.microsoft.com/office/word/2010/wordprocessingCanvas" xmlns:cx="http://schemas.microsoft.com/office/drawing/2014/chartex" xmlns:cx1="http://schemas.microsoft.com/office/drawing/2015/9/8/chartex" xmlns:cx2="http://schemas.microsoft.com/office/drawing/2015/10/21/chartex" xmlns:cx3="http://schemas.microsoft.com/office/drawing/2016/5/9/chartex" xmlns:cx4="http://schemas.microsoft.com/office/drawing/2016/5/10/chartex" xmlns:cx5="http://schemas.microsoft.com/office/drawing/2016/5/11/chartex" xmlns:cx6="http://schemas.microsoft.com/office/drawing/2016/5/12/chartex" xmlns:cx7="http://schemas.microsoft.com/office/drawing/2016/5/13/chartex" xmlns:cx8="http://schemas.microsoft.com/office/drawing/2016/5/14/chartex" xmlns:mc="http://schemas.openxmlformats.org/markup-compatibility/2006" xmlns:aink="http://schemas.microsoft.com/office/drawing/2016/ink" xmlns:am3d="http://schemas.microsoft.com/office/drawing/2017/model3d" xmlns:o="urn:schemas-microsoft-com:office:office" xmlns:r="http://schemas.openxmlformats.org/officeDocument/2006/relationships" xmlns:m="http://schemas.openxmlformats.org/officeDocument/2006/math" xmlns:v="urn:schemas-microsoft-com:vml" xmlns:wp14="http://schemas.microsoft.com/office/word/2010/wordprocessingDrawing" xmlns:wp="http://schemas.openxmlformats.org/drawingml/2006/wordprocessingDrawing" xmlns:w10="urn:schemas-microsoft-com:office:word" xmlns:w="http://schemas.openxmlformats.org/wordprocessingml/2006/main" xmlns:w14="http://schemas.microsoft.com/office/word/2010/wordml" xmlns:w15="http://schemas.microsoft.com/office/word/2012/wordml" xmlns:w16cex="http://schemas.microsoft.com/office/word/2018/wordml/cex" xmlns:w16cid="http://schemas.microsoft.com/office/word/2016/wordml/cid" xmlns:w16="http://schemas.microsoft.com/office/word/2018/wordml" xmlns:w16sdtdh="http://schemas.microsoft.com/office/word/2020/wordml/sdtdatahash" xmlns:w16se="http://schemas.microsoft.com/office/word/2015/wordml/symex" xmlns:wpg="http://schemas.microsoft.com/office/word/2010/wordprocessingGroup" xmlns:wpi="http://schemas.microsoft.com/office/word/2010/wordprocessingInk" xmlns:wne="http://schemas.microsoft.com/office/word/2006/wordml" xmlns:wps="http://schemas.microsoft.com/office/word/2010/wordprocessingShape" mc:Ignorable="w14 w15 w16se w16cid w16 w16cex w16sdtdh wp14">
   <w:abstractNum w:abstractNumId="0" w15:restartNumberingAfterBreak="0">
     <w:nsid w:val="FFFFFF89"/>
     <w:multiLevelType w:val="singleLevel"/>
@@ -1391,7 +2030,7 @@
 </file>
 
 <file path=word/styles.xml><?xml version="1.0" encoding="utf-8"?>
-<w:styles xmlns:mc="http://schemas.openxmlformats.org/markup-compatibility/2006" xmlns:r="http://schemas.openxmlformats.org/officeDocument/2006/relationships" xmlns:w="http://schemas.openxmlformats.org/wordprocessingml/2006/main" xmlns:w14="http://schemas.microsoft.com/office/word/2010/wordml" xmlns:w15="http://schemas.microsoft.com/office/word/2012/wordml" xmlns:w16cex="http://schemas.microsoft.com/office/word/2018/wordml/cex" xmlns:w16cid="http://schemas.microsoft.com/office/word/2016/wordml/cid" xmlns:w16="http://schemas.microsoft.com/office/word/2018/wordml" xmlns:w16se="http://schemas.microsoft.com/office/word/2015/wordml/symex" mc:Ignorable="w14 w15 w16se w16cid w16 w16cex">
+<w:styles xmlns:mc="http://schemas.openxmlformats.org/markup-compatibility/2006" xmlns:r="http://schemas.openxmlformats.org/officeDocument/2006/relationships" xmlns:w="http://schemas.openxmlformats.org/wordprocessingml/2006/main" xmlns:w14="http://schemas.microsoft.com/office/word/2010/wordml" xmlns:w15="http://schemas.microsoft.com/office/word/2012/wordml" xmlns:w16cex="http://schemas.microsoft.com/office/word/2018/wordml/cex" xmlns:w16cid="http://schemas.microsoft.com/office/word/2016/wordml/cid" xmlns:w16="http://schemas.microsoft.com/office/word/2018/wordml" xmlns:w16sdtdh="http://schemas.microsoft.com/office/word/2020/wordml/sdtdatahash" xmlns:w16se="http://schemas.microsoft.com/office/word/2015/wordml/symex" mc:Ignorable="w14 w15 w16se w16cid w16 w16cex w16sdtdh">
   <w:docDefaults>
     <w:rPrDefault>
       <w:rPr>

</xml_diff>

<commit_message>
Fix MatrixVis, Create Matrices
Simplified MatrixVis.py by utilizing pandas.read_csv rather than reading the csv version of the matrix manually. This made it easy to convert the DF to a numpy matrix which I could then use with plt.imshow to create the matrix visualization, also known as a difference distance matrix (DDM).
</commit_message>
<xml_diff>
--- a/ScanReport.docx
+++ b/ScanReport.docx
@@ -1,6 +1,6 @@
 
 <file path=word/document.xml><?xml version="1.0" encoding="utf-8"?>
-<w:document xmlns:wpc="http://schemas.microsoft.com/office/word/2010/wordprocessingCanvas" xmlns:cx="http://schemas.microsoft.com/office/drawing/2014/chartex" xmlns:cx1="http://schemas.microsoft.com/office/drawing/2015/9/8/chartex" xmlns:cx2="http://schemas.microsoft.com/office/drawing/2015/10/21/chartex" xmlns:cx3="http://schemas.microsoft.com/office/drawing/2016/5/9/chartex" xmlns:cx4="http://schemas.microsoft.com/office/drawing/2016/5/10/chartex" xmlns:cx5="http://schemas.microsoft.com/office/drawing/2016/5/11/chartex" xmlns:cx6="http://schemas.microsoft.com/office/drawing/2016/5/12/chartex" xmlns:cx7="http://schemas.microsoft.com/office/drawing/2016/5/13/chartex" xmlns:cx8="http://schemas.microsoft.com/office/drawing/2016/5/14/chartex" xmlns:mc="http://schemas.openxmlformats.org/markup-compatibility/2006" xmlns:aink="http://schemas.microsoft.com/office/drawing/2016/ink" xmlns:am3d="http://schemas.microsoft.com/office/drawing/2017/model3d" xmlns:o="urn:schemas-microsoft-com:office:office" xmlns:r="http://schemas.openxmlformats.org/officeDocument/2006/relationships" xmlns:m="http://schemas.openxmlformats.org/officeDocument/2006/math" xmlns:v="urn:schemas-microsoft-com:vml" xmlns:wp14="http://schemas.microsoft.com/office/word/2010/wordprocessingDrawing" xmlns:wp="http://schemas.openxmlformats.org/drawingml/2006/wordprocessingDrawing" xmlns:w10="urn:schemas-microsoft-com:office:word" xmlns:w="http://schemas.openxmlformats.org/wordprocessingml/2006/main" xmlns:w14="http://schemas.microsoft.com/office/word/2010/wordml" xmlns:w15="http://schemas.microsoft.com/office/word/2012/wordml" xmlns:w16cex="http://schemas.microsoft.com/office/word/2018/wordml/cex" xmlns:w16cid="http://schemas.microsoft.com/office/word/2016/wordml/cid" xmlns:w16="http://schemas.microsoft.com/office/word/2018/wordml" xmlns:w16se="http://schemas.microsoft.com/office/word/2015/wordml/symex" xmlns:wpg="http://schemas.microsoft.com/office/word/2010/wordprocessingGroup" xmlns:wpi="http://schemas.microsoft.com/office/word/2010/wordprocessingInk" xmlns:wne="http://schemas.microsoft.com/office/word/2006/wordml" xmlns:wps="http://schemas.microsoft.com/office/word/2010/wordprocessingShape" mc:Ignorable="w14 w15 w16se w16cid w16 w16cex wp14">
+<w:document xmlns:wpc="http://schemas.microsoft.com/office/word/2010/wordprocessingCanvas" xmlns:cx="http://schemas.microsoft.com/office/drawing/2014/chartex" xmlns:cx1="http://schemas.microsoft.com/office/drawing/2015/9/8/chartex" xmlns:cx2="http://schemas.microsoft.com/office/drawing/2015/10/21/chartex" xmlns:cx3="http://schemas.microsoft.com/office/drawing/2016/5/9/chartex" xmlns:cx4="http://schemas.microsoft.com/office/drawing/2016/5/10/chartex" xmlns:cx5="http://schemas.microsoft.com/office/drawing/2016/5/11/chartex" xmlns:cx6="http://schemas.microsoft.com/office/drawing/2016/5/12/chartex" xmlns:cx7="http://schemas.microsoft.com/office/drawing/2016/5/13/chartex" xmlns:cx8="http://schemas.microsoft.com/office/drawing/2016/5/14/chartex" xmlns:mc="http://schemas.openxmlformats.org/markup-compatibility/2006" xmlns:aink="http://schemas.microsoft.com/office/drawing/2016/ink" xmlns:am3d="http://schemas.microsoft.com/office/drawing/2017/model3d" xmlns:o="urn:schemas-microsoft-com:office:office" xmlns:r="http://schemas.openxmlformats.org/officeDocument/2006/relationships" xmlns:m="http://schemas.openxmlformats.org/officeDocument/2006/math" xmlns:v="urn:schemas-microsoft-com:vml" xmlns:wp14="http://schemas.microsoft.com/office/word/2010/wordprocessingDrawing" xmlns:wp="http://schemas.openxmlformats.org/drawingml/2006/wordprocessingDrawing" xmlns:w10="urn:schemas-microsoft-com:office:word" xmlns:w="http://schemas.openxmlformats.org/wordprocessingml/2006/main" xmlns:w14="http://schemas.microsoft.com/office/word/2010/wordml" xmlns:w15="http://schemas.microsoft.com/office/word/2012/wordml" xmlns:w16cex="http://schemas.microsoft.com/office/word/2018/wordml/cex" xmlns:w16cid="http://schemas.microsoft.com/office/word/2016/wordml/cid" xmlns:w16="http://schemas.microsoft.com/office/word/2018/wordml" xmlns:w16sdtdh="http://schemas.microsoft.com/office/word/2020/wordml/sdtdatahash" xmlns:w16se="http://schemas.microsoft.com/office/word/2015/wordml/symex" xmlns:wpg="http://schemas.microsoft.com/office/word/2010/wordprocessingGroup" xmlns:wpi="http://schemas.microsoft.com/office/word/2010/wordprocessingInk" xmlns:wne="http://schemas.microsoft.com/office/word/2006/wordml" xmlns:wps="http://schemas.microsoft.com/office/word/2010/wordprocessingShape" mc:Ignorable="w14 w15 w16se w16cid w16 w16cex w16sdtdh wp14">
   <w:body>
     <w:p>
       <w:pPr>
@@ -958,6 +958,13 @@
           <w:sz w:val="22"/>
           <w:szCs w:val="22"/>
         </w:rPr>
+        <w:t xml:space="preserve">We have analyzed the second Vassiliev measure (V2) of the SARS-CoV-2 spike (S) protein at different </w:t>
+      </w:r>
+      <w:r>
+        <w:rPr>
+          <w:sz w:val="22"/>
+          <w:szCs w:val="22"/>
+        </w:rPr>
         <w:t>We have analyzed the second Vassiliev measure (V2) of the SARS-CoV-2 spike (S) protein at different sections using various window-sliding lengths (scan-lengths) of 200, 400 and 600 CA atoms. These scans were at intervals of 50 CA atoms, for example we would scan section 0 to 200 first, then 50 to 250. After we finish through the length of the protein, we scan 0 to 400, then 50 to 450, et cetera. This is to capture the tertiary structure of these individual sections as V2 data to see if we can measure how knotted they are and determine if that relates to the importance and functionality of a given scanned section. 200, 400, and 600 scan-lengths and intervals of 50 were chosen to efficiently compute V2 at as many segments of the proteins as was feasible.</w:t>
       </w:r>
     </w:p>
@@ -1129,21 +1136,7 @@
           <w:sz w:val="22"/>
           <w:szCs w:val="22"/>
         </w:rPr>
-        <w:t xml:space="preserve">These scans can be seen in </w:t>
-      </w:r>
-      <w:r>
-        <w:rPr>
-          <w:sz w:val="22"/>
-          <w:szCs w:val="22"/>
-        </w:rPr>
-        <w:t>F</w:t>
-      </w:r>
-      <w:r>
-        <w:rPr>
-          <w:sz w:val="22"/>
-          <w:szCs w:val="22"/>
-        </w:rPr>
-        <w:t xml:space="preserve">igure \ref{fig:rbdupdown}. The slopes of the graphs at amino acids from indices 328 to 530 are misleading due to a skip in the data where there are no amino acids recorded for the cleaved intermediate conformation of the protein (6zgh). This is mainly visible in the 400 scan-length graph for the wild SARS-CoV-2 spike proteins in various conformations, where the V2 appears to increase around that skip when it is actually because the line averages from the ordinary V2 around 300 </w:t>
+        <w:t xml:space="preserve">These scans can be seen in Figure \ref{fig:rbdupdown}. The slopes of the graphs at amino acids from indices 328 to 530 are misleading due to a skip in the data where there are no amino acids recorded for the cleaved intermediate conformation of the protein (6zgh). This is mainly visible in the 400 scan-length graph for the wild SARS-CoV-2 spike proteins in various conformations, where the V2 appears to increase around that skip when it is actually because the line averages from the ordinary V2 around 300 </w:t>
       </w:r>
       <w:r>
         <w:rPr>
@@ -1151,155 +1144,57 @@
           <w:szCs w:val="22"/>
         </w:rPr>
         <w:lastRenderedPageBreak/>
-        <w:t>to the V2 peak at around 560.</w:t>
-      </w:r>
-      <w:r>
-        <w:rPr>
-          <w:sz w:val="22"/>
-          <w:szCs w:val="22"/>
-        </w:rPr>
-        <w:t xml:space="preserve"> This blank spot is where the RBD should be and is likely due to the intermediate state of the protein</w:t>
-      </w:r>
-      <w:r>
-        <w:rPr>
-          <w:sz w:val="22"/>
-          <w:szCs w:val="22"/>
-        </w:rPr>
-        <w:t xml:space="preserve"> \cite{Gobeil2020} </w:t>
-      </w:r>
-      <w:r>
-        <w:rPr>
-          <w:sz w:val="22"/>
-          <w:szCs w:val="22"/>
-        </w:rPr>
-        <w:t>\cite{Xia2021}.</w:t>
-      </w:r>
-    </w:p>
-    <w:p>
-      <w:pPr>
-        <w:spacing w:line="269" w:lineRule="auto"/>
-        <w:rPr>
-          <w:sz w:val="22"/>
-          <w:szCs w:val="22"/>
-        </w:rPr>
-      </w:pPr>
-    </w:p>
-    <w:p>
-      <w:pPr>
-        <w:spacing w:line="269" w:lineRule="auto"/>
-        <w:rPr>
-          <w:sz w:val="22"/>
-          <w:szCs w:val="22"/>
-        </w:rPr>
-      </w:pPr>
-      <w:r>
-        <w:rPr>
-          <w:sz w:val="22"/>
-          <w:szCs w:val="22"/>
-        </w:rPr>
-        <w:t>With regard to the</w:t>
-      </w:r>
-      <w:r>
-        <w:rPr>
-          <w:sz w:val="22"/>
-          <w:szCs w:val="22"/>
-        </w:rPr>
-        <w:t xml:space="preserve"> visible spike in the value of V2 around amino acid 600 in the scan-length 400 graph and amino acid 360 (with the exception of 6zgh) in the scan-length 600 graph, we can see that they have something in common. They do not share the same starting point, but both segments which give the high V2 have an ending point around</w:t>
-      </w:r>
-      <w:r>
-        <w:rPr>
-          <w:sz w:val="22"/>
-          <w:szCs w:val="22"/>
-        </w:rPr>
-        <w:t xml:space="preserve"> amino acids</w:t>
-      </w:r>
-      <w:r>
-        <w:rPr>
-          <w:sz w:val="22"/>
-          <w:szCs w:val="22"/>
-        </w:rPr>
-        <w:t xml:space="preserve"> 950</w:t>
-      </w:r>
-      <w:r>
-        <w:rPr>
-          <w:sz w:val="22"/>
-          <w:szCs w:val="22"/>
-        </w:rPr>
-        <w:t>-1000</w:t>
-      </w:r>
-      <w:r>
-        <w:rPr>
-          <w:sz w:val="22"/>
-          <w:szCs w:val="22"/>
-        </w:rPr>
-        <w:t>. This suggests that this ending point creates a knot-like structure</w:t>
-      </w:r>
-      <w:r>
-        <w:rPr>
-          <w:sz w:val="22"/>
-          <w:szCs w:val="22"/>
-        </w:rPr>
-        <w:t xml:space="preserve"> for this section</w:t>
-      </w:r>
-      <w:r>
-        <w:rPr>
-          <w:sz w:val="22"/>
-          <w:szCs w:val="22"/>
-        </w:rPr>
-        <w:t xml:space="preserve"> but does not line up with any one domain</w:t>
-      </w:r>
-      <w:r>
-        <w:rPr>
-          <w:sz w:val="22"/>
-          <w:szCs w:val="22"/>
-        </w:rPr>
-        <w:t xml:space="preserve"> because that section goes beyond the S1/S2 split</w:t>
-      </w:r>
-      <w:r>
-        <w:rPr>
-          <w:sz w:val="22"/>
-          <w:szCs w:val="22"/>
-        </w:rPr>
-        <w:t xml:space="preserve"> \cite{Xia2021}</w:t>
-      </w:r>
-      <w:r>
-        <w:rPr>
-          <w:sz w:val="22"/>
-          <w:szCs w:val="22"/>
-        </w:rPr>
-        <w:t>. Sections in between the domains could be just as important as the labelled domains and subdomains with respect to functionality, however, and there may yet be a functionality connected to the V2 peak created along this segment \cite{Xia2021}.</w:t>
-      </w:r>
-    </w:p>
-    <w:p>
-      <w:pPr>
-        <w:spacing w:line="269" w:lineRule="auto"/>
-        <w:rPr>
-          <w:sz w:val="22"/>
-          <w:szCs w:val="22"/>
-        </w:rPr>
-      </w:pPr>
-    </w:p>
-    <w:p>
-      <w:pPr>
-        <w:spacing w:line="269" w:lineRule="auto"/>
-        <w:rPr>
-          <w:sz w:val="22"/>
-          <w:szCs w:val="22"/>
-        </w:rPr>
-      </w:pPr>
-      <w:r>
-        <w:rPr>
-          <w:sz w:val="22"/>
-          <w:szCs w:val="22"/>
-        </w:rPr>
-        <w:t xml:space="preserve">Furthermore, we can see in the 600 scan-length graph that the cleaved open conformation protein has a much higher peak at this section than the cleaved and uncleaved closed conformation proteins. This </w:t>
-      </w:r>
-      <w:r>
-        <w:rPr>
-          <w:sz w:val="22"/>
-          <w:szCs w:val="22"/>
-        </w:rPr>
-        <w:t>suggests that the change from closed to open, which raises one RBD earlier along the protein, has the effect of increasing the degree to which the V2 spikes at this segment which is contained mostly within S2.</w:t>
+        <w:t>to the V2 peak at around 560. This blank spot is where the RBD should be and is likely due to the intermediate state of the protein \cite{Gobeil2021} \cite{Xia2021}.</w:t>
+      </w:r>
+    </w:p>
+    <w:p>
+      <w:pPr>
+        <w:spacing w:line="269" w:lineRule="auto"/>
+        <w:rPr>
+          <w:sz w:val="22"/>
+          <w:szCs w:val="22"/>
+        </w:rPr>
+      </w:pPr>
+    </w:p>
+    <w:p>
+      <w:pPr>
+        <w:spacing w:line="269" w:lineRule="auto"/>
+        <w:rPr>
+          <w:sz w:val="22"/>
+          <w:szCs w:val="22"/>
+        </w:rPr>
+      </w:pPr>
+      <w:r>
+        <w:rPr>
+          <w:sz w:val="22"/>
+          <w:szCs w:val="22"/>
+        </w:rPr>
+        <w:t>With regard to the visible spike in the value of V2 around amino acid 600 in the scan-length 400 graph and amino acid 360 (with the exception of 6zgh) in the scan-length 600 graph, we can see that they have something in common. They do not share the same starting point, but both segments which give the high V2, $v_2&gt;0.15$ have an ending point around amino acids 950-1000. This suggests that this ending point creates a knot-like structure for this section but does not line up with any one domain because that section goes beyond the S1/S2 split \cite{Xia2021}. Sections in between the domains could be just as important as the labelled domains and subdomains with respect to functionality, however, and there may yet be a functionality connected to the V2 peak created along this segment \cite{Xia2021}.</w:t>
+      </w:r>
+    </w:p>
+    <w:p>
+      <w:pPr>
+        <w:spacing w:line="269" w:lineRule="auto"/>
+        <w:rPr>
+          <w:sz w:val="22"/>
+          <w:szCs w:val="22"/>
+        </w:rPr>
+      </w:pPr>
+    </w:p>
+    <w:p>
+      <w:pPr>
+        <w:spacing w:line="269" w:lineRule="auto"/>
+        <w:rPr>
+          <w:sz w:val="22"/>
+          <w:szCs w:val="22"/>
+        </w:rPr>
+      </w:pPr>
+      <w:r>
+        <w:rPr>
+          <w:sz w:val="22"/>
+          <w:szCs w:val="22"/>
+        </w:rPr>
+        <w:t>Furthermore, we can see in the 600 scan-length graph that the cleaved open conformation protein has a much higher peak at this section than the cleaved and uncleaved closed conformation proteins. This suggests that the change from closed to open, which raises one RBD earlier along the protein, has the effect of increasing the degree to which the V2 spikes at this segment which is contained mostly within S2.</w:t>
       </w:r>
     </w:p>
     <w:p>
@@ -1496,98 +1391,7 @@
           <w:sz w:val="22"/>
           <w:szCs w:val="22"/>
         </w:rPr>
-        <w:t xml:space="preserve">Next, we compare the tertiary structure of SARS-CoV-2 variants in closed and in open conformation, including the closed </w:t>
-      </w:r>
-      <w:r>
-        <w:rPr>
-          <w:sz w:val="22"/>
-          <w:szCs w:val="22"/>
-        </w:rPr>
-        <w:t>uncleaved</w:t>
-      </w:r>
-      <w:r>
-        <w:rPr>
-          <w:sz w:val="22"/>
-          <w:szCs w:val="22"/>
-        </w:rPr>
-        <w:t xml:space="preserve"> and open cleaved wild SARS-CoV-2 S</w:t>
-      </w:r>
-      <w:r>
-        <w:rPr>
-          <w:sz w:val="22"/>
-          <w:szCs w:val="22"/>
-        </w:rPr>
-        <w:t xml:space="preserve"> (6zge and 6zgg respectively) </w:t>
-      </w:r>
-      <w:r>
-        <w:rPr>
-          <w:sz w:val="22"/>
-          <w:szCs w:val="22"/>
-        </w:rPr>
-        <w:t xml:space="preserve">. Figure \ref{fig:closedvariants} </w:t>
-      </w:r>
-      <w:r>
-        <w:rPr>
-          <w:sz w:val="22"/>
-          <w:szCs w:val="22"/>
-        </w:rPr>
-        <w:t xml:space="preserve">further supports the claim that there is a knotting phenomenon at the segment starting around amino acids 360-600 and ending around amino acids 950-1000. Even the 200 scan-length graph in Figure </w:t>
-      </w:r>
-      <w:r>
-        <w:rPr>
-          <w:sz w:val="22"/>
-          <w:szCs w:val="22"/>
-        </w:rPr>
-        <w:t>\ref{fig:closedvariants}</w:t>
-      </w:r>
-      <w:r>
-        <w:rPr>
-          <w:sz w:val="22"/>
-          <w:szCs w:val="22"/>
-        </w:rPr>
-        <w:t xml:space="preserve"> has a peak for </w:t>
-      </w:r>
-      <w:r>
-        <w:rPr>
-          <w:sz w:val="22"/>
-          <w:szCs w:val="22"/>
-        </w:rPr>
-        <w:t>the UK and South African S proteins (</w:t>
-      </w:r>
-      <w:r>
-        <w:rPr>
-          <w:sz w:val="22"/>
-          <w:szCs w:val="22"/>
-        </w:rPr>
-        <w:t>7lws and 7lyl</w:t>
-      </w:r>
-      <w:r>
-        <w:rPr>
-          <w:sz w:val="22"/>
-          <w:szCs w:val="22"/>
-        </w:rPr>
-        <w:t xml:space="preserve"> respectively)</w:t>
-      </w:r>
-      <w:r>
-        <w:rPr>
-          <w:sz w:val="22"/>
-          <w:szCs w:val="22"/>
-        </w:rPr>
-        <w:t>, showing knotting as specific as around 780-980</w:t>
-      </w:r>
-      <w:r>
-        <w:rPr>
-          <w:sz w:val="22"/>
-          <w:szCs w:val="22"/>
-        </w:rPr>
-        <w:t>.</w:t>
-      </w:r>
-      <w:r>
-        <w:rPr>
-          <w:sz w:val="22"/>
-          <w:szCs w:val="22"/>
-        </w:rPr>
-        <w:t xml:space="preserve"> These lower scan-length peaks are less extreme, however, with values less than 0.1.</w:t>
+        <w:t>Next, we compare the tertiary structure of SARS-CoV-2 variants in closed and in open conformation, including the closed uncleaved and open cleaved wild SARS-CoV-2 S (6zge and 6zgg respectively) . Figure \ref{fig:closedvariants} further supports the claim that there is a knotting phenomenon at the segment starting around amino acids 360-600 and ending around amino acids 950-1000. Even the 200 scan-length graph in Figure \ref{fig:closedvariants} has a peak for the UK and South African S proteins (7lws and 7lyl respectively), showing knotting as specific as around 780-980. These lower scan-length peaks are less extreme, however, with values less than 0.1.</w:t>
       </w:r>
     </w:p>
     <w:p>
@@ -1758,14 +1562,7 @@
           <w:sz w:val="22"/>
           <w:szCs w:val="22"/>
         </w:rPr>
-        <w:t>Similar patterns</w:t>
-      </w:r>
-      <w:r>
-        <w:rPr>
-          <w:sz w:val="22"/>
-          <w:szCs w:val="22"/>
-        </w:rPr>
-        <w:t xml:space="preserve"> can be seen in Figure \ref{fig:openvariants}. 6xkl, 6zgg, and 6acd all have V2 peaks at around 560, whereas 7lyn, 7lwt, and 7lww have more extreme V2 peaks closer to 600 (using the 400 scan-length). For the 600 scan-length, 7lyn, 7lwt, and 7lww have extreme V2 peaks around 380. 6zgg and 6acd have smaller peaks around 360, whereas 6xkl has a V2 peak at 600 scan-length with the </w:t>
+        <w:t xml:space="preserve">Similar patterns can be seen in Figure \ref{fig:openvariants}. 6xkl, 6zgg, and 6acd all have V2 peaks at around 560, whereas 7lyn, 7lwt, and 7lww have more extreme V2 peaks closer to 600 (using the 400 scan-length). For the 600 scan-length, 7lyn, 7lwt, and 7lww have extreme V2 peaks around 380. 6zgg and 6acd have smaller peaks around 360, whereas 6xkl has a V2 peak at 600 scan-length with the </w:t>
       </w:r>
       <w:r>
         <w:rPr>
@@ -1773,239 +1570,57 @@
           <w:szCs w:val="22"/>
         </w:rPr>
         <w:lastRenderedPageBreak/>
-        <w:t>starting amino acid of around 320.</w:t>
-      </w:r>
-      <w:r>
-        <w:rPr>
-          <w:sz w:val="22"/>
-          <w:szCs w:val="22"/>
-        </w:rPr>
-        <w:t xml:space="preserve"> Like in Figure </w:t>
-      </w:r>
-      <w:r>
-        <w:rPr>
-          <w:sz w:val="22"/>
-          <w:szCs w:val="22"/>
-        </w:rPr>
-        <w:t>ref{fig:</w:t>
-      </w:r>
-      <w:r>
-        <w:rPr>
-          <w:sz w:val="22"/>
-          <w:szCs w:val="22"/>
-        </w:rPr>
-        <w:t>close</w:t>
-      </w:r>
-      <w:r>
-        <w:rPr>
-          <w:sz w:val="22"/>
-          <w:szCs w:val="22"/>
-        </w:rPr>
-        <w:t>d</w:t>
-      </w:r>
-      <w:r>
-        <w:rPr>
-          <w:sz w:val="22"/>
-          <w:szCs w:val="22"/>
-        </w:rPr>
-        <w:t>variants}</w:t>
-      </w:r>
-      <w:r>
-        <w:rPr>
-          <w:sz w:val="22"/>
-          <w:szCs w:val="22"/>
-        </w:rPr>
-        <w:t>, this</w:t>
-      </w:r>
-      <w:r>
-        <w:rPr>
-          <w:sz w:val="22"/>
-          <w:szCs w:val="22"/>
-        </w:rPr>
-        <w:t xml:space="preserve"> is further evidence for the knotting at segments ending around </w:t>
-      </w:r>
-      <w:r>
-        <w:rPr>
-          <w:sz w:val="22"/>
-          <w:szCs w:val="22"/>
-        </w:rPr>
-        <w:t xml:space="preserve">950-1000, </w:t>
-      </w:r>
-      <w:r>
-        <w:rPr>
-          <w:sz w:val="22"/>
-          <w:szCs w:val="22"/>
-        </w:rPr>
-        <w:t>visible with all three scan-lengths</w:t>
-      </w:r>
-      <w:r>
-        <w:rPr>
-          <w:sz w:val="22"/>
-          <w:szCs w:val="22"/>
-        </w:rPr>
-        <w:t>.</w:t>
-      </w:r>
-    </w:p>
-    <w:p>
-      <w:pPr>
-        <w:spacing w:line="269" w:lineRule="auto"/>
-        <w:rPr>
-          <w:sz w:val="22"/>
-          <w:szCs w:val="22"/>
-        </w:rPr>
-      </w:pPr>
-    </w:p>
-    <w:p>
-      <w:pPr>
-        <w:spacing w:line="269" w:lineRule="auto"/>
-        <w:rPr>
-          <w:sz w:val="22"/>
-          <w:szCs w:val="22"/>
-        </w:rPr>
-      </w:pPr>
-      <w:r>
-        <w:rPr>
-          <w:sz w:val="22"/>
-          <w:szCs w:val="22"/>
-        </w:rPr>
-        <w:t xml:space="preserve">Additionally, there is a clear order of magnitude for the V2 values </w:t>
-      </w:r>
-      <w:r>
-        <w:rPr>
-          <w:sz w:val="22"/>
-          <w:szCs w:val="22"/>
-        </w:rPr>
-        <w:t xml:space="preserve">in the </w:t>
-      </w:r>
-      <w:r>
-        <w:rPr>
-          <w:sz w:val="22"/>
-          <w:szCs w:val="22"/>
-        </w:rPr>
-        <w:t>Figure \ref{fig:openvariants}</w:t>
-      </w:r>
-      <w:r>
-        <w:rPr>
-          <w:sz w:val="22"/>
-          <w:szCs w:val="22"/>
-        </w:rPr>
-        <w:t xml:space="preserve"> </w:t>
-      </w:r>
-      <w:r>
-        <w:rPr>
-          <w:sz w:val="22"/>
-          <w:szCs w:val="22"/>
-        </w:rPr>
-        <w:t xml:space="preserve">peaks ending around 950-1000 </w:t>
-      </w:r>
-      <w:r>
-        <w:rPr>
-          <w:sz w:val="22"/>
-          <w:szCs w:val="22"/>
-        </w:rPr>
-        <w:t xml:space="preserve">as follows, from least to greatest: 6zgg, 6acd, 6xkl, 7lyn, 7lww, 7lwt. This is visible for both the 400 and 600 scan-length graphs, </w:t>
-      </w:r>
-      <w:r>
-        <w:rPr>
-          <w:sz w:val="22"/>
-          <w:szCs w:val="22"/>
-        </w:rPr>
-        <w:t>and to a lesser degree the 200 scan-length graph. This</w:t>
-      </w:r>
-      <w:r>
-        <w:rPr>
-          <w:sz w:val="22"/>
-          <w:szCs w:val="22"/>
-        </w:rPr>
-        <w:t xml:space="preserve"> suggests that, especially given the fact that the wild proteins 6zge and 6zgg were the shortest peaks for both groups, there is some importance to the magnitude of the V2 values at these peaks – given the fact that the graph with the wild SARS-CoV-2 proteins only has V2 from -0.1 to 0.2, it would appear that the variants have more extreme knotting in the peak segments.</w:t>
-      </w:r>
-    </w:p>
-    <w:p>
-      <w:pPr>
-        <w:spacing w:line="269" w:lineRule="auto"/>
-        <w:rPr>
-          <w:sz w:val="22"/>
-          <w:szCs w:val="22"/>
-        </w:rPr>
-      </w:pPr>
-    </w:p>
-    <w:p>
-      <w:pPr>
-        <w:spacing w:line="269" w:lineRule="auto"/>
-        <w:rPr>
-          <w:sz w:val="22"/>
-          <w:szCs w:val="22"/>
-        </w:rPr>
-      </w:pPr>
-      <w:r>
-        <w:rPr>
-          <w:sz w:val="22"/>
-          <w:szCs w:val="22"/>
-        </w:rPr>
-        <w:t>A third point of interest is the fact that for these larger scan-length graphs, there is a visible difference in magnitude between the two groups mentioned thus far. The Figure \ref{fig:closedvariants} peaks hover around 0.15, which 7kdk closer to 0.4. For the RBD-up proteins in Figure \ref{fig:openvariants}, however, the peaks were more diverse and averaged around 0.4. The shortest was around 0.2 (6zgg), while the tallest was close to 0.8 (7lwt). This s</w:t>
-      </w:r>
-      <w:r>
-        <w:rPr>
-          <w:sz w:val="22"/>
-          <w:szCs w:val="22"/>
-        </w:rPr>
-        <w:t>upports</w:t>
-      </w:r>
-      <w:r>
-        <w:rPr>
-          <w:sz w:val="22"/>
-          <w:szCs w:val="22"/>
-        </w:rPr>
-        <w:t xml:space="preserve"> that there is a topological difference between the two conformations of </w:t>
-      </w:r>
-      <w:r>
-        <w:rPr>
-          <w:sz w:val="22"/>
-          <w:szCs w:val="22"/>
-        </w:rPr>
-        <w:t>protein</w:t>
-      </w:r>
-      <w:r>
-        <w:rPr>
-          <w:sz w:val="22"/>
-          <w:szCs w:val="22"/>
-        </w:rPr>
-        <w:t xml:space="preserve"> which increases V2 as the domains change into the ‘up’ position</w:t>
-      </w:r>
-      <w:r>
-        <w:rPr>
-          <w:sz w:val="22"/>
-          <w:szCs w:val="22"/>
-        </w:rPr>
-        <w:t xml:space="preserve">, as suggested by Figure </w:t>
-      </w:r>
-      <w:r>
-        <w:rPr>
-          <w:sz w:val="22"/>
-          <w:szCs w:val="22"/>
-        </w:rPr>
-        <w:t>\ref{fig:rbdupdown}</w:t>
-      </w:r>
-      <w:r>
-        <w:rPr>
-          <w:sz w:val="22"/>
-          <w:szCs w:val="22"/>
-        </w:rPr>
-        <w:t>, despite the location of the</w:t>
-      </w:r>
-      <w:r>
-        <w:rPr>
-          <w:sz w:val="22"/>
-          <w:szCs w:val="22"/>
-        </w:rPr>
-        <w:t xml:space="preserve"> peaks’ sections </w:t>
-      </w:r>
-      <w:r>
-        <w:rPr>
-          <w:sz w:val="22"/>
-          <w:szCs w:val="22"/>
-        </w:rPr>
-        <w:t>being farther along the protein than S1.</w:t>
+        <w:t>starting amino acid of around 320. Like in Figure \ref{fig:closedvariants}, this is further evidence for the knotting at segments ending around 950-1000, visible with all three scan-lengths.</w:t>
+      </w:r>
+    </w:p>
+    <w:p>
+      <w:pPr>
+        <w:spacing w:line="269" w:lineRule="auto"/>
+        <w:rPr>
+          <w:sz w:val="22"/>
+          <w:szCs w:val="22"/>
+        </w:rPr>
+      </w:pPr>
+    </w:p>
+    <w:p>
+      <w:pPr>
+        <w:spacing w:line="269" w:lineRule="auto"/>
+        <w:rPr>
+          <w:sz w:val="22"/>
+          <w:szCs w:val="22"/>
+        </w:rPr>
+      </w:pPr>
+      <w:r>
+        <w:rPr>
+          <w:sz w:val="22"/>
+          <w:szCs w:val="22"/>
+        </w:rPr>
+        <w:t>Additionally, there is a clear order of magnitude for the V2 values in the Figure \ref{fig:openvariants} peaks ending around 950-1000 as follows, from least to greatest: 6zgg, 6acd, 6xkl, 7lyn, 7lww, 7lwt. This is visible for both the 400 and 600 scan-length graphs, and to a lesser degree the 200 scan-length graph. This suggests that, especially given the fact that the wild proteins 6zge and 6zgg were the shortest peaks for both groups, there is some importance to the magnitude of the V2 values at these peaks – given the fact that the graph with the wild SARS-CoV-2 proteins only has V2 from -0.1 to 0.2, it would appear that the variants have more extreme knotting in the peak segments.</w:t>
+      </w:r>
+    </w:p>
+    <w:p>
+      <w:pPr>
+        <w:spacing w:line="269" w:lineRule="auto"/>
+        <w:rPr>
+          <w:sz w:val="22"/>
+          <w:szCs w:val="22"/>
+        </w:rPr>
+      </w:pPr>
+    </w:p>
+    <w:p>
+      <w:pPr>
+        <w:spacing w:line="269" w:lineRule="auto"/>
+        <w:rPr>
+          <w:sz w:val="22"/>
+          <w:szCs w:val="22"/>
+        </w:rPr>
+      </w:pPr>
+      <w:r>
+        <w:rPr>
+          <w:sz w:val="22"/>
+          <w:szCs w:val="22"/>
+        </w:rPr>
+        <w:t>A third point of interest is the fact that for these larger scan-length graphs, there is a visible difference in magnitude between the two groups mentioned thus far. The Figure \ref{fig:closedvariants} peaks hover around 0.15, which 7kdk closer to 0.4. For the RBD-up proteins in Figure \ref{fig:openvariants}, however, the peaks were more diverse and averaged around 0.4. The shortest was around 0.2 (6zgg), while the tallest was close to 0.8 (7lwt). This supports that there is a topological difference between the two conformations of protein which increases V2 as the domains change into the ‘up’ position, as suggested by Figure \ref{fig:rbdupdown}, despite the location of the peaks’ sections being farther along the protein than S1.</w:t>
       </w:r>
     </w:p>
     <w:sectPr>
@@ -2019,7 +1634,7 @@
 </file>
 
 <file path=word/numbering.xml><?xml version="1.0" encoding="utf-8"?>
-<w:numbering xmlns:wpc="http://schemas.microsoft.com/office/word/2010/wordprocessingCanvas" xmlns:cx="http://schemas.microsoft.com/office/drawing/2014/chartex" xmlns:cx1="http://schemas.microsoft.com/office/drawing/2015/9/8/chartex" xmlns:cx2="http://schemas.microsoft.com/office/drawing/2015/10/21/chartex" xmlns:cx3="http://schemas.microsoft.com/office/drawing/2016/5/9/chartex" xmlns:cx4="http://schemas.microsoft.com/office/drawing/2016/5/10/chartex" xmlns:cx5="http://schemas.microsoft.com/office/drawing/2016/5/11/chartex" xmlns:cx6="http://schemas.microsoft.com/office/drawing/2016/5/12/chartex" xmlns:cx7="http://schemas.microsoft.com/office/drawing/2016/5/13/chartex" xmlns:cx8="http://schemas.microsoft.com/office/drawing/2016/5/14/chartex" xmlns:mc="http://schemas.openxmlformats.org/markup-compatibility/2006" xmlns:aink="http://schemas.microsoft.com/office/drawing/2016/ink" xmlns:am3d="http://schemas.microsoft.com/office/drawing/2017/model3d" xmlns:o="urn:schemas-microsoft-com:office:office" xmlns:r="http://schemas.openxmlformats.org/officeDocument/2006/relationships" xmlns:m="http://schemas.openxmlformats.org/officeDocument/2006/math" xmlns:v="urn:schemas-microsoft-com:vml" xmlns:wp14="http://schemas.microsoft.com/office/word/2010/wordprocessingDrawing" xmlns:wp="http://schemas.openxmlformats.org/drawingml/2006/wordprocessingDrawing" xmlns:w10="urn:schemas-microsoft-com:office:word" xmlns:w="http://schemas.openxmlformats.org/wordprocessingml/2006/main" xmlns:w14="http://schemas.microsoft.com/office/word/2010/wordml" xmlns:w15="http://schemas.microsoft.com/office/word/2012/wordml" xmlns:w16cex="http://schemas.microsoft.com/office/word/2018/wordml/cex" xmlns:w16cid="http://schemas.microsoft.com/office/word/2016/wordml/cid" xmlns:w16="http://schemas.microsoft.com/office/word/2018/wordml" xmlns:w16se="http://schemas.microsoft.com/office/word/2015/wordml/symex" xmlns:wpg="http://schemas.microsoft.com/office/word/2010/wordprocessingGroup" xmlns:wpi="http://schemas.microsoft.com/office/word/2010/wordprocessingInk" xmlns:wne="http://schemas.microsoft.com/office/word/2006/wordml" xmlns:wps="http://schemas.microsoft.com/office/word/2010/wordprocessingShape" mc:Ignorable="w14 w15 w16se w16cid w16 w16cex wp14">
+<w:numbering xmlns:wpc="http://schemas.microsoft.com/office/word/2010/wordprocessingCanvas" xmlns:cx="http://schemas.microsoft.com/office/drawing/2014/chartex" xmlns:cx1="http://schemas.microsoft.com/office/drawing/2015/9/8/chartex" xmlns:cx2="http://schemas.microsoft.com/office/drawing/2015/10/21/chartex" xmlns:cx3="http://schemas.microsoft.com/office/drawing/2016/5/9/chartex" xmlns:cx4="http://schemas.microsoft.com/office/drawing/2016/5/10/chartex" xmlns:cx5="http://schemas.microsoft.com/office/drawing/2016/5/11/chartex" xmlns:cx6="http://schemas.microsoft.com/office/drawing/2016/5/12/chartex" xmlns:cx7="http://schemas.microsoft.com/office/drawing/2016/5/13/chartex" xmlns:cx8="http://schemas.microsoft.com/office/drawing/2016/5/14/chartex" xmlns:mc="http://schemas.openxmlformats.org/markup-compatibility/2006" xmlns:aink="http://schemas.microsoft.com/office/drawing/2016/ink" xmlns:am3d="http://schemas.microsoft.com/office/drawing/2017/model3d" xmlns:o="urn:schemas-microsoft-com:office:office" xmlns:r="http://schemas.openxmlformats.org/officeDocument/2006/relationships" xmlns:m="http://schemas.openxmlformats.org/officeDocument/2006/math" xmlns:v="urn:schemas-microsoft-com:vml" xmlns:wp14="http://schemas.microsoft.com/office/word/2010/wordprocessingDrawing" xmlns:wp="http://schemas.openxmlformats.org/drawingml/2006/wordprocessingDrawing" xmlns:w10="urn:schemas-microsoft-com:office:word" xmlns:w="http://schemas.openxmlformats.org/wordprocessingml/2006/main" xmlns:w14="http://schemas.microsoft.com/office/word/2010/wordml" xmlns:w15="http://schemas.microsoft.com/office/word/2012/wordml" xmlns:w16cex="http://schemas.microsoft.com/office/word/2018/wordml/cex" xmlns:w16cid="http://schemas.microsoft.com/office/word/2016/wordml/cid" xmlns:w16="http://schemas.microsoft.com/office/word/2018/wordml" xmlns:w16sdtdh="http://schemas.microsoft.com/office/word/2020/wordml/sdtdatahash" xmlns:w16se="http://schemas.microsoft.com/office/word/2015/wordml/symex" xmlns:wpg="http://schemas.microsoft.com/office/word/2010/wordprocessingGroup" xmlns:wpi="http://schemas.microsoft.com/office/word/2010/wordprocessingInk" xmlns:wne="http://schemas.microsoft.com/office/word/2006/wordml" xmlns:wps="http://schemas.microsoft.com/office/word/2010/wordprocessingShape" mc:Ignorable="w14 w15 w16se w16cid w16 w16cex w16sdtdh wp14">
   <w:abstractNum w:abstractNumId="0" w15:restartNumberingAfterBreak="0">
     <w:nsid w:val="FFFFFF89"/>
     <w:multiLevelType w:val="singleLevel"/>
@@ -2048,7 +1663,7 @@
 </file>
 
 <file path=word/styles.xml><?xml version="1.0" encoding="utf-8"?>
-<w:styles xmlns:mc="http://schemas.openxmlformats.org/markup-compatibility/2006" xmlns:r="http://schemas.openxmlformats.org/officeDocument/2006/relationships" xmlns:w="http://schemas.openxmlformats.org/wordprocessingml/2006/main" xmlns:w14="http://schemas.microsoft.com/office/word/2010/wordml" xmlns:w15="http://schemas.microsoft.com/office/word/2012/wordml" xmlns:w16cex="http://schemas.microsoft.com/office/word/2018/wordml/cex" xmlns:w16cid="http://schemas.microsoft.com/office/word/2016/wordml/cid" xmlns:w16="http://schemas.microsoft.com/office/word/2018/wordml" xmlns:w16se="http://schemas.microsoft.com/office/word/2015/wordml/symex" mc:Ignorable="w14 w15 w16se w16cid w16 w16cex">
+<w:styles xmlns:mc="http://schemas.openxmlformats.org/markup-compatibility/2006" xmlns:r="http://schemas.openxmlformats.org/officeDocument/2006/relationships" xmlns:w="http://schemas.openxmlformats.org/wordprocessingml/2006/main" xmlns:w14="http://schemas.microsoft.com/office/word/2010/wordml" xmlns:w15="http://schemas.microsoft.com/office/word/2012/wordml" xmlns:w16cex="http://schemas.microsoft.com/office/word/2018/wordml/cex" xmlns:w16cid="http://schemas.microsoft.com/office/word/2016/wordml/cid" xmlns:w16="http://schemas.microsoft.com/office/word/2018/wordml" xmlns:w16sdtdh="http://schemas.microsoft.com/office/word/2020/wordml/sdtdatahash" xmlns:w16se="http://schemas.microsoft.com/office/word/2015/wordml/symex" mc:Ignorable="w14 w15 w16se w16cid w16 w16cex w16sdtdh">
   <w:docDefaults>
     <w:rPrDefault>
       <w:rPr>

</xml_diff>

<commit_message>
Add to Matrix csv
</commit_message>
<xml_diff>
--- a/ScanReport.docx
+++ b/ScanReport.docx
@@ -958,13 +958,6 @@
           <w:sz w:val="22"/>
           <w:szCs w:val="22"/>
         </w:rPr>
-        <w:t xml:space="preserve">We have analyzed the second Vassiliev measure (V2) of the SARS-CoV-2 spike (S) protein at different </w:t>
-      </w:r>
-      <w:r>
-        <w:rPr>
-          <w:sz w:val="22"/>
-          <w:szCs w:val="22"/>
-        </w:rPr>
         <w:t>We have analyzed the second Vassiliev measure (V2) of the SARS-CoV-2 spike (S) protein at different sections using various window-sliding lengths (scan-lengths) of 200, 400 and 600 CA atoms. These scans were at intervals of 50 CA atoms, for example we would scan section 0 to 200 first, then 50 to 250. After we finish through the length of the protein, we scan 0 to 400, then 50 to 450, et cetera. This is to capture the tertiary structure of these individual sections as V2 data to see if we can measure how knotted they are and determine if that relates to the importance and functionality of a given scanned section. 200, 400, and 600 scan-lengths and intervals of 50 were chosen to efficiently compute V2 at as many segments of the proteins as was feasible.</w:t>
       </w:r>
     </w:p>
@@ -1169,32 +1162,32 @@
           <w:sz w:val="22"/>
           <w:szCs w:val="22"/>
         </w:rPr>
-        <w:t>With regard to the visible spike in the value of V2 around amino acid 600 in the scan-length 400 graph and amino acid 360 (with the exception of 6zgh) in the scan-length 600 graph, we can see that they have something in common. They do not share the same starting point, but both segments which give the high V2, $v_2&gt;0.15$ have an ending point around amino acids 950-1000. This suggests that this ending point creates a knot-like structure for this section but does not line up with any one domain because that section goes beyond the S1/S2 split \cite{Xia2021}. Sections in between the domains could be just as important as the labelled domains and subdomains with respect to functionality, however, and there may yet be a functionality connected to the V2 peak created along this segment \cite{Xia2021}.</w:t>
-      </w:r>
-    </w:p>
-    <w:p>
-      <w:pPr>
-        <w:spacing w:line="269" w:lineRule="auto"/>
-        <w:rPr>
-          <w:sz w:val="22"/>
-          <w:szCs w:val="22"/>
-        </w:rPr>
-      </w:pPr>
-    </w:p>
-    <w:p>
-      <w:pPr>
-        <w:spacing w:line="269" w:lineRule="auto"/>
-        <w:rPr>
-          <w:sz w:val="22"/>
-          <w:szCs w:val="22"/>
-        </w:rPr>
-      </w:pPr>
-      <w:r>
-        <w:rPr>
-          <w:sz w:val="22"/>
-          <w:szCs w:val="22"/>
-        </w:rPr>
-        <w:t>Furthermore, we can see in the 600 scan-length graph that the cleaved open conformation protein has a much higher peak at this section than the cleaved and uncleaved closed conformation proteins. This suggests that the change from closed to open, which raises one RBD earlier along the protein, has the effect of increasing the degree to which the V2 spikes at this segment which is contained mostly within S2.</w:t>
+        <w:t>With regard to the visible spike in the value of V2 around amino acid 600 in the scan-length 400 graph and amino acid 360 (with the exception of 6zgh) in the scan-length 600 graph, we can see that they have something in common. They do not share the same starting point, but the segments in all proteins for both 400 and 600 scan-length graphs which give the high V2, $v_2&gt;0.15$ have an ending point around amino acids 950-1000. This suggests that segments ending at these residues are more knotted. These ending residues align with the HR1 and CH domains, which, along with the rest of S2, are involved in membrane fusion \cite{Xia2021}.</w:t>
+      </w:r>
+    </w:p>
+    <w:p>
+      <w:pPr>
+        <w:spacing w:line="269" w:lineRule="auto"/>
+        <w:rPr>
+          <w:sz w:val="22"/>
+          <w:szCs w:val="22"/>
+        </w:rPr>
+      </w:pPr>
+    </w:p>
+    <w:p>
+      <w:pPr>
+        <w:spacing w:line="269" w:lineRule="auto"/>
+        <w:rPr>
+          <w:sz w:val="22"/>
+          <w:szCs w:val="22"/>
+        </w:rPr>
+      </w:pPr>
+      <w:r>
+        <w:rPr>
+          <w:sz w:val="22"/>
+          <w:szCs w:val="22"/>
+        </w:rPr>
+        <w:t>Furthermore, we can see in the 600 scan-length graph that the cleaved open conformation protein has a much higher peak at this section than the cleaved and uncleaved closed conformation proteins. This suggests that the change from closed to open, which raises one RBD earlier along the protein, increases either the complexity or tightness of the knot at this segment.</w:t>
       </w:r>
     </w:p>
     <w:p>
@@ -1244,7 +1237,7 @@
           <w:sz w:val="22"/>
           <w:szCs w:val="22"/>
         </w:rPr>
-        <w:t>An earlier peak is also quite interesting in each of the wild spike proteins’ V2 because it acts the same for every scan-length – particularly regarding 6zge, 6zgi, and 6zgg, which excludes the intermediate cleaved stage. It is around amino acid 220 for the 200 scan-length graph, 170 for 400, and 110 for 600 scan-length. The interesting part of this peak is that for 200 and 400 scan-lengths, there is a specific order for the magnitude of the peak. 6zgi has the biggest V2, then 6zgg, then 6zge – although 6zgg and 6zge are flipped for the 600 scan-length plot. This suggests a particular change in the domain including amino acids in that area from one conformation to the other, in a way that specifically increases V2 for 6zgi and appears to act differently for 6zgh, presumably due to its intermediate state. There is also an extreme dip in V2 right before this small peak, visible in the 400 and 600 scan-length plots.</w:t>
+        <w:t>Dips at amino acids 80 and 415</w:t>
       </w:r>
     </w:p>
     <w:p>
@@ -1317,80 +1310,80 @@
           <w:sz w:val="22"/>
           <w:szCs w:val="22"/>
         </w:rPr>
+        <w:t xml:space="preserve">     </w:t>
+      </w:r>
+    </w:p>
+    <w:p>
+      <w:pPr>
+        <w:spacing w:line="269" w:lineRule="auto"/>
+        <w:rPr>
+          <w:sz w:val="22"/>
+          <w:szCs w:val="22"/>
+        </w:rPr>
+      </w:pPr>
+      <w:r>
+        <w:rPr>
+          <w:sz w:val="22"/>
+          <w:szCs w:val="22"/>
+        </w:rPr>
+        <w:t xml:space="preserve">     \caption{The second Vassiliev measure of parts of spike proteins for SARS-CoV-2 variants in the closed, RBD down conformation (6zge, wild SARS-CoV-2; 7lws, UK variant; 7lyl, South African variant; 7kdk, D614G mutated) using scanning lengths of 200, 400 and 600. }</w:t>
+      </w:r>
+    </w:p>
+    <w:p>
+      <w:pPr>
+        <w:spacing w:line="269" w:lineRule="auto"/>
+        <w:rPr>
+          <w:sz w:val="22"/>
+          <w:szCs w:val="22"/>
+        </w:rPr>
+      </w:pPr>
+      <w:r>
+        <w:rPr>
+          <w:sz w:val="22"/>
+          <w:szCs w:val="22"/>
+        </w:rPr>
+        <w:t xml:space="preserve">     \label{fig:closedvariants}</w:t>
+      </w:r>
+    </w:p>
+    <w:p>
+      <w:pPr>
+        <w:spacing w:line="269" w:lineRule="auto"/>
+        <w:rPr>
+          <w:sz w:val="22"/>
+          <w:szCs w:val="22"/>
+        </w:rPr>
+      </w:pPr>
+      <w:r>
+        <w:rPr>
+          <w:sz w:val="22"/>
+          <w:szCs w:val="22"/>
+        </w:rPr>
+        <w:t>\end{figure}</w:t>
+      </w:r>
+    </w:p>
+    <w:p>
+      <w:pPr>
+        <w:spacing w:line="269" w:lineRule="auto"/>
+        <w:rPr>
+          <w:sz w:val="22"/>
+          <w:szCs w:val="22"/>
+        </w:rPr>
+      </w:pPr>
+    </w:p>
+    <w:p>
+      <w:pPr>
+        <w:spacing w:line="269" w:lineRule="auto"/>
+        <w:rPr>
+          <w:sz w:val="22"/>
+          <w:szCs w:val="22"/>
+        </w:rPr>
+      </w:pPr>
+      <w:r>
+        <w:rPr>
+          <w:sz w:val="22"/>
+          <w:szCs w:val="22"/>
+        </w:rPr>
         <w:lastRenderedPageBreak/>
-        <w:t xml:space="preserve">     </w:t>
-      </w:r>
-    </w:p>
-    <w:p>
-      <w:pPr>
-        <w:spacing w:line="269" w:lineRule="auto"/>
-        <w:rPr>
-          <w:sz w:val="22"/>
-          <w:szCs w:val="22"/>
-        </w:rPr>
-      </w:pPr>
-      <w:r>
-        <w:rPr>
-          <w:sz w:val="22"/>
-          <w:szCs w:val="22"/>
-        </w:rPr>
-        <w:t xml:space="preserve">     \caption{The second Vassiliev measure of parts of spike proteins for SARS-CoV-2 variants in the closed, RBD down conformation (6zge, wild SARS-CoV-2; 7lws, UK variant; 7lyl, South African variant; 7kdk, D614G mutated) using scanning lengths of 200, 400 and 600. }</w:t>
-      </w:r>
-    </w:p>
-    <w:p>
-      <w:pPr>
-        <w:spacing w:line="269" w:lineRule="auto"/>
-        <w:rPr>
-          <w:sz w:val="22"/>
-          <w:szCs w:val="22"/>
-        </w:rPr>
-      </w:pPr>
-      <w:r>
-        <w:rPr>
-          <w:sz w:val="22"/>
-          <w:szCs w:val="22"/>
-        </w:rPr>
-        <w:t xml:space="preserve">     \label{fig:closedvariants}</w:t>
-      </w:r>
-    </w:p>
-    <w:p>
-      <w:pPr>
-        <w:spacing w:line="269" w:lineRule="auto"/>
-        <w:rPr>
-          <w:sz w:val="22"/>
-          <w:szCs w:val="22"/>
-        </w:rPr>
-      </w:pPr>
-      <w:r>
-        <w:rPr>
-          <w:sz w:val="22"/>
-          <w:szCs w:val="22"/>
-        </w:rPr>
-        <w:t>\end{figure}</w:t>
-      </w:r>
-    </w:p>
-    <w:p>
-      <w:pPr>
-        <w:spacing w:line="269" w:lineRule="auto"/>
-        <w:rPr>
-          <w:sz w:val="22"/>
-          <w:szCs w:val="22"/>
-        </w:rPr>
-      </w:pPr>
-    </w:p>
-    <w:p>
-      <w:pPr>
-        <w:spacing w:line="269" w:lineRule="auto"/>
-        <w:rPr>
-          <w:sz w:val="22"/>
-          <w:szCs w:val="22"/>
-        </w:rPr>
-      </w:pPr>
-      <w:r>
-        <w:rPr>
-          <w:sz w:val="22"/>
-          <w:szCs w:val="22"/>
-        </w:rPr>
         <w:t>Next, we compare the tertiary structure of SARS-CoV-2 variants in closed and in open conformation, including the closed uncleaved and open cleaved wild SARS-CoV-2 S (6zge and 6zgg respectively) . Figure \ref{fig:closedvariants} further supports the claim that there is a knotting phenomenon at the segment starting around amino acids 360-600 and ending around amino acids 950-1000. Even the 200 scan-length graph in Figure \ref{fig:closedvariants} has a peak for the UK and South African S proteins (7lws and 7lyl respectively), showing knotting as specific as around 780-980. These lower scan-length peaks are less extreme, however, with values less than 0.1.</w:t>
       </w:r>
     </w:p>
@@ -1416,7 +1409,32 @@
           <w:sz w:val="22"/>
           <w:szCs w:val="22"/>
         </w:rPr>
-        <w:t>Another point of interest is the fact that there is an order of magnitude with respect to the value of V2 for each protein at the peak. For both the 400 and 600 scan-length graphs, 7lyl has a smaller value than 7lws, which has a much smaller value than 7kdk. 6zge hovers around where 7lws and 7lyl are for both graphs.</w:t>
+        <w:t>Another point of interest is the fact that there is an order of magnitude with respect to the value of V2 for each protein at the peak. For both the 400 and 600 scan-length graphs, 7lyl (SA) has a smaller value than 7lws (UK), which has a much smaller value than 7kdk. 6zge hovers around where 7lws and 7lyl are for both graphs.</w:t>
+      </w:r>
+    </w:p>
+    <w:p>
+      <w:pPr>
+        <w:spacing w:line="269" w:lineRule="auto"/>
+        <w:rPr>
+          <w:sz w:val="22"/>
+          <w:szCs w:val="22"/>
+        </w:rPr>
+      </w:pPr>
+    </w:p>
+    <w:p>
+      <w:pPr>
+        <w:spacing w:line="269" w:lineRule="auto"/>
+        <w:rPr>
+          <w:sz w:val="22"/>
+          <w:szCs w:val="22"/>
+        </w:rPr>
+      </w:pPr>
+      <w:r>
+        <w:rPr>
+          <w:sz w:val="22"/>
+          <w:szCs w:val="22"/>
+        </w:rPr>
+        <w:t>This suggests that there is a correlation between the increase in knot complexity or tightness at this segment, which increases V2, and the mutations that alter the domains that are located there. The segments in the larger scan-length graphs cross over crossing from S1 to S2, but it is notable that only the variants have the peak at the much more concentrated sections at residues 780-980, along which the FP, IFP, and HR1 domains are located. The T716I mutation found in the UK variant (7lws and 7lwt) alters the protein along this same segment, and the S982A and D1118H mutations are also found in the same variant at domains HR1 and CD, respectively. These mutations could be the reason for the increased values for V2 in these variant S proteins.</w:t>
       </w:r>
     </w:p>
     <w:p>

</xml_diff>

<commit_message>
Filled out more of Matrix
Filled out diagonal scans of 6zge using last-effort-matrix.txt from cluster, leaving only diagonals from 650-1100 left to scan. The most recent matrix is now contained in 6zge_Diagonal.csv
</commit_message>
<xml_diff>
--- a/ScanReport.docx
+++ b/ScanReport.docx
@@ -49,7 +49,15 @@
     </w:p>
     <w:p>
       <w:r>
-        <w:t>The sections following are an analysis comparing different versions of the spike proteins (S proteins) of SARS-CoV-2, its variants, and SARS-CoV from 2003. These proteins are analyzed with regards to a topological calculation called the second Vassiliev measure (V2).</w:t>
+        <w:t>The sections following are an analysis comparing different versions of the spike proteins (S proteins) of SARS-CoV-2, its variants, and SARS-</w:t>
+      </w:r>
+      <w:proofErr w:type="spellStart"/>
+      <w:r>
+        <w:t>CoV</w:t>
+      </w:r>
+      <w:proofErr w:type="spellEnd"/>
+      <w:r>
+        <w:t xml:space="preserve"> from 2003. These proteins are analyzed with regards to a topological calculation called the second Vassiliev measure (V2).</w:t>
       </w:r>
     </w:p>
     <w:p>
@@ -627,8 +635,17 @@
           <w:sz w:val="32"/>
           <w:szCs w:val="32"/>
         </w:rPr>
-        <w:t>SARS-CoV-2 and 2003 SARS-CoV</w:t>
-      </w:r>
+        <w:t>SARS-CoV-2 and 2003 SARS-</w:t>
+      </w:r>
+      <w:proofErr w:type="spellStart"/>
+      <w:r>
+        <w:rPr>
+          <w:sz w:val="32"/>
+          <w:szCs w:val="32"/>
+        </w:rPr>
+        <w:t>CoV</w:t>
+      </w:r>
+      <w:proofErr w:type="spellEnd"/>
     </w:p>
     <w:p>
       <w:pPr>
@@ -658,8 +675,17 @@
           <w:sz w:val="22"/>
           <w:szCs w:val="22"/>
         </w:rPr>
-        <w:t>up S protein for SARS-CoV</w:t>
-      </w:r>
+        <w:t>up S protein for SARS-</w:t>
+      </w:r>
+      <w:proofErr w:type="spellStart"/>
+      <w:r>
+        <w:rPr>
+          <w:sz w:val="22"/>
+          <w:szCs w:val="22"/>
+        </w:rPr>
+        <w:t>CoV</w:t>
+      </w:r>
+      <w:proofErr w:type="spellEnd"/>
       <w:r>
         <w:rPr>
           <w:sz w:val="22"/>
@@ -983,39 +1009,105 @@
           <w:sz w:val="22"/>
           <w:szCs w:val="22"/>
         </w:rPr>
-        <w:t>\begin{figure}</w:t>
-      </w:r>
-    </w:p>
-    <w:p>
-      <w:pPr>
-        <w:spacing w:line="269" w:lineRule="auto"/>
-        <w:rPr>
-          <w:sz w:val="22"/>
-          <w:szCs w:val="22"/>
-        </w:rPr>
-      </w:pPr>
-      <w:r>
-        <w:rPr>
-          <w:sz w:val="22"/>
-          <w:szCs w:val="22"/>
-        </w:rPr>
-        <w:t xml:space="preserve">     \includegraphics[width=0.45\linewidth]{./figData/6zg200.png}\\</w:t>
-      </w:r>
-    </w:p>
-    <w:p>
-      <w:pPr>
-        <w:spacing w:line="269" w:lineRule="auto"/>
-        <w:rPr>
-          <w:sz w:val="22"/>
-          <w:szCs w:val="22"/>
-        </w:rPr>
-      </w:pPr>
-      <w:r>
-        <w:rPr>
-          <w:sz w:val="22"/>
-          <w:szCs w:val="22"/>
-        </w:rPr>
-        <w:t xml:space="preserve">     \includegraphics[width=0.45\linewidth]{./figData/6zg400.png}\includegraphics[width=0.45\linewidth]{./figData/6zg600.png}</w:t>
+        <w:t>\</w:t>
+      </w:r>
+      <w:proofErr w:type="gramStart"/>
+      <w:r>
+        <w:rPr>
+          <w:sz w:val="22"/>
+          <w:szCs w:val="22"/>
+        </w:rPr>
+        <w:t>begin</w:t>
+      </w:r>
+      <w:proofErr w:type="gramEnd"/>
+      <w:r>
+        <w:rPr>
+          <w:sz w:val="22"/>
+          <w:szCs w:val="22"/>
+        </w:rPr>
+        <w:t>{figure}</w:t>
+      </w:r>
+    </w:p>
+    <w:p>
+      <w:pPr>
+        <w:spacing w:line="269" w:lineRule="auto"/>
+        <w:rPr>
+          <w:sz w:val="22"/>
+          <w:szCs w:val="22"/>
+        </w:rPr>
+      </w:pPr>
+      <w:r>
+        <w:rPr>
+          <w:sz w:val="22"/>
+          <w:szCs w:val="22"/>
+        </w:rPr>
+        <w:t xml:space="preserve">     \</w:t>
+      </w:r>
+      <w:proofErr w:type="spellStart"/>
+      <w:proofErr w:type="gramStart"/>
+      <w:r>
+        <w:rPr>
+          <w:sz w:val="22"/>
+          <w:szCs w:val="22"/>
+        </w:rPr>
+        <w:t>includegraphics</w:t>
+      </w:r>
+      <w:proofErr w:type="spellEnd"/>
+      <w:proofErr w:type="gramEnd"/>
+      <w:r>
+        <w:rPr>
+          <w:sz w:val="22"/>
+          <w:szCs w:val="22"/>
+        </w:rPr>
+        <w:t>[width=0.45\linewidth]{./</w:t>
+      </w:r>
+      <w:proofErr w:type="spellStart"/>
+      <w:r>
+        <w:rPr>
+          <w:sz w:val="22"/>
+          <w:szCs w:val="22"/>
+        </w:rPr>
+        <w:t>figData</w:t>
+      </w:r>
+      <w:proofErr w:type="spellEnd"/>
+      <w:r>
+        <w:rPr>
+          <w:sz w:val="22"/>
+          <w:szCs w:val="22"/>
+        </w:rPr>
+        <w:t>/6zg200.png}\\</w:t>
+      </w:r>
+    </w:p>
+    <w:p>
+      <w:pPr>
+        <w:spacing w:line="269" w:lineRule="auto"/>
+        <w:rPr>
+          <w:sz w:val="22"/>
+          <w:szCs w:val="22"/>
+        </w:rPr>
+      </w:pPr>
+      <w:r>
+        <w:rPr>
+          <w:sz w:val="22"/>
+          <w:szCs w:val="22"/>
+        </w:rPr>
+        <w:t xml:space="preserve">     \</w:t>
+      </w:r>
+      <w:proofErr w:type="gramStart"/>
+      <w:r>
+        <w:rPr>
+          <w:sz w:val="22"/>
+          <w:szCs w:val="22"/>
+        </w:rPr>
+        <w:t>includegraphics</w:t>
+      </w:r>
+      <w:proofErr w:type="gramEnd"/>
+      <w:r>
+        <w:rPr>
+          <w:sz w:val="22"/>
+          <w:szCs w:val="22"/>
+        </w:rPr>
+        <w:t>[width=0.45\linewidth]{./figData/6zg400.png}\includegraphics[width=0.45\linewidth]{./figData/6zg600.png}</w:t>
       </w:r>
     </w:p>
     <w:p>
@@ -1047,89 +1139,217 @@
           <w:sz w:val="22"/>
           <w:szCs w:val="22"/>
         </w:rPr>
-        <w:t xml:space="preserve">     \caption{The second Vassiliev measure of parts of the SARS-CoV-2 spike protein in uncleaved closed (6zge), cleaved closed (6zgi), cleaved open (6zgg), and cleaved intermediate (6zgh)  using scanning lengths of 200, 400 and 600. }</w:t>
-      </w:r>
-    </w:p>
-    <w:p>
-      <w:pPr>
-        <w:spacing w:line="269" w:lineRule="auto"/>
-        <w:rPr>
-          <w:sz w:val="22"/>
-          <w:szCs w:val="22"/>
-        </w:rPr>
-      </w:pPr>
-      <w:r>
-        <w:rPr>
-          <w:sz w:val="22"/>
-          <w:szCs w:val="22"/>
-        </w:rPr>
-        <w:t xml:space="preserve">     \label{fig:rbdupdown}</w:t>
-      </w:r>
-    </w:p>
-    <w:p>
-      <w:pPr>
-        <w:spacing w:line="269" w:lineRule="auto"/>
-        <w:rPr>
-          <w:sz w:val="22"/>
-          <w:szCs w:val="22"/>
-        </w:rPr>
-      </w:pPr>
-      <w:r>
-        <w:rPr>
-          <w:sz w:val="22"/>
-          <w:szCs w:val="22"/>
-        </w:rPr>
-        <w:t>\end{figure}</w:t>
-      </w:r>
-    </w:p>
-    <w:p>
-      <w:pPr>
-        <w:spacing w:line="269" w:lineRule="auto"/>
-        <w:rPr>
-          <w:sz w:val="22"/>
-          <w:szCs w:val="22"/>
-        </w:rPr>
-      </w:pPr>
-    </w:p>
-    <w:p>
-      <w:pPr>
-        <w:spacing w:line="269" w:lineRule="auto"/>
-        <w:rPr>
-          <w:sz w:val="22"/>
-          <w:szCs w:val="22"/>
-        </w:rPr>
-      </w:pPr>
-      <w:r>
-        <w:rPr>
-          <w:sz w:val="22"/>
-          <w:szCs w:val="22"/>
-        </w:rPr>
-        <w:t>First, we analyze the tertiary structure of the SARS-CoV-2 S protein in 4 pre-fusion stages (closed uncleaved, closed cleaved, open cleaved, and intermediate cleaved). These different stages have structural changes that mostly affect the receptor-binding domain (RBD) and N-terminal domain (NTD). Notably, this means that for the closed conformation, the RBD is down, closed off and unable to bind to the ACE2 receptor. In the open conformation, 1 out of the 3 RBDs exposes itself so that it can assist in the binding process, with nearby NTDs moving as well. \cite{Wrobel2020}.</w:t>
-      </w:r>
-    </w:p>
-    <w:p>
-      <w:pPr>
-        <w:spacing w:line="269" w:lineRule="auto"/>
-        <w:rPr>
-          <w:sz w:val="22"/>
-          <w:szCs w:val="22"/>
-        </w:rPr>
-      </w:pPr>
-    </w:p>
-    <w:p>
-      <w:pPr>
-        <w:spacing w:line="269" w:lineRule="auto"/>
-        <w:rPr>
-          <w:sz w:val="22"/>
-          <w:szCs w:val="22"/>
-        </w:rPr>
-      </w:pPr>
-      <w:r>
-        <w:rPr>
-          <w:sz w:val="22"/>
-          <w:szCs w:val="22"/>
-        </w:rPr>
-        <w:t xml:space="preserve">These scans can be seen in Figure \ref{fig:rbdupdown}. The slopes of the graphs at amino acids from indices 328 to 530 are misleading due to a skip in the data where there are no amino acids recorded for the cleaved intermediate conformation of the protein (6zgh). This is mainly visible in the 400 scan-length graph for the wild SARS-CoV-2 spike proteins in various conformations, where the V2 appears to increase around that skip when it is actually because the line averages from the ordinary V2 around 300 </w:t>
+        <w:t xml:space="preserve">     \</w:t>
+      </w:r>
+      <w:proofErr w:type="gramStart"/>
+      <w:r>
+        <w:rPr>
+          <w:sz w:val="22"/>
+          <w:szCs w:val="22"/>
+        </w:rPr>
+        <w:t>caption</w:t>
+      </w:r>
+      <w:proofErr w:type="gramEnd"/>
+      <w:r>
+        <w:rPr>
+          <w:sz w:val="22"/>
+          <w:szCs w:val="22"/>
+        </w:rPr>
+        <w:t xml:space="preserve">{The second Vassiliev measure of parts of the SARS-CoV-2 spike protein in </w:t>
+      </w:r>
+      <w:proofErr w:type="spellStart"/>
+      <w:r>
+        <w:rPr>
+          <w:sz w:val="22"/>
+          <w:szCs w:val="22"/>
+        </w:rPr>
+        <w:t>uncleaved</w:t>
+      </w:r>
+      <w:proofErr w:type="spellEnd"/>
+      <w:r>
+        <w:rPr>
+          <w:sz w:val="22"/>
+          <w:szCs w:val="22"/>
+        </w:rPr>
+        <w:t xml:space="preserve"> closed (6zge), cleaved closed (6zgi), cleaved open (6zgg), and cleaved intermediate (6zgh)  using scanning lengths of 200, 400 and 600. }</w:t>
+      </w:r>
+    </w:p>
+    <w:p>
+      <w:pPr>
+        <w:spacing w:line="269" w:lineRule="auto"/>
+        <w:rPr>
+          <w:sz w:val="22"/>
+          <w:szCs w:val="22"/>
+        </w:rPr>
+      </w:pPr>
+      <w:r>
+        <w:rPr>
+          <w:sz w:val="22"/>
+          <w:szCs w:val="22"/>
+        </w:rPr>
+        <w:t xml:space="preserve">     \</w:t>
+      </w:r>
+      <w:proofErr w:type="gramStart"/>
+      <w:r>
+        <w:rPr>
+          <w:sz w:val="22"/>
+          <w:szCs w:val="22"/>
+        </w:rPr>
+        <w:t>label</w:t>
+      </w:r>
+      <w:proofErr w:type="gramEnd"/>
+      <w:r>
+        <w:rPr>
+          <w:sz w:val="22"/>
+          <w:szCs w:val="22"/>
+        </w:rPr>
+        <w:t>{</w:t>
+      </w:r>
+      <w:proofErr w:type="spellStart"/>
+      <w:r>
+        <w:rPr>
+          <w:sz w:val="22"/>
+          <w:szCs w:val="22"/>
+        </w:rPr>
+        <w:t>fig:rbdupdown</w:t>
+      </w:r>
+      <w:proofErr w:type="spellEnd"/>
+      <w:r>
+        <w:rPr>
+          <w:sz w:val="22"/>
+          <w:szCs w:val="22"/>
+        </w:rPr>
+        <w:t>}</w:t>
+      </w:r>
+    </w:p>
+    <w:p>
+      <w:pPr>
+        <w:spacing w:line="269" w:lineRule="auto"/>
+        <w:rPr>
+          <w:sz w:val="22"/>
+          <w:szCs w:val="22"/>
+        </w:rPr>
+      </w:pPr>
+      <w:r>
+        <w:rPr>
+          <w:sz w:val="22"/>
+          <w:szCs w:val="22"/>
+        </w:rPr>
+        <w:t>\</w:t>
+      </w:r>
+      <w:proofErr w:type="gramStart"/>
+      <w:r>
+        <w:rPr>
+          <w:sz w:val="22"/>
+          <w:szCs w:val="22"/>
+        </w:rPr>
+        <w:t>end</w:t>
+      </w:r>
+      <w:proofErr w:type="gramEnd"/>
+      <w:r>
+        <w:rPr>
+          <w:sz w:val="22"/>
+          <w:szCs w:val="22"/>
+        </w:rPr>
+        <w:t>{figure}</w:t>
+      </w:r>
+    </w:p>
+    <w:p>
+      <w:pPr>
+        <w:spacing w:line="269" w:lineRule="auto"/>
+        <w:rPr>
+          <w:sz w:val="22"/>
+          <w:szCs w:val="22"/>
+        </w:rPr>
+      </w:pPr>
+    </w:p>
+    <w:p>
+      <w:pPr>
+        <w:spacing w:line="269" w:lineRule="auto"/>
+        <w:rPr>
+          <w:sz w:val="22"/>
+          <w:szCs w:val="22"/>
+        </w:rPr>
+      </w:pPr>
+      <w:r>
+        <w:rPr>
+          <w:sz w:val="22"/>
+          <w:szCs w:val="22"/>
+        </w:rPr>
+        <w:t xml:space="preserve">First, we analyze the tertiary structure of the SARS-CoV-2 S protein in 4 pre-fusion stages (closed </w:t>
+      </w:r>
+      <w:proofErr w:type="spellStart"/>
+      <w:r>
+        <w:rPr>
+          <w:sz w:val="22"/>
+          <w:szCs w:val="22"/>
+        </w:rPr>
+        <w:t>uncleaved</w:t>
+      </w:r>
+      <w:proofErr w:type="spellEnd"/>
+      <w:r>
+        <w:rPr>
+          <w:sz w:val="22"/>
+          <w:szCs w:val="22"/>
+        </w:rPr>
+        <w:t>, closed cleaved, open cleaved, and intermediate cleaved). These different stages have structural changes that mostly affect the receptor-binding domain (RBD) and N-terminal domain (NTD). Notably, this means that for the closed conformation, the RBD is down, closed off and unable to bind to the ACE2 receptor. In the open conformation, 1 out of the 3 RBDs exposes itself so that it can assist in the binding process, with nearby NTDs moving as well. \</w:t>
+      </w:r>
+      <w:proofErr w:type="gramStart"/>
+      <w:r>
+        <w:rPr>
+          <w:sz w:val="22"/>
+          <w:szCs w:val="22"/>
+        </w:rPr>
+        <w:t>cite</w:t>
+      </w:r>
+      <w:proofErr w:type="gramEnd"/>
+      <w:r>
+        <w:rPr>
+          <w:sz w:val="22"/>
+          <w:szCs w:val="22"/>
+        </w:rPr>
+        <w:t>{Wrobel2020}.</w:t>
+      </w:r>
+    </w:p>
+    <w:p>
+      <w:pPr>
+        <w:spacing w:line="269" w:lineRule="auto"/>
+        <w:rPr>
+          <w:sz w:val="22"/>
+          <w:szCs w:val="22"/>
+        </w:rPr>
+      </w:pPr>
+    </w:p>
+    <w:p>
+      <w:pPr>
+        <w:spacing w:line="269" w:lineRule="auto"/>
+        <w:rPr>
+          <w:sz w:val="22"/>
+          <w:szCs w:val="22"/>
+        </w:rPr>
+      </w:pPr>
+      <w:r>
+        <w:rPr>
+          <w:sz w:val="22"/>
+          <w:szCs w:val="22"/>
+        </w:rPr>
+        <w:t>These scans can be seen in Figure \ref{</w:t>
+      </w:r>
+      <w:proofErr w:type="spellStart"/>
+      <w:r>
+        <w:rPr>
+          <w:sz w:val="22"/>
+          <w:szCs w:val="22"/>
+        </w:rPr>
+        <w:t>fig:rbdupdown</w:t>
+      </w:r>
+      <w:proofErr w:type="spellEnd"/>
+      <w:r>
+        <w:rPr>
+          <w:sz w:val="22"/>
+          <w:szCs w:val="22"/>
+        </w:rPr>
+        <w:t xml:space="preserve">}. The slopes of the graphs at amino acids from indices 328 to 530 are misleading due to a skip in the data where there are no amino acids recorded for the cleaved intermediate conformation of the protein (6zgh). This is mainly visible in the 400 scan-length graph for the wild SARS-CoV-2 spike proteins in various conformations, where the V2 appears to increase around that skip when it is actually because the line averages from the ordinary V2 around 300 </w:t>
       </w:r>
       <w:r>
         <w:rPr>
@@ -1187,7 +1407,23 @@
           <w:sz w:val="22"/>
           <w:szCs w:val="22"/>
         </w:rPr>
-        <w:t>Furthermore, we can see in the 600 scan-length graph that the cleaved open conformation protein has a much higher peak at this section than the cleaved and uncleaved closed conformation proteins. This suggests that the change from closed to open, which raises one RBD earlier along the protein, increases either the complexity or tightness of the knot at this segment.</w:t>
+        <w:t xml:space="preserve">Furthermore, we can see in the 600 scan-length graph that the cleaved open conformation protein has a much higher peak at this section than the cleaved and </w:t>
+      </w:r>
+      <w:proofErr w:type="spellStart"/>
+      <w:r>
+        <w:rPr>
+          <w:sz w:val="22"/>
+          <w:szCs w:val="22"/>
+        </w:rPr>
+        <w:t>uncleaved</w:t>
+      </w:r>
+      <w:proofErr w:type="spellEnd"/>
+      <w:r>
+        <w:rPr>
+          <w:sz w:val="22"/>
+          <w:szCs w:val="22"/>
+        </w:rPr>
+        <w:t xml:space="preserve"> closed conformation proteins. This suggests that the change from closed to open, which raises one RBD earlier along the protein, increases either the complexity or tightness of the knot at this segment.</w:t>
       </w:r>
     </w:p>
     <w:p>
@@ -1262,39 +1498,87 @@
           <w:sz w:val="22"/>
           <w:szCs w:val="22"/>
         </w:rPr>
-        <w:t>\begin{figure}</w:t>
-      </w:r>
-    </w:p>
-    <w:p>
-      <w:pPr>
-        <w:spacing w:line="269" w:lineRule="auto"/>
-        <w:rPr>
-          <w:sz w:val="22"/>
-          <w:szCs w:val="22"/>
-        </w:rPr>
-      </w:pPr>
-      <w:r>
-        <w:rPr>
-          <w:sz w:val="22"/>
-          <w:szCs w:val="22"/>
-        </w:rPr>
-        <w:t xml:space="preserve">     \includegraphics[width=0.45\linewidth]{./figData/RBD-Down200.png}\includegraphics[width=0.45\linewidth]{./figData/RBD-Down400.png}\\</w:t>
-      </w:r>
-    </w:p>
-    <w:p>
-      <w:pPr>
-        <w:spacing w:line="269" w:lineRule="auto"/>
-        <w:rPr>
-          <w:sz w:val="22"/>
-          <w:szCs w:val="22"/>
-        </w:rPr>
-      </w:pPr>
-      <w:r>
-        <w:rPr>
-          <w:sz w:val="22"/>
-          <w:szCs w:val="22"/>
-        </w:rPr>
-        <w:t xml:space="preserve">     \includegraphics[width=0.45\linewidth]{./figData/RBD-Down600.png}</w:t>
+        <w:t>\</w:t>
+      </w:r>
+      <w:proofErr w:type="gramStart"/>
+      <w:r>
+        <w:rPr>
+          <w:sz w:val="22"/>
+          <w:szCs w:val="22"/>
+        </w:rPr>
+        <w:t>begin</w:t>
+      </w:r>
+      <w:proofErr w:type="gramEnd"/>
+      <w:r>
+        <w:rPr>
+          <w:sz w:val="22"/>
+          <w:szCs w:val="22"/>
+        </w:rPr>
+        <w:t>{figure}</w:t>
+      </w:r>
+    </w:p>
+    <w:p>
+      <w:pPr>
+        <w:spacing w:line="269" w:lineRule="auto"/>
+        <w:rPr>
+          <w:sz w:val="22"/>
+          <w:szCs w:val="22"/>
+        </w:rPr>
+      </w:pPr>
+      <w:r>
+        <w:rPr>
+          <w:sz w:val="22"/>
+          <w:szCs w:val="22"/>
+        </w:rPr>
+        <w:t xml:space="preserve">     \</w:t>
+      </w:r>
+      <w:proofErr w:type="gramStart"/>
+      <w:r>
+        <w:rPr>
+          <w:sz w:val="22"/>
+          <w:szCs w:val="22"/>
+        </w:rPr>
+        <w:t>includegraphics</w:t>
+      </w:r>
+      <w:proofErr w:type="gramEnd"/>
+      <w:r>
+        <w:rPr>
+          <w:sz w:val="22"/>
+          <w:szCs w:val="22"/>
+        </w:rPr>
+        <w:t>[width=0.45\linewidth]{./figData/RBD-Down200.png}\includegraphics[width=0.45\linewidth]{./figData/RBD-Down400.png}\\</w:t>
+      </w:r>
+    </w:p>
+    <w:p>
+      <w:pPr>
+        <w:spacing w:line="269" w:lineRule="auto"/>
+        <w:rPr>
+          <w:sz w:val="22"/>
+          <w:szCs w:val="22"/>
+        </w:rPr>
+      </w:pPr>
+      <w:r>
+        <w:rPr>
+          <w:sz w:val="22"/>
+          <w:szCs w:val="22"/>
+        </w:rPr>
+        <w:t xml:space="preserve">     \</w:t>
+      </w:r>
+      <w:proofErr w:type="gramStart"/>
+      <w:r>
+        <w:rPr>
+          <w:sz w:val="22"/>
+          <w:szCs w:val="22"/>
+        </w:rPr>
+        <w:t>includegraphics</w:t>
+      </w:r>
+      <w:proofErr w:type="gramEnd"/>
+      <w:r>
+        <w:rPr>
+          <w:sz w:val="22"/>
+          <w:szCs w:val="22"/>
+        </w:rPr>
+        <w:t>[width=0.45\linewidth]{./figData/RBD-Down600.png}</w:t>
       </w:r>
     </w:p>
     <w:p>
@@ -1326,39 +1610,103 @@
           <w:sz w:val="22"/>
           <w:szCs w:val="22"/>
         </w:rPr>
-        <w:t xml:space="preserve">     \caption{The second Vassiliev measure of parts of spike proteins for SARS-CoV-2 variants in the closed, RBD down conformation (6zge, wild SARS-CoV-2; 7lws, UK variant; 7lyl, South African variant; 7kdk, D614G mutated) using scanning lengths of 200, 400 and 600. }</w:t>
-      </w:r>
-    </w:p>
-    <w:p>
-      <w:pPr>
-        <w:spacing w:line="269" w:lineRule="auto"/>
-        <w:rPr>
-          <w:sz w:val="22"/>
-          <w:szCs w:val="22"/>
-        </w:rPr>
-      </w:pPr>
-      <w:r>
-        <w:rPr>
-          <w:sz w:val="22"/>
-          <w:szCs w:val="22"/>
-        </w:rPr>
-        <w:t xml:space="preserve">     \label{fig:closedvariants}</w:t>
-      </w:r>
-    </w:p>
-    <w:p>
-      <w:pPr>
-        <w:spacing w:line="269" w:lineRule="auto"/>
-        <w:rPr>
-          <w:sz w:val="22"/>
-          <w:szCs w:val="22"/>
-        </w:rPr>
-      </w:pPr>
-      <w:r>
-        <w:rPr>
-          <w:sz w:val="22"/>
-          <w:szCs w:val="22"/>
-        </w:rPr>
-        <w:t>\end{figure}</w:t>
+        <w:t xml:space="preserve">     \</w:t>
+      </w:r>
+      <w:proofErr w:type="gramStart"/>
+      <w:r>
+        <w:rPr>
+          <w:sz w:val="22"/>
+          <w:szCs w:val="22"/>
+        </w:rPr>
+        <w:t>caption</w:t>
+      </w:r>
+      <w:proofErr w:type="gramEnd"/>
+      <w:r>
+        <w:rPr>
+          <w:sz w:val="22"/>
+          <w:szCs w:val="22"/>
+        </w:rPr>
+        <w:t>{The second Vassiliev measure of parts of spike proteins for SARS-CoV-2 variants in the closed, RBD down conformation (6zge, wild SARS-CoV-2; 7lws, UK variant; 7lyl, South African variant; 7kdk, D614G mutated) using scanning lengths of 200, 400 and 600. }</w:t>
+      </w:r>
+    </w:p>
+    <w:p>
+      <w:pPr>
+        <w:spacing w:line="269" w:lineRule="auto"/>
+        <w:rPr>
+          <w:sz w:val="22"/>
+          <w:szCs w:val="22"/>
+        </w:rPr>
+      </w:pPr>
+      <w:r>
+        <w:rPr>
+          <w:sz w:val="22"/>
+          <w:szCs w:val="22"/>
+        </w:rPr>
+        <w:t xml:space="preserve">     \</w:t>
+      </w:r>
+      <w:proofErr w:type="gramStart"/>
+      <w:r>
+        <w:rPr>
+          <w:sz w:val="22"/>
+          <w:szCs w:val="22"/>
+        </w:rPr>
+        <w:t>label</w:t>
+      </w:r>
+      <w:proofErr w:type="gramEnd"/>
+      <w:r>
+        <w:rPr>
+          <w:sz w:val="22"/>
+          <w:szCs w:val="22"/>
+        </w:rPr>
+        <w:t>{</w:t>
+      </w:r>
+      <w:proofErr w:type="spellStart"/>
+      <w:r>
+        <w:rPr>
+          <w:sz w:val="22"/>
+          <w:szCs w:val="22"/>
+        </w:rPr>
+        <w:t>fig:closedvariants</w:t>
+      </w:r>
+      <w:proofErr w:type="spellEnd"/>
+      <w:r>
+        <w:rPr>
+          <w:sz w:val="22"/>
+          <w:szCs w:val="22"/>
+        </w:rPr>
+        <w:t>}</w:t>
+      </w:r>
+    </w:p>
+    <w:p>
+      <w:pPr>
+        <w:spacing w:line="269" w:lineRule="auto"/>
+        <w:rPr>
+          <w:sz w:val="22"/>
+          <w:szCs w:val="22"/>
+        </w:rPr>
+      </w:pPr>
+      <w:r>
+        <w:rPr>
+          <w:sz w:val="22"/>
+          <w:szCs w:val="22"/>
+        </w:rPr>
+        <w:t>\</w:t>
+      </w:r>
+      <w:proofErr w:type="gramStart"/>
+      <w:r>
+        <w:rPr>
+          <w:sz w:val="22"/>
+          <w:szCs w:val="22"/>
+        </w:rPr>
+        <w:t>end</w:t>
+      </w:r>
+      <w:proofErr w:type="gramEnd"/>
+      <w:r>
+        <w:rPr>
+          <w:sz w:val="22"/>
+          <w:szCs w:val="22"/>
+        </w:rPr>
+        <w:t>{figure}</w:t>
       </w:r>
     </w:p>
     <w:p>
@@ -1384,7 +1732,55 @@
           <w:szCs w:val="22"/>
         </w:rPr>
         <w:lastRenderedPageBreak/>
-        <w:t>Next, we compare the tertiary structure of SARS-CoV-2 variants in closed and in open conformation, including the closed uncleaved and open cleaved wild SARS-CoV-2 S (6zge and 6zgg respectively) . Figure \ref{fig:closedvariants} further supports the claim that there is a knotting phenomenon at the segment starting around amino acids 360-600 and ending around amino acids 950-1000. Even the 200 scan-length graph in Figure \ref{fig:closedvariants} has a peak for the UK and South African S proteins (7lws and 7lyl respectively), showing knotting as specific as around 780-980. These lower scan-length peaks are less extreme, however, with values less than 0.1.</w:t>
+        <w:t xml:space="preserve">Next, we compare the tertiary structure of SARS-CoV-2 variants in closed and in open conformation, including the closed </w:t>
+      </w:r>
+      <w:proofErr w:type="spellStart"/>
+      <w:r>
+        <w:rPr>
+          <w:sz w:val="22"/>
+          <w:szCs w:val="22"/>
+        </w:rPr>
+        <w:t>uncleaved</w:t>
+      </w:r>
+      <w:proofErr w:type="spellEnd"/>
+      <w:r>
+        <w:rPr>
+          <w:sz w:val="22"/>
+          <w:szCs w:val="22"/>
+        </w:rPr>
+        <w:t xml:space="preserve"> and open cleaved wild SARS-CoV-2 S (6zge and 6zgg respectively) . Figure \ref{</w:t>
+      </w:r>
+      <w:proofErr w:type="spellStart"/>
+      <w:r>
+        <w:rPr>
+          <w:sz w:val="22"/>
+          <w:szCs w:val="22"/>
+        </w:rPr>
+        <w:t>fig:closedvariants</w:t>
+      </w:r>
+      <w:proofErr w:type="spellEnd"/>
+      <w:r>
+        <w:rPr>
+          <w:sz w:val="22"/>
+          <w:szCs w:val="22"/>
+        </w:rPr>
+        <w:t>} further supports the claim that there is a knotting phenomenon at the segment starting around amino acids 360-600 and ending around amino acids 950-1000. Even the 200 scan-length graph in Figure \ref{</w:t>
+      </w:r>
+      <w:proofErr w:type="spellStart"/>
+      <w:r>
+        <w:rPr>
+          <w:sz w:val="22"/>
+          <w:szCs w:val="22"/>
+        </w:rPr>
+        <w:t>fig:closedvariants</w:t>
+      </w:r>
+      <w:proofErr w:type="spellEnd"/>
+      <w:r>
+        <w:rPr>
+          <w:sz w:val="22"/>
+          <w:szCs w:val="22"/>
+        </w:rPr>
+        <w:t>} has a peak for the UK and South African S proteins (7lws and 7lyl respectively), showing knotting as specific as around 780-980. These lower scan-length peaks are less extreme, however, with values less than 0.1.</w:t>
       </w:r>
     </w:p>
     <w:p>
@@ -1459,128 +1855,299 @@
           <w:sz w:val="22"/>
           <w:szCs w:val="22"/>
         </w:rPr>
-        <w:t>\begin{figure}</w:t>
-      </w:r>
-    </w:p>
-    <w:p>
-      <w:pPr>
-        <w:spacing w:line="269" w:lineRule="auto"/>
-        <w:rPr>
-          <w:sz w:val="22"/>
-          <w:szCs w:val="22"/>
-        </w:rPr>
-      </w:pPr>
-      <w:r>
-        <w:rPr>
-          <w:sz w:val="22"/>
-          <w:szCs w:val="22"/>
-        </w:rPr>
-        <w:t xml:space="preserve">     \includegraphics[width=0.45\linewidth]{./figData/RBD-Up200.png}\includegraphics[width=0.45\linewidth]{./figData/RBD-Up400.png}\\</w:t>
-      </w:r>
-    </w:p>
-    <w:p>
-      <w:pPr>
-        <w:spacing w:line="269" w:lineRule="auto"/>
-        <w:rPr>
-          <w:sz w:val="22"/>
-          <w:szCs w:val="22"/>
-        </w:rPr>
-      </w:pPr>
-      <w:r>
-        <w:rPr>
-          <w:sz w:val="22"/>
-          <w:szCs w:val="22"/>
-        </w:rPr>
-        <w:t xml:space="preserve">     \includegraphics[width=0.45\linewidth]{./figData/RBD-Up600.png}</w:t>
-      </w:r>
-    </w:p>
-    <w:p>
-      <w:pPr>
-        <w:spacing w:line="269" w:lineRule="auto"/>
-        <w:rPr>
-          <w:sz w:val="22"/>
-          <w:szCs w:val="22"/>
-        </w:rPr>
-      </w:pPr>
-      <w:r>
-        <w:rPr>
-          <w:sz w:val="22"/>
-          <w:szCs w:val="22"/>
-        </w:rPr>
-        <w:t xml:space="preserve">     </w:t>
-      </w:r>
-    </w:p>
-    <w:p>
-      <w:pPr>
-        <w:spacing w:line="269" w:lineRule="auto"/>
-        <w:rPr>
-          <w:sz w:val="22"/>
-          <w:szCs w:val="22"/>
-        </w:rPr>
-      </w:pPr>
-      <w:r>
-        <w:rPr>
-          <w:sz w:val="22"/>
-          <w:szCs w:val="22"/>
-        </w:rPr>
-        <w:t xml:space="preserve">     \caption{The second Vassiliev measure of parts of spike proteins for SARS-CoV-2 variants (7lww, Brazilian variant; 7lyn, South African variant; 6acd, SARS-CoV; 7lwt, UK variant; 6xkl, Hexapro; 6zgg, wild SARS-CoV-2) in the open, RBD up conformation using scanning lengths of 200, 400 and 600. }</w:t>
-      </w:r>
-    </w:p>
-    <w:p>
-      <w:pPr>
-        <w:spacing w:line="269" w:lineRule="auto"/>
-        <w:rPr>
-          <w:sz w:val="22"/>
-          <w:szCs w:val="22"/>
-        </w:rPr>
-      </w:pPr>
-      <w:r>
-        <w:rPr>
-          <w:sz w:val="22"/>
-          <w:szCs w:val="22"/>
-        </w:rPr>
-        <w:t xml:space="preserve">     \label{fig:openvariants}</w:t>
-      </w:r>
-    </w:p>
-    <w:p>
-      <w:pPr>
-        <w:spacing w:line="269" w:lineRule="auto"/>
-        <w:rPr>
-          <w:sz w:val="22"/>
-          <w:szCs w:val="22"/>
-        </w:rPr>
-      </w:pPr>
-      <w:r>
-        <w:rPr>
-          <w:sz w:val="22"/>
-          <w:szCs w:val="22"/>
-        </w:rPr>
-        <w:t>\end{figure}</w:t>
-      </w:r>
-    </w:p>
-    <w:p>
-      <w:pPr>
-        <w:spacing w:line="269" w:lineRule="auto"/>
-        <w:rPr>
-          <w:sz w:val="22"/>
-          <w:szCs w:val="22"/>
-        </w:rPr>
-      </w:pPr>
-    </w:p>
-    <w:p>
-      <w:pPr>
-        <w:spacing w:line="269" w:lineRule="auto"/>
-        <w:rPr>
-          <w:sz w:val="22"/>
-          <w:szCs w:val="22"/>
-        </w:rPr>
-      </w:pPr>
-      <w:r>
-        <w:rPr>
-          <w:sz w:val="22"/>
-          <w:szCs w:val="22"/>
-        </w:rPr>
-        <w:t xml:space="preserve">Similar patterns can be seen in Figure \ref{fig:openvariants}. 6xkl, 6zgg, and 6acd all have V2 peaks at around 560, whereas 7lyn, 7lwt, and 7lww have more extreme V2 peaks closer to 600 (using the 400 scan-length). For the 600 scan-length, 7lyn, 7lwt, and 7lww have extreme V2 peaks around 380. 6zgg and 6acd have smaller peaks around 360, whereas 6xkl has a V2 peak at 600 scan-length with the </w:t>
+        <w:t>\</w:t>
+      </w:r>
+      <w:proofErr w:type="gramStart"/>
+      <w:r>
+        <w:rPr>
+          <w:sz w:val="22"/>
+          <w:szCs w:val="22"/>
+        </w:rPr>
+        <w:t>begin</w:t>
+      </w:r>
+      <w:proofErr w:type="gramEnd"/>
+      <w:r>
+        <w:rPr>
+          <w:sz w:val="22"/>
+          <w:szCs w:val="22"/>
+        </w:rPr>
+        <w:t>{figure}</w:t>
+      </w:r>
+    </w:p>
+    <w:p>
+      <w:pPr>
+        <w:spacing w:line="269" w:lineRule="auto"/>
+        <w:rPr>
+          <w:sz w:val="22"/>
+          <w:szCs w:val="22"/>
+        </w:rPr>
+      </w:pPr>
+      <w:r>
+        <w:rPr>
+          <w:sz w:val="22"/>
+          <w:szCs w:val="22"/>
+        </w:rPr>
+        <w:t xml:space="preserve">     \</w:t>
+      </w:r>
+      <w:proofErr w:type="gramStart"/>
+      <w:r>
+        <w:rPr>
+          <w:sz w:val="22"/>
+          <w:szCs w:val="22"/>
+        </w:rPr>
+        <w:t>includegraphics</w:t>
+      </w:r>
+      <w:proofErr w:type="gramEnd"/>
+      <w:r>
+        <w:rPr>
+          <w:sz w:val="22"/>
+          <w:szCs w:val="22"/>
+        </w:rPr>
+        <w:t>[width=0.45\linewidth]{./figData/RBD-Up200.png}\includegraphics[width=0.45\linewidth]{./figData/RBD-Up400.png}\\</w:t>
+      </w:r>
+    </w:p>
+    <w:p>
+      <w:pPr>
+        <w:spacing w:line="269" w:lineRule="auto"/>
+        <w:rPr>
+          <w:sz w:val="22"/>
+          <w:szCs w:val="22"/>
+        </w:rPr>
+      </w:pPr>
+      <w:r>
+        <w:rPr>
+          <w:sz w:val="22"/>
+          <w:szCs w:val="22"/>
+        </w:rPr>
+        <w:t xml:space="preserve">     \</w:t>
+      </w:r>
+      <w:proofErr w:type="spellStart"/>
+      <w:proofErr w:type="gramStart"/>
+      <w:r>
+        <w:rPr>
+          <w:sz w:val="22"/>
+          <w:szCs w:val="22"/>
+        </w:rPr>
+        <w:t>includegraphics</w:t>
+      </w:r>
+      <w:proofErr w:type="spellEnd"/>
+      <w:proofErr w:type="gramEnd"/>
+      <w:r>
+        <w:rPr>
+          <w:sz w:val="22"/>
+          <w:szCs w:val="22"/>
+        </w:rPr>
+        <w:t>[width=0.45\linewidth]{./</w:t>
+      </w:r>
+      <w:proofErr w:type="spellStart"/>
+      <w:r>
+        <w:rPr>
+          <w:sz w:val="22"/>
+          <w:szCs w:val="22"/>
+        </w:rPr>
+        <w:t>figData</w:t>
+      </w:r>
+      <w:proofErr w:type="spellEnd"/>
+      <w:r>
+        <w:rPr>
+          <w:sz w:val="22"/>
+          <w:szCs w:val="22"/>
+        </w:rPr>
+        <w:t>/RBD-Up600.png}</w:t>
+      </w:r>
+    </w:p>
+    <w:p>
+      <w:pPr>
+        <w:spacing w:line="269" w:lineRule="auto"/>
+        <w:rPr>
+          <w:sz w:val="22"/>
+          <w:szCs w:val="22"/>
+        </w:rPr>
+      </w:pPr>
+    </w:p>
+    <w:p>
+      <w:pPr>
+        <w:spacing w:line="269" w:lineRule="auto"/>
+        <w:rPr>
+          <w:sz w:val="22"/>
+          <w:szCs w:val="22"/>
+        </w:rPr>
+      </w:pPr>
+      <w:r>
+        <w:rPr>
+          <w:sz w:val="22"/>
+          <w:szCs w:val="22"/>
+        </w:rPr>
+        <w:t xml:space="preserve">     \</w:t>
+      </w:r>
+      <w:proofErr w:type="gramStart"/>
+      <w:r>
+        <w:rPr>
+          <w:sz w:val="22"/>
+          <w:szCs w:val="22"/>
+        </w:rPr>
+        <w:t>caption</w:t>
+      </w:r>
+      <w:proofErr w:type="gramEnd"/>
+      <w:r>
+        <w:rPr>
+          <w:sz w:val="22"/>
+          <w:szCs w:val="22"/>
+        </w:rPr>
+        <w:t>{The second Vassiliev measure of parts of spike proteins for SARS-CoV-2 variants (7lww, Brazilian variant; 7lyn, South African variant; 6acd, SARS-</w:t>
+      </w:r>
+      <w:proofErr w:type="spellStart"/>
+      <w:r>
+        <w:rPr>
+          <w:sz w:val="22"/>
+          <w:szCs w:val="22"/>
+        </w:rPr>
+        <w:t>CoV</w:t>
+      </w:r>
+      <w:proofErr w:type="spellEnd"/>
+      <w:r>
+        <w:rPr>
+          <w:sz w:val="22"/>
+          <w:szCs w:val="22"/>
+        </w:rPr>
+        <w:t xml:space="preserve">; 7lwt, UK variant; 6xkl, </w:t>
+      </w:r>
+      <w:proofErr w:type="spellStart"/>
+      <w:r>
+        <w:rPr>
+          <w:sz w:val="22"/>
+          <w:szCs w:val="22"/>
+        </w:rPr>
+        <w:t>Hexapro</w:t>
+      </w:r>
+      <w:proofErr w:type="spellEnd"/>
+      <w:r>
+        <w:rPr>
+          <w:sz w:val="22"/>
+          <w:szCs w:val="22"/>
+        </w:rPr>
+        <w:t>; 6zgg, wild SARS-CoV-2) in the open, RBD up conformation using scanning lengths of 200, 400 and 600. }</w:t>
+      </w:r>
+    </w:p>
+    <w:p>
+      <w:pPr>
+        <w:spacing w:line="269" w:lineRule="auto"/>
+        <w:rPr>
+          <w:sz w:val="22"/>
+          <w:szCs w:val="22"/>
+        </w:rPr>
+      </w:pPr>
+      <w:r>
+        <w:rPr>
+          <w:sz w:val="22"/>
+          <w:szCs w:val="22"/>
+        </w:rPr>
+        <w:t xml:space="preserve">     \</w:t>
+      </w:r>
+      <w:proofErr w:type="gramStart"/>
+      <w:r>
+        <w:rPr>
+          <w:sz w:val="22"/>
+          <w:szCs w:val="22"/>
+        </w:rPr>
+        <w:t>label</w:t>
+      </w:r>
+      <w:proofErr w:type="gramEnd"/>
+      <w:r>
+        <w:rPr>
+          <w:sz w:val="22"/>
+          <w:szCs w:val="22"/>
+        </w:rPr>
+        <w:t>{</w:t>
+      </w:r>
+      <w:proofErr w:type="spellStart"/>
+      <w:r>
+        <w:rPr>
+          <w:sz w:val="22"/>
+          <w:szCs w:val="22"/>
+        </w:rPr>
+        <w:t>fig:openvariants</w:t>
+      </w:r>
+      <w:proofErr w:type="spellEnd"/>
+      <w:r>
+        <w:rPr>
+          <w:sz w:val="22"/>
+          <w:szCs w:val="22"/>
+        </w:rPr>
+        <w:t>}</w:t>
+      </w:r>
+    </w:p>
+    <w:p>
+      <w:pPr>
+        <w:spacing w:line="269" w:lineRule="auto"/>
+        <w:rPr>
+          <w:sz w:val="22"/>
+          <w:szCs w:val="22"/>
+        </w:rPr>
+      </w:pPr>
+      <w:r>
+        <w:rPr>
+          <w:sz w:val="22"/>
+          <w:szCs w:val="22"/>
+        </w:rPr>
+        <w:t>\</w:t>
+      </w:r>
+      <w:proofErr w:type="gramStart"/>
+      <w:r>
+        <w:rPr>
+          <w:sz w:val="22"/>
+          <w:szCs w:val="22"/>
+        </w:rPr>
+        <w:t>end</w:t>
+      </w:r>
+      <w:proofErr w:type="gramEnd"/>
+      <w:r>
+        <w:rPr>
+          <w:sz w:val="22"/>
+          <w:szCs w:val="22"/>
+        </w:rPr>
+        <w:t>{figure}</w:t>
+      </w:r>
+    </w:p>
+    <w:p>
+      <w:pPr>
+        <w:spacing w:line="269" w:lineRule="auto"/>
+        <w:rPr>
+          <w:sz w:val="22"/>
+          <w:szCs w:val="22"/>
+        </w:rPr>
+      </w:pPr>
+    </w:p>
+    <w:p>
+      <w:pPr>
+        <w:spacing w:line="269" w:lineRule="auto"/>
+        <w:rPr>
+          <w:sz w:val="22"/>
+          <w:szCs w:val="22"/>
+        </w:rPr>
+      </w:pPr>
+      <w:r>
+        <w:rPr>
+          <w:sz w:val="22"/>
+          <w:szCs w:val="22"/>
+        </w:rPr>
+        <w:t>Similar patterns can be seen in Figure \ref{</w:t>
+      </w:r>
+      <w:proofErr w:type="spellStart"/>
+      <w:r>
+        <w:rPr>
+          <w:sz w:val="22"/>
+          <w:szCs w:val="22"/>
+        </w:rPr>
+        <w:t>fig:openvariants</w:t>
+      </w:r>
+      <w:proofErr w:type="spellEnd"/>
+      <w:r>
+        <w:rPr>
+          <w:sz w:val="22"/>
+          <w:szCs w:val="22"/>
+        </w:rPr>
+        <w:t xml:space="preserve">}. 6xkl, 6zgg, and 6acd all have V2 peaks at around 560, whereas 7lyn, 7lwt, and 7lww have more extreme V2 peaks closer to 600 (using the 400 scan-length). For the 600 scan-length, 7lyn, 7lwt, and 7lww have extreme V2 peaks around 380. 6zgg and 6acd have smaller peaks around 360, whereas 6xkl has a V2 peak at 600 scan-length with the </w:t>
       </w:r>
       <w:r>
         <w:rPr>
@@ -1588,57 +2155,137 @@
           <w:szCs w:val="22"/>
         </w:rPr>
         <w:lastRenderedPageBreak/>
-        <w:t>starting amino acid of around 320. Like in Figure \ref{fig:closedvariants}, this is further evidence for the knotting at segments ending around 950-1000, visible with all three scan-lengths.</w:t>
-      </w:r>
-    </w:p>
-    <w:p>
-      <w:pPr>
-        <w:spacing w:line="269" w:lineRule="auto"/>
-        <w:rPr>
-          <w:sz w:val="22"/>
-          <w:szCs w:val="22"/>
-        </w:rPr>
-      </w:pPr>
-    </w:p>
-    <w:p>
-      <w:pPr>
-        <w:spacing w:line="269" w:lineRule="auto"/>
-        <w:rPr>
-          <w:sz w:val="22"/>
-          <w:szCs w:val="22"/>
-        </w:rPr>
-      </w:pPr>
-      <w:r>
-        <w:rPr>
-          <w:sz w:val="22"/>
-          <w:szCs w:val="22"/>
-        </w:rPr>
-        <w:t>Additionally, there is a clear order of magnitude for the V2 values in the Figure \ref{fig:openvariants} peaks ending around 950-1000 as follows, from least to greatest: 6zgg, 6acd, 6xkl, 7lyn, 7lww, 7lwt. This is visible for both the 400 and 600 scan-length graphs, and to a lesser degree the 200 scan-length graph. This suggests that, especially given the fact that the wild proteins 6zge and 6zgg were the shortest peaks for both groups, there is some importance to the magnitude of the V2 values at these peaks – given the fact that the graph with the wild SARS-CoV-2 proteins only has V2 from -0.1 to 0.2, it would appear that the variants have more extreme knotting in the peak segments.</w:t>
-      </w:r>
-    </w:p>
-    <w:p>
-      <w:pPr>
-        <w:spacing w:line="269" w:lineRule="auto"/>
-        <w:rPr>
-          <w:sz w:val="22"/>
-          <w:szCs w:val="22"/>
-        </w:rPr>
-      </w:pPr>
-    </w:p>
-    <w:p>
-      <w:pPr>
-        <w:spacing w:line="269" w:lineRule="auto"/>
-        <w:rPr>
-          <w:sz w:val="22"/>
-          <w:szCs w:val="22"/>
-        </w:rPr>
-      </w:pPr>
-      <w:r>
-        <w:rPr>
-          <w:sz w:val="22"/>
-          <w:szCs w:val="22"/>
-        </w:rPr>
-        <w:t>A third point of interest is the fact that for these larger scan-length graphs, there is a visible difference in magnitude between the two groups mentioned thus far. The Figure \ref{fig:closedvariants} peaks hover around 0.15, which 7kdk closer to 0.4. For the RBD-up proteins in Figure \ref{fig:openvariants}, however, the peaks were more diverse and averaged around 0.4. The shortest was around 0.2 (6zgg), while the tallest was close to 0.8 (7lwt). This supports that there is a topological difference between the two conformations of protein which increases V2 as the domains change into the ‘up’ position, as suggested by Figure \ref{fig:rbdupdown}, despite the location of the peaks’ sections being farther along the protein than S1.</w:t>
+        <w:t>starting amino acid of around 320. Like in Figure \ref{</w:t>
+      </w:r>
+      <w:proofErr w:type="spellStart"/>
+      <w:r>
+        <w:rPr>
+          <w:sz w:val="22"/>
+          <w:szCs w:val="22"/>
+        </w:rPr>
+        <w:t>fig:closedvariants</w:t>
+      </w:r>
+      <w:proofErr w:type="spellEnd"/>
+      <w:r>
+        <w:rPr>
+          <w:sz w:val="22"/>
+          <w:szCs w:val="22"/>
+        </w:rPr>
+        <w:t>}, this is further evidence for the knotting at segments ending around 950-1000, visible with all three scan-lengths.</w:t>
+      </w:r>
+    </w:p>
+    <w:p>
+      <w:pPr>
+        <w:spacing w:line="269" w:lineRule="auto"/>
+        <w:rPr>
+          <w:sz w:val="22"/>
+          <w:szCs w:val="22"/>
+        </w:rPr>
+      </w:pPr>
+    </w:p>
+    <w:p>
+      <w:pPr>
+        <w:spacing w:line="269" w:lineRule="auto"/>
+        <w:rPr>
+          <w:sz w:val="22"/>
+          <w:szCs w:val="22"/>
+        </w:rPr>
+      </w:pPr>
+      <w:r>
+        <w:rPr>
+          <w:sz w:val="22"/>
+          <w:szCs w:val="22"/>
+        </w:rPr>
+        <w:t>Additionally, there is a clear order of magnitude for the V2 values in the Figure \ref{</w:t>
+      </w:r>
+      <w:proofErr w:type="spellStart"/>
+      <w:r>
+        <w:rPr>
+          <w:sz w:val="22"/>
+          <w:szCs w:val="22"/>
+        </w:rPr>
+        <w:t>fig:openvariants</w:t>
+      </w:r>
+      <w:proofErr w:type="spellEnd"/>
+      <w:r>
+        <w:rPr>
+          <w:sz w:val="22"/>
+          <w:szCs w:val="22"/>
+        </w:rPr>
+        <w:t>} peaks ending around 950-1000 as follows, from least to greatest: 6zgg, 6acd, 6xkl, 7lyn, 7lww, 7lwt. This is visible for both the 400 and 600 scan-length graphs, and to a lesser degree the 200 scan-length graph. This suggests that, especially given the fact that the wild proteins 6zge and 6zgg were the shortest peaks for both groups, there is some importance to the magnitude of the V2 values at these peaks – given the fact that the graph with the wild SARS-CoV-2 proteins only has V2 from -0.1 to 0.2, it would appear that the variants have more extreme knotting in the peak segments.</w:t>
+      </w:r>
+    </w:p>
+    <w:p>
+      <w:pPr>
+        <w:spacing w:line="269" w:lineRule="auto"/>
+        <w:rPr>
+          <w:sz w:val="22"/>
+          <w:szCs w:val="22"/>
+        </w:rPr>
+      </w:pPr>
+    </w:p>
+    <w:p>
+      <w:pPr>
+        <w:spacing w:line="269" w:lineRule="auto"/>
+        <w:rPr>
+          <w:sz w:val="22"/>
+          <w:szCs w:val="22"/>
+        </w:rPr>
+      </w:pPr>
+      <w:r>
+        <w:rPr>
+          <w:sz w:val="22"/>
+          <w:szCs w:val="22"/>
+        </w:rPr>
+        <w:t>A third point of interest is the fact that for these larger scan-length graphs, there is a visible difference in magnitude between the two groups mentioned thus far. The Figure \ref{</w:t>
+      </w:r>
+      <w:proofErr w:type="spellStart"/>
+      <w:r>
+        <w:rPr>
+          <w:sz w:val="22"/>
+          <w:szCs w:val="22"/>
+        </w:rPr>
+        <w:t>fig:closedvariants</w:t>
+      </w:r>
+      <w:proofErr w:type="spellEnd"/>
+      <w:r>
+        <w:rPr>
+          <w:sz w:val="22"/>
+          <w:szCs w:val="22"/>
+        </w:rPr>
+        <w:t>} peaks hover around 0.15, which 7kdk closer to 0.4. For the RBD-up proteins in Figure \ref{</w:t>
+      </w:r>
+      <w:proofErr w:type="spellStart"/>
+      <w:r>
+        <w:rPr>
+          <w:sz w:val="22"/>
+          <w:szCs w:val="22"/>
+        </w:rPr>
+        <w:t>fig:openvariants</w:t>
+      </w:r>
+      <w:proofErr w:type="spellEnd"/>
+      <w:r>
+        <w:rPr>
+          <w:sz w:val="22"/>
+          <w:szCs w:val="22"/>
+        </w:rPr>
+        <w:t>}, however, the peaks were more diverse and averaged around 0.4. The shortest was around 0.2 (6zgg), while the tallest was close to 0.8 (7lwt). This supports that there is a topological difference between the two conformations of protein which increases V2 as the domains change into the ‘up’ position, as suggested by Figure \ref{</w:t>
+      </w:r>
+      <w:proofErr w:type="spellStart"/>
+      <w:r>
+        <w:rPr>
+          <w:sz w:val="22"/>
+          <w:szCs w:val="22"/>
+        </w:rPr>
+        <w:t>fig:rbdupdown</w:t>
+      </w:r>
+      <w:proofErr w:type="spellEnd"/>
+      <w:r>
+        <w:rPr>
+          <w:sz w:val="22"/>
+          <w:szCs w:val="22"/>
+        </w:rPr>
+        <w:t>}, despite the location of the peaks’ sections being farther along the protein than S1.</w:t>
       </w:r>
     </w:p>
     <w:sectPr>

</xml_diff>

<commit_message>
Add 6xra, Update Matrix_0-1100.png, Update Presentation
</commit_message>
<xml_diff>
--- a/ScanReport.docx
+++ b/ScanReport.docx
@@ -1075,7 +1075,7 @@
           <w:sz w:val="22"/>
           <w:szCs w:val="22"/>
         </w:rPr>
-        <w:t>/6zg200.png}\\</w:t>
+        <w:t>/6zg200.png}</w:t>
       </w:r>
     </w:p>
     <w:p>
@@ -1107,7 +1107,64 @@
           <w:sz w:val="22"/>
           <w:szCs w:val="22"/>
         </w:rPr>
-        <w:t>[width=0.45\linewidth]{./figData/6zg400.png}\includegraphics[width=0.45\linewidth]{./figData/6zg600.png}</w:t>
+        <w:t>[width=0.45\linewidth]{./figData/6zg400.png}</w:t>
+      </w:r>
+    </w:p>
+    <w:p>
+      <w:pPr>
+        <w:spacing w:line="269" w:lineRule="auto"/>
+        <w:rPr>
+          <w:sz w:val="22"/>
+          <w:szCs w:val="22"/>
+        </w:rPr>
+      </w:pPr>
+      <w:r>
+        <w:rPr>
+          <w:sz w:val="22"/>
+          <w:szCs w:val="22"/>
+        </w:rPr>
+        <w:t xml:space="preserve">     </w:t>
+      </w:r>
+      <w:r>
+        <w:rPr>
+          <w:sz w:val="22"/>
+          <w:szCs w:val="22"/>
+        </w:rPr>
+        <w:t>\</w:t>
+      </w:r>
+      <w:proofErr w:type="spellStart"/>
+      <w:proofErr w:type="gramStart"/>
+      <w:r>
+        <w:rPr>
+          <w:sz w:val="22"/>
+          <w:szCs w:val="22"/>
+        </w:rPr>
+        <w:t>includegraphics</w:t>
+      </w:r>
+      <w:proofErr w:type="spellEnd"/>
+      <w:proofErr w:type="gramEnd"/>
+      <w:r>
+        <w:rPr>
+          <w:sz w:val="22"/>
+          <w:szCs w:val="22"/>
+        </w:rPr>
+        <w:t>[width=0.45\linewidth]{./</w:t>
+      </w:r>
+      <w:proofErr w:type="spellStart"/>
+      <w:r>
+        <w:rPr>
+          <w:sz w:val="22"/>
+          <w:szCs w:val="22"/>
+        </w:rPr>
+        <w:t>figData</w:t>
+      </w:r>
+      <w:proofErr w:type="spellEnd"/>
+      <w:r>
+        <w:rPr>
+          <w:sz w:val="22"/>
+          <w:szCs w:val="22"/>
+        </w:rPr>
+        <w:t>/6zg600.png}</w:t>
       </w:r>
     </w:p>
     <w:p>
@@ -1473,7 +1530,207 @@
           <w:sz w:val="22"/>
           <w:szCs w:val="22"/>
         </w:rPr>
-        <w:t>Dips at amino acids 80 and 415</w:t>
+        <w:t>We also see significant negative changes in V2</w:t>
+      </w:r>
+      <w:r>
+        <w:rPr>
+          <w:sz w:val="22"/>
+          <w:szCs w:val="22"/>
+        </w:rPr>
+        <w:t xml:space="preserve"> </w:t>
+      </w:r>
+      <w:r>
+        <w:rPr>
+          <w:sz w:val="22"/>
+          <w:szCs w:val="22"/>
+        </w:rPr>
+        <w:t>in the same graphs.</w:t>
+      </w:r>
+      <w:r>
+        <w:rPr>
+          <w:sz w:val="22"/>
+          <w:szCs w:val="22"/>
+        </w:rPr>
+        <w:t xml:space="preserve"> In the 400 and 600 scan-length graphs, we see a dip at the sections with starting points at around 75. This suggests that the domains located at the 75-475 and 75-675 residues create a tight knotted structure </w:t>
+      </w:r>
+      <w:r>
+        <w:rPr>
+          <w:sz w:val="22"/>
+          <w:szCs w:val="22"/>
+        </w:rPr>
+        <w:t>that increases the absolute value of V2. There is not simply one domain contained within these segments, however – almost all of S1 is contained within this range, with the starting residue of 75 being located near the beginning of the NTD.</w:t>
+      </w:r>
+      <w:r>
+        <w:rPr>
+          <w:sz w:val="22"/>
+          <w:szCs w:val="22"/>
+        </w:rPr>
+        <w:t xml:space="preserve"> There is not a significant </w:t>
+      </w:r>
+      <w:r>
+        <w:rPr>
+          <w:sz w:val="22"/>
+          <w:szCs w:val="22"/>
+        </w:rPr>
+        <w:t>difference in</w:t>
+      </w:r>
+      <w:r>
+        <w:rPr>
+          <w:sz w:val="22"/>
+          <w:szCs w:val="22"/>
+        </w:rPr>
+        <w:t xml:space="preserve"> the magnitude of the dip in V2</w:t>
+      </w:r>
+      <w:r>
+        <w:rPr>
+          <w:sz w:val="22"/>
+          <w:szCs w:val="22"/>
+        </w:rPr>
+        <w:t xml:space="preserve"> </w:t>
+      </w:r>
+      <w:r>
+        <w:rPr>
+          <w:sz w:val="22"/>
+          <w:szCs w:val="22"/>
+        </w:rPr>
+        <w:t>among the wild</w:t>
+      </w:r>
+      <w:r>
+        <w:rPr>
+          <w:sz w:val="22"/>
+          <w:szCs w:val="22"/>
+        </w:rPr>
+        <w:t xml:space="preserve"> S </w:t>
+      </w:r>
+      <w:r>
+        <w:rPr>
+          <w:sz w:val="22"/>
+          <w:szCs w:val="22"/>
+        </w:rPr>
+        <w:t>proteins.</w:t>
+      </w:r>
+    </w:p>
+    <w:p>
+      <w:pPr>
+        <w:spacing w:line="269" w:lineRule="auto"/>
+        <w:rPr>
+          <w:sz w:val="22"/>
+          <w:szCs w:val="22"/>
+        </w:rPr>
+      </w:pPr>
+    </w:p>
+    <w:p>
+      <w:pPr>
+        <w:spacing w:line="269" w:lineRule="auto"/>
+        <w:rPr>
+          <w:sz w:val="22"/>
+          <w:szCs w:val="22"/>
+        </w:rPr>
+      </w:pPr>
+      <w:r>
+        <w:rPr>
+          <w:sz w:val="22"/>
+          <w:szCs w:val="22"/>
+        </w:rPr>
+        <w:t xml:space="preserve">In the 200 and 400 scan-length graphs, we see a </w:t>
+      </w:r>
+      <w:r>
+        <w:rPr>
+          <w:sz w:val="22"/>
+          <w:szCs w:val="22"/>
+        </w:rPr>
+        <w:t xml:space="preserve">similar </w:t>
+      </w:r>
+      <w:r>
+        <w:rPr>
+          <w:sz w:val="22"/>
+          <w:szCs w:val="22"/>
+        </w:rPr>
+        <w:t>dip around amino acid 415 where V2 drops close to -0.08, which is a huge drop for these wild S proteins.</w:t>
+      </w:r>
+      <w:r>
+        <w:rPr>
+          <w:sz w:val="22"/>
+          <w:szCs w:val="22"/>
+        </w:rPr>
+        <w:t xml:space="preserve"> </w:t>
+      </w:r>
+      <w:r>
+        <w:rPr>
+          <w:sz w:val="22"/>
+          <w:szCs w:val="22"/>
+        </w:rPr>
+        <w:t>We also see it in the cleaved, open conformation S</w:t>
+      </w:r>
+      <w:r>
+        <w:rPr>
+          <w:sz w:val="22"/>
+          <w:szCs w:val="22"/>
+        </w:rPr>
+        <w:t xml:space="preserve"> in the 600 scan-length graph</w:t>
+      </w:r>
+      <w:r>
+        <w:rPr>
+          <w:sz w:val="22"/>
+          <w:szCs w:val="22"/>
+        </w:rPr>
+        <w:t>, but</w:t>
+      </w:r>
+      <w:r>
+        <w:rPr>
+          <w:sz w:val="22"/>
+          <w:szCs w:val="22"/>
+        </w:rPr>
+        <w:t xml:space="preserve"> it</w:t>
+      </w:r>
+      <w:r>
+        <w:rPr>
+          <w:sz w:val="22"/>
+          <w:szCs w:val="22"/>
+        </w:rPr>
+        <w:t xml:space="preserve"> </w:t>
+      </w:r>
+      <w:r>
+        <w:rPr>
+          <w:sz w:val="22"/>
+          <w:szCs w:val="22"/>
+        </w:rPr>
+        <w:t>is only one protein with a negative value of V2 at amino acids 415-1015.</w:t>
+      </w:r>
+      <w:r>
+        <w:rPr>
+          <w:sz w:val="22"/>
+          <w:szCs w:val="22"/>
+        </w:rPr>
+        <w:t xml:space="preserve"> </w:t>
+      </w:r>
+      <w:r>
+        <w:rPr>
+          <w:sz w:val="22"/>
+          <w:szCs w:val="22"/>
+        </w:rPr>
+        <w:t xml:space="preserve">Like the previously mentioned dip, it is not significantly different from one S protein to the next. </w:t>
+      </w:r>
+      <w:r>
+        <w:rPr>
+          <w:sz w:val="22"/>
+          <w:szCs w:val="22"/>
+        </w:rPr>
+        <w:t>The relevant domains</w:t>
+      </w:r>
+      <w:r>
+        <w:rPr>
+          <w:sz w:val="22"/>
+          <w:szCs w:val="22"/>
+        </w:rPr>
+        <w:t xml:space="preserve"> include part of the RBD, through SD1 and SD2, through the cleavage sites separating S1 from S2, and up to the end of FP</w:t>
+      </w:r>
+      <w:r>
+        <w:rPr>
+          <w:sz w:val="22"/>
+          <w:szCs w:val="22"/>
+        </w:rPr>
+        <w:t xml:space="preserve"> and the starting point of S2’.</w:t>
       </w:r>
     </w:p>
     <w:p>
@@ -1546,7 +1803,47 @@
           <w:sz w:val="22"/>
           <w:szCs w:val="22"/>
         </w:rPr>
-        <w:t>[width=0.45\linewidth]{./figData/RBD-Down200.png}\includegraphics[width=0.45\linewidth]{./figData/RBD-Down400.png}\\</w:t>
+        <w:t>[width=0.45\linewidth]{./figData/RBD-Down200.png}</w:t>
+      </w:r>
+    </w:p>
+    <w:p>
+      <w:pPr>
+        <w:spacing w:line="269" w:lineRule="auto"/>
+        <w:rPr>
+          <w:sz w:val="22"/>
+          <w:szCs w:val="22"/>
+        </w:rPr>
+      </w:pPr>
+      <w:r>
+        <w:rPr>
+          <w:sz w:val="22"/>
+          <w:szCs w:val="22"/>
+        </w:rPr>
+        <w:lastRenderedPageBreak/>
+        <w:t xml:space="preserve">     </w:t>
+      </w:r>
+      <w:r>
+        <w:rPr>
+          <w:sz w:val="22"/>
+          <w:szCs w:val="22"/>
+        </w:rPr>
+        <w:t>\</w:t>
+      </w:r>
+      <w:proofErr w:type="gramStart"/>
+      <w:r>
+        <w:rPr>
+          <w:sz w:val="22"/>
+          <w:szCs w:val="22"/>
+        </w:rPr>
+        <w:t>includegraphics</w:t>
+      </w:r>
+      <w:proofErr w:type="gramEnd"/>
+      <w:r>
+        <w:rPr>
+          <w:sz w:val="22"/>
+          <w:szCs w:val="22"/>
+        </w:rPr>
+        <w:t>[width=0.45\linewidth]{./figData/RBD-Down400.png}</w:t>
       </w:r>
     </w:p>
     <w:p>
@@ -1731,7 +2028,6 @@
           <w:sz w:val="22"/>
           <w:szCs w:val="22"/>
         </w:rPr>
-        <w:lastRenderedPageBreak/>
         <w:t xml:space="preserve">Next, we compare the tertiary structure of SARS-CoV-2 variants in closed and in open conformation, including the closed </w:t>
       </w:r>
       <w:proofErr w:type="spellStart"/>
@@ -1903,23 +2199,30 @@
           <w:sz w:val="22"/>
           <w:szCs w:val="22"/>
         </w:rPr>
-        <w:t>[width=0.45\linewidth]{./figData/RBD-Up200.png}\includegraphics[width=0.45\linewidth]{./figData/RBD-Up400.png}\\</w:t>
-      </w:r>
-    </w:p>
-    <w:p>
-      <w:pPr>
-        <w:spacing w:line="269" w:lineRule="auto"/>
-        <w:rPr>
-          <w:sz w:val="22"/>
-          <w:szCs w:val="22"/>
-        </w:rPr>
-      </w:pPr>
-      <w:r>
-        <w:rPr>
-          <w:sz w:val="22"/>
-          <w:szCs w:val="22"/>
-        </w:rPr>
-        <w:t xml:space="preserve">     \</w:t>
+        <w:t>[width=0.45\linewidth]{./figData/RBD-Up200.png}</w:t>
+      </w:r>
+    </w:p>
+    <w:p>
+      <w:pPr>
+        <w:spacing w:line="269" w:lineRule="auto"/>
+        <w:rPr>
+          <w:sz w:val="22"/>
+          <w:szCs w:val="22"/>
+        </w:rPr>
+      </w:pPr>
+      <w:r>
+        <w:rPr>
+          <w:sz w:val="22"/>
+          <w:szCs w:val="22"/>
+        </w:rPr>
+        <w:t xml:space="preserve">     </w:t>
+      </w:r>
+      <w:r>
+        <w:rPr>
+          <w:sz w:val="22"/>
+          <w:szCs w:val="22"/>
+        </w:rPr>
+        <w:t>\</w:t>
       </w:r>
       <w:proofErr w:type="spellStart"/>
       <w:proofErr w:type="gramStart"/>
@@ -1953,6 +2256,56 @@
           <w:sz w:val="22"/>
           <w:szCs w:val="22"/>
         </w:rPr>
+        <w:t>/RBD-Up400.png}</w:t>
+      </w:r>
+    </w:p>
+    <w:p>
+      <w:pPr>
+        <w:spacing w:line="269" w:lineRule="auto"/>
+        <w:rPr>
+          <w:sz w:val="22"/>
+          <w:szCs w:val="22"/>
+        </w:rPr>
+      </w:pPr>
+      <w:r>
+        <w:rPr>
+          <w:sz w:val="22"/>
+          <w:szCs w:val="22"/>
+        </w:rPr>
+        <w:t xml:space="preserve">     \</w:t>
+      </w:r>
+      <w:proofErr w:type="spellStart"/>
+      <w:proofErr w:type="gramStart"/>
+      <w:r>
+        <w:rPr>
+          <w:sz w:val="22"/>
+          <w:szCs w:val="22"/>
+        </w:rPr>
+        <w:t>includegraphics</w:t>
+      </w:r>
+      <w:proofErr w:type="spellEnd"/>
+      <w:proofErr w:type="gramEnd"/>
+      <w:r>
+        <w:rPr>
+          <w:sz w:val="22"/>
+          <w:szCs w:val="22"/>
+        </w:rPr>
+        <w:t>[width=0.45\linewidth]{./</w:t>
+      </w:r>
+      <w:proofErr w:type="spellStart"/>
+      <w:r>
+        <w:rPr>
+          <w:sz w:val="22"/>
+          <w:szCs w:val="22"/>
+        </w:rPr>
+        <w:t>figData</w:t>
+      </w:r>
+      <w:proofErr w:type="spellEnd"/>
+      <w:r>
+        <w:rPr>
+          <w:sz w:val="22"/>
+          <w:szCs w:val="22"/>
+        </w:rPr>
         <w:t>/RBD-Up600.png}</w:t>
       </w:r>
     </w:p>
@@ -1978,6 +2331,7 @@
           <w:sz w:val="22"/>
           <w:szCs w:val="22"/>
         </w:rPr>
+        <w:lastRenderedPageBreak/>
         <w:t xml:space="preserve">     \</w:t>
       </w:r>
       <w:proofErr w:type="gramStart"/>
@@ -2147,15 +2501,7 @@
           <w:sz w:val="22"/>
           <w:szCs w:val="22"/>
         </w:rPr>
-        <w:t xml:space="preserve">}. 6xkl, 6zgg, and 6acd all have V2 peaks at around 560, whereas 7lyn, 7lwt, and 7lww have more extreme V2 peaks closer to 600 (using the 400 scan-length). For the 600 scan-length, 7lyn, 7lwt, and 7lww have extreme V2 peaks around 380. 6zgg and 6acd have smaller peaks around 360, whereas 6xkl has a V2 peak at 600 scan-length with the </w:t>
-      </w:r>
-      <w:r>
-        <w:rPr>
-          <w:sz w:val="22"/>
-          <w:szCs w:val="22"/>
-        </w:rPr>
-        <w:lastRenderedPageBreak/>
-        <w:t>starting amino acid of around 320. Like in Figure \ref{</w:t>
+        <w:t>}. 6xkl, 6zgg, and 6acd all have V2 peaks at around 560, whereas 7lyn, 7lwt, and 7lww have more extreme V2 peaks closer to 600 (using the 400 scan-length). For the 600 scan-length, 7lyn, 7lwt, and 7lww have extreme V2 peaks around 380. 6zgg and 6acd have smaller peaks around 360, whereas 6xkl has a V2 peak at 600 scan-length with the starting amino acid of around 320. Like in Figure \ref{</w:t>
       </w:r>
       <w:proofErr w:type="spellStart"/>
       <w:r>

</xml_diff>